<commit_message>
Descrição do projeto e procedimentos metodologicos
</commit_message>
<xml_diff>
--- a/TCC - Alexandre Thiesen Matos.docx
+++ b/TCC - Alexandre Thiesen Matos.docx
@@ -2795,6 +2795,17 @@
             <w:rStyle w:val="IndexLink"/>
           </w:rPr>
           <w:t>2.3 MODELOS DE PROCESSOS DE SOFTWARE</w:t>
+        </w:r>
+        <w:r>
+          <w:rPr>
+            <w:rStyle w:val="IndexLink"/>
+          </w:rPr>
+          <w:t>G</w:t>
+        </w:r>
+        <w:r>
+          <w:rPr>
+            <w:rStyle w:val="IndexLink"/>
+          </w:rPr>
           <w:tab/>
           <w:t>21</w:t>
         </w:r>
@@ -3303,7 +3314,7 @@
           <w:docPartGallery w:val="Table of Contents"/>
           <w:docPartUnique w:val="true"/>
         </w:docPartObj>
-        <w:id w:val="2104698671"/>
+        <w:id w:val="171186697"/>
       </w:sdtPr>
       <w:sdtContent>
         <w:p>
@@ -3509,8 +3520,8 @@
             <w:pStyle w:val="Heading2"/>
             <w:rPr/>
           </w:pPr>
-          <w:bookmarkStart w:id="1" w:name="_Toc265872115"/>
-          <w:bookmarkStart w:id="2" w:name="__RefHeading___Toc503_420151846"/>
+          <w:bookmarkStart w:id="1" w:name="__RefHeading___Toc503_420151846"/>
+          <w:bookmarkStart w:id="2" w:name="_Toc265872115"/>
           <w:bookmarkEnd w:id="1"/>
           <w:bookmarkEnd w:id="2"/>
           <w:r>
@@ -3594,8 +3605,8 @@
             <w:pStyle w:val="Heading2"/>
             <w:rPr/>
           </w:pPr>
-          <w:bookmarkStart w:id="3" w:name="_Toc265872116"/>
-          <w:bookmarkStart w:id="4" w:name="__RefHeading___Toc505_420151846"/>
+          <w:bookmarkStart w:id="3" w:name="__RefHeading___Toc505_420151846"/>
+          <w:bookmarkStart w:id="4" w:name="_Toc265872116"/>
           <w:bookmarkEnd w:id="3"/>
           <w:bookmarkEnd w:id="4"/>
           <w:r>
@@ -4877,15 +4888,7 @@
           <w:r>
             <w:rPr/>
             <w:tab/>
-            <w:t>Scrum é um fram</w:t>
-          </w:r>
-          <w:r>
-            <w:rPr/>
-            <w:t>e</w:t>
-          </w:r>
-          <w:r>
-            <w:rPr/>
-            <w:t xml:space="preserve">work de desenvolvimento iterativo e incremental, onde os processos são divididos em ciclos, sendo qual representando uma parte de um conjunto de atividades a serem executadas (SUTHERLAND, 2011). </w:t>
+            <w:t xml:space="preserve">Scrum é um framework de desenvolvimento iterativo e incremental, onde os processos são divididos em ciclos, sendo qual representando uma parte de um conjunto de atividades a serem executadas (SUTHERLAND, 2011). </w:t>
           </w:r>
         </w:p>
         <w:p>
@@ -6291,37 +6294,902 @@
             <w:pStyle w:val="Heading2"/>
             <w:rPr/>
           </w:pPr>
-          <w:bookmarkStart w:id="29" w:name="__RefHeading___Toc555_420151846"/>
+          <w:r>
+            <w:rPr/>
+          </w:r>
+          <w:r>
+            <w:br w:type="page"/>
+          </w:r>
+        </w:p>
+        <w:p>
+          <w:pPr>
+            <w:pStyle w:val="Heading1"/>
+            <w:spacing w:before="120" w:after="120"/>
+            <w:rPr/>
+          </w:pPr>
+          <w:bookmarkStart w:id="29" w:name="__RefHeading___Toc557_420151846"/>
           <w:bookmarkEnd w:id="29"/>
           <w:r>
             <w:rPr/>
-            <w:t>2.6 CENÁRIO DO PROJETO POLOPOLY</w:t>
-          </w:r>
-        </w:p>
-        <w:p>
-          <w:pPr>
-            <w:pStyle w:val="Normal"/>
+            <w:t>3 PROCEDIMENTOS METODOLÓGICOS</w:t>
+          </w:r>
+        </w:p>
+        <w:p>
+          <w:pPr>
+            <w:pStyle w:val="Normal"/>
+            <w:rPr/>
+          </w:pPr>
+          <w:r>
+            <w:rPr/>
+          </w:r>
+        </w:p>
+        <w:p>
+          <w:pPr>
+            <w:pStyle w:val="Normal"/>
+            <w:rPr/>
+          </w:pPr>
+          <w:r>
+            <w:rPr/>
+          </w:r>
+        </w:p>
+        <w:p>
+          <w:pPr>
+            <w:pStyle w:val="NormalWeb"/>
+            <w:spacing w:lineRule="auto" w:line="360" w:before="0" w:after="0"/>
+            <w:ind w:firstLine="851"/>
+            <w:jc w:val="both"/>
+            <w:rPr/>
+          </w:pPr>
+          <w:r>
+            <w:rPr>
+              <w:color w:val="000000"/>
+              <w:shd w:fill="FFFFFF" w:val="clear"/>
+            </w:rPr>
+            <w:t xml:space="preserve">O presente estudo será realizado em uma fábrica de software </w:t>
+          </w:r>
+          <w:r>
+            <w:rPr>
+              <w:color w:val="000000"/>
+              <w:shd w:fill="FFFFFF" w:val="clear"/>
+            </w:rPr>
+            <w:t>lozalizada</w:t>
+          </w:r>
+          <w:r>
+            <w:rPr>
+              <w:color w:val="000000"/>
+              <w:shd w:fill="FFFFFF" w:val="clear"/>
+            </w:rPr>
+            <w:t xml:space="preserve"> na cidade de Florianópolis, a empresa, </w:t>
+          </w:r>
+          <w:r>
+            <w:rPr>
+              <w:color w:val="000000"/>
+              <w:shd w:fill="FFFFFF" w:val="clear"/>
+            </w:rPr>
+            <w:t xml:space="preserve">em atividade no mercado há 10 anos </w:t>
+          </w:r>
+          <w:r>
+            <w:rPr>
+              <w:color w:val="000000"/>
+              <w:shd w:fill="FFFFFF" w:val="clear"/>
+            </w:rPr>
+            <w:t xml:space="preserve">presta serviços </w:t>
+          </w:r>
+          <w:r>
+            <w:rPr>
+              <w:color w:val="000000"/>
+              <w:shd w:fill="FFFFFF" w:val="clear"/>
+            </w:rPr>
+            <w:t xml:space="preserve">para diversas empresas que procuram terceirizar sua equipe de desenvolvimento, entre elas, </w:t>
+          </w:r>
+          <w:r>
+            <w:rPr>
+              <w:color w:val="000000"/>
+              <w:shd w:fill="FFFFFF" w:val="clear"/>
+            </w:rPr>
+            <w:t>uma grande empresa Holandesa, que atua no ramo mídias fisicas e digitais</w:t>
+          </w:r>
+          <w:r>
+            <w:rPr>
+              <w:color w:val="000000"/>
+              <w:shd w:fill="FFFFFF" w:val="clear"/>
+            </w:rPr>
+            <w:t xml:space="preserve">. </w:t>
+          </w:r>
+          <w:r>
+            <w:rPr>
+              <w:color w:val="000000"/>
+              <w:shd w:fill="FFFFFF" w:val="clear"/>
+            </w:rPr>
+            <w:t xml:space="preserve">Nesta empresa situa-se o projeto em questão. </w:t>
+          </w:r>
+        </w:p>
+        <w:p>
+          <w:pPr>
+            <w:pStyle w:val="NormalWeb"/>
+            <w:spacing w:lineRule="auto" w:line="360" w:before="0" w:after="0"/>
+            <w:ind w:firstLine="851"/>
+            <w:jc w:val="both"/>
+            <w:rPr/>
+          </w:pPr>
+          <w:r>
+            <w:rPr>
+              <w:color w:val="000000"/>
+              <w:shd w:fill="FFFFFF" w:val="clear"/>
+            </w:rPr>
+            <w:t>O projeto POLOPOLY é incumbido pela manutenção do sistema de gerenciamento de conteúdo de mesmo nome, este responsável pelo gerenciamento de diversos sites regionais e nacionais da Holanda, criado por uma empresa Inglesa, o sistema polopoly foi totalmente baseado na tecnologia J2EE, e é uma plataforma independente e totalmente escalável.</w:t>
+          </w:r>
+        </w:p>
+        <w:p>
+          <w:pPr>
+            <w:pStyle w:val="TextBody"/>
+            <w:spacing w:lineRule="auto" w:line="360" w:before="0" w:after="0"/>
+            <w:ind w:firstLine="850"/>
+            <w:jc w:val="both"/>
+            <w:rPr/>
+          </w:pPr>
+          <w:r>
+            <w:rPr>
+              <w:color w:val="000000"/>
+              <w:highlight w:val="white"/>
+            </w:rPr>
+            <w:t xml:space="preserve">O estudo em questão </w:t>
+          </w:r>
+          <w:r>
+            <w:rPr>
+              <w:color w:val="000000"/>
+              <w:highlight w:val="white"/>
+            </w:rPr>
+            <w:t>será abordado de maneira</w:t>
+          </w:r>
+          <w:r>
+            <w:rPr>
+              <w:color w:val="000000"/>
+              <w:highlight w:val="white"/>
+            </w:rPr>
+            <w:t xml:space="preserve"> </w:t>
+          </w:r>
+          <w:r>
+            <w:rPr>
+              <w:color w:val="000000"/>
+              <w:highlight w:val="white"/>
+            </w:rPr>
+            <w:t xml:space="preserve">qualitativa, </w:t>
+          </w:r>
+          <w:r>
+            <w:rPr>
+              <w:color w:val="000000"/>
+              <w:highlight w:val="white"/>
+            </w:rPr>
+            <w:t xml:space="preserve">buscando </w:t>
+          </w:r>
+          <w:r>
+            <w:rPr>
+              <w:color w:val="000000"/>
+              <w:highlight w:val="white"/>
+            </w:rPr>
+            <w:t xml:space="preserve">os significados e intenções do que </w:t>
+          </w:r>
+          <w:r>
+            <w:rPr>
+              <w:color w:val="000000"/>
+              <w:highlight w:val="white"/>
+            </w:rPr>
+            <w:t>é</w:t>
+          </w:r>
+          <w:r>
+            <w:rPr>
+              <w:color w:val="000000"/>
+              <w:highlight w:val="white"/>
+            </w:rPr>
+            <w:t xml:space="preserve"> pesquisado, </w:t>
+          </w:r>
+          <w:r>
+            <w:rPr>
+              <w:color w:val="000000"/>
+              <w:highlight w:val="white"/>
+            </w:rPr>
+            <w:t>d</w:t>
+          </w:r>
+          <w:r>
+            <w:rPr>
+              <w:color w:val="000000"/>
+              <w:highlight w:val="white"/>
+            </w:rPr>
+            <w:t xml:space="preserve">e forma </w:t>
+          </w:r>
+          <w:r>
+            <w:rPr>
+              <w:color w:val="000000"/>
+              <w:highlight w:val="white"/>
+            </w:rPr>
+            <w:t>não ter como</w:t>
+          </w:r>
+          <w:r>
+            <w:rPr>
+              <w:color w:val="000000"/>
+              <w:highlight w:val="white"/>
+            </w:rPr>
+            <w:t xml:space="preserve"> intuito </w:t>
+          </w:r>
+          <w:r>
+            <w:rPr>
+              <w:color w:val="000000"/>
+              <w:highlight w:val="white"/>
+            </w:rPr>
+            <w:t>a</w:t>
+          </w:r>
+          <w:r>
+            <w:rPr>
+              <w:color w:val="000000"/>
+              <w:highlight w:val="white"/>
+            </w:rPr>
+            <w:t xml:space="preserve"> enume</w:t>
+          </w:r>
+          <w:r>
+            <w:rPr>
+              <w:color w:val="000000"/>
+              <w:highlight w:val="white"/>
+            </w:rPr>
+            <w:t>ração de</w:t>
+          </w:r>
+          <w:r>
+            <w:rPr>
+              <w:color w:val="000000"/>
+              <w:highlight w:val="white"/>
+            </w:rPr>
+            <w:t xml:space="preserve"> resultados, diferente da pesquisa quantitativa (MINAYO, 2010), </w:t>
+          </w:r>
+          <w:r>
+            <w:rPr>
+              <w:color w:val="000000"/>
+              <w:highlight w:val="white"/>
+            </w:rPr>
+            <w:t xml:space="preserve">e de carater explorátorio </w:t>
+          </w:r>
+          <w:r>
+            <w:rPr>
+              <w:color w:val="000000"/>
+              <w:highlight w:val="white"/>
+            </w:rPr>
+            <w:t xml:space="preserve">que </w:t>
+          </w:r>
+          <w:r>
+            <w:rPr>
+              <w:color w:val="000000"/>
+              <w:highlight w:val="white"/>
+            </w:rPr>
+            <w:t>tem como foco</w:t>
+          </w:r>
+          <w:r>
+            <w:rPr>
+              <w:color w:val="000000"/>
+              <w:highlight w:val="white"/>
+            </w:rPr>
+            <w:t xml:space="preserve">, desenvolver, esclarecer e modificar conceitos e ideias, visando a formulação de problemas específicos (GIL, 2010), </w:t>
+          </w:r>
+          <w:r>
+            <w:rPr>
+              <w:color w:val="000000"/>
+              <w:highlight w:val="white"/>
+            </w:rPr>
+            <w:t>e fazendo uso de procedimento técnico bibliogŕafico que tem como objetivo uma tomada de contas, sobre o que foi publicado acerca de um determinado tópico (TAYLOR; PROCTER, 2001).</w:t>
+          </w:r>
+        </w:p>
+        <w:p>
+          <w:pPr>
+            <w:pStyle w:val="TextBody"/>
+            <w:spacing w:lineRule="auto" w:line="360" w:before="0" w:after="0"/>
+            <w:ind w:firstLine="850"/>
+            <w:jc w:val="both"/>
+            <w:rPr/>
+          </w:pPr>
+          <w:r>
+            <w:rPr>
+              <w:color w:val="000000"/>
+              <w:highlight w:val="white"/>
+            </w:rPr>
+            <w:t>Como primeiro passo do estudo</w:t>
+          </w:r>
+          <w:r>
+            <w:rPr>
+              <w:color w:val="000000"/>
+              <w:highlight w:val="white"/>
+            </w:rPr>
+            <w:t xml:space="preserve"> </w:t>
+          </w:r>
+          <w:r>
+            <w:rPr>
+              <w:color w:val="000000"/>
+              <w:highlight w:val="white"/>
+              <w:shd w:fill="FFFFFF" w:val="clear"/>
+            </w:rPr>
+            <w:t xml:space="preserve">o pesquisador irá observar durante quatro semanas o </w:t>
+          </w:r>
+          <w:r>
+            <w:rPr>
+              <w:color w:val="000000"/>
+              <w:highlight w:val="white"/>
+              <w:shd w:fill="FFFFFF" w:val="clear"/>
+            </w:rPr>
+            <w:t xml:space="preserve">ciclo de desenvolvimento </w:t>
+          </w:r>
+          <w:r>
+            <w:rPr>
+              <w:color w:val="000000"/>
+              <w:highlight w:val="white"/>
+              <w:shd w:fill="FFFFFF" w:val="clear"/>
+            </w:rPr>
+            <w:t>do projeto POLOPOLY</w:t>
+          </w:r>
+          <w:r>
+            <w:rPr>
+              <w:color w:val="000000"/>
+              <w:highlight w:val="white"/>
+              <w:shd w:fill="FFFFFF" w:val="clear"/>
+            </w:rPr>
+            <w:t xml:space="preserve">, o que </w:t>
+          </w:r>
+          <w:r>
+            <w:rPr>
+              <w:color w:val="000000"/>
+              <w:highlight w:val="white"/>
+              <w:shd w:fill="FFFFFF" w:val="clear"/>
+            </w:rPr>
+            <w:t xml:space="preserve">corresponde no projeto em questão, a dois ciclos de desenvolvimento, do seu inicio com à definição das tarefas </w:t>
+          </w:r>
+          <w:r>
+            <w:rPr>
+              <w:color w:val="000000"/>
+              <w:highlight w:val="white"/>
+              <w:shd w:fill="FFFFFF" w:val="clear"/>
+            </w:rPr>
+            <w:t>até a finalização das mesmas</w:t>
+          </w:r>
+          <w:r>
+            <w:rPr>
+              <w:color w:val="000000"/>
+              <w:highlight w:val="white"/>
+              <w:shd w:fill="FFFFFF" w:val="clear"/>
+            </w:rPr>
+            <w:t xml:space="preserve">. </w:t>
+          </w:r>
+        </w:p>
+        <w:p>
+          <w:pPr>
+            <w:pStyle w:val="TextBody"/>
+            <w:spacing w:lineRule="auto" w:line="360" w:before="0" w:after="0"/>
+            <w:ind w:firstLine="850"/>
+            <w:jc w:val="both"/>
+            <w:rPr/>
+          </w:pPr>
+          <w:r>
+            <w:rPr>
+              <w:color w:val="000000"/>
+              <w:highlight w:val="white"/>
+              <w:shd w:fill="FFFFFF" w:val="clear"/>
+            </w:rPr>
+            <w:t xml:space="preserve">Serão identificados </w:t>
+          </w:r>
+          <w:r>
+            <w:rPr>
+              <w:color w:val="000000"/>
+              <w:highlight w:val="white"/>
+              <w:shd w:fill="FFFFFF" w:val="clear"/>
+            </w:rPr>
+            <w:t xml:space="preserve">e descritos </w:t>
+          </w:r>
+          <w:r>
+            <w:rPr>
+              <w:color w:val="000000"/>
+              <w:highlight w:val="white"/>
+              <w:shd w:fill="FFFFFF" w:val="clear"/>
+            </w:rPr>
+            <w:t xml:space="preserve">os papéis dos integrantes da equipe e suas funções, </w:t>
+          </w:r>
+          <w:r>
+            <w:rPr>
+              <w:color w:val="000000"/>
+              <w:highlight w:val="white"/>
+              <w:shd w:fill="FFFFFF" w:val="clear"/>
+            </w:rPr>
+            <w:t>os</w:t>
+          </w:r>
+          <w:r>
+            <w:rPr>
+              <w:color w:val="000000"/>
+              <w:highlight w:val="white"/>
+              <w:shd w:fill="FFFFFF" w:val="clear"/>
+            </w:rPr>
+            <w:t xml:space="preserve"> processos de desenvolvimento do projeto </w:t>
+          </w:r>
+          <w:r>
+            <w:rPr>
+              <w:color w:val="000000"/>
+              <w:highlight w:val="white"/>
+              <w:shd w:fill="FFFFFF" w:val="clear"/>
+            </w:rPr>
+            <w:t>e suas etapas</w:t>
+          </w:r>
+          <w:r>
+            <w:rPr>
+              <w:color w:val="000000"/>
+              <w:highlight w:val="white"/>
+              <w:shd w:fill="FFFFFF" w:val="clear"/>
+            </w:rPr>
+            <w:t xml:space="preserve">, assim como os artefatos e ferramentas utilizadas. </w:t>
+          </w:r>
+          <w:r>
+            <w:rPr>
+              <w:color w:val="000000"/>
+              <w:highlight w:val="white"/>
+              <w:shd w:fill="FFFFFF" w:val="clear"/>
+            </w:rPr>
+            <w:t>Nesta estapa também ser</w:t>
+          </w:r>
+          <w:r>
+            <w:rPr>
+              <w:color w:val="000000"/>
+              <w:highlight w:val="white"/>
+              <w:shd w:fill="FFFFFF" w:val="clear"/>
+            </w:rPr>
+            <w:t>ão</w:t>
+          </w:r>
+          <w:r>
+            <w:rPr>
+              <w:color w:val="000000"/>
+              <w:highlight w:val="white"/>
+              <w:shd w:fill="FFFFFF" w:val="clear"/>
+            </w:rPr>
+            <w:t xml:space="preserve"> levantado</w:t>
+          </w:r>
+          <w:r>
+            <w:rPr>
+              <w:color w:val="000000"/>
+              <w:highlight w:val="white"/>
+              <w:shd w:fill="FFFFFF" w:val="clear"/>
+            </w:rPr>
+            <w:t>s</w:t>
+          </w:r>
+          <w:r>
+            <w:rPr>
+              <w:color w:val="000000"/>
+              <w:highlight w:val="white"/>
+              <w:shd w:fill="FFFFFF" w:val="clear"/>
+            </w:rPr>
+            <w:t xml:space="preserve"> o</w:t>
+          </w:r>
+          <w:r>
+            <w:rPr>
+              <w:color w:val="000000"/>
+              <w:highlight w:val="white"/>
+              <w:shd w:fill="FFFFFF" w:val="clear"/>
+            </w:rPr>
+            <w:t>s</w:t>
+          </w:r>
+          <w:r>
+            <w:rPr>
+              <w:color w:val="000000"/>
+              <w:highlight w:val="white"/>
+              <w:shd w:fill="FFFFFF" w:val="clear"/>
+            </w:rPr>
+            <w:t xml:space="preserve"> problemas enfretados pela equipe,</w:t>
+          </w:r>
+          <w:r>
+            <w:rPr>
+              <w:color w:val="000000"/>
+              <w:highlight w:val="white"/>
+              <w:shd w:fill="FFFFFF" w:val="clear"/>
+            </w:rPr>
+            <w:t xml:space="preserve"> fundamentando a necessidade da aplicação de um processo de dsenvolvimento.</w:t>
+          </w:r>
+        </w:p>
+        <w:p>
+          <w:pPr>
+            <w:pStyle w:val="TextBody"/>
             <w:spacing w:before="0" w:after="0"/>
-            <w:rPr/>
-          </w:pPr>
-          <w:r>
-            <w:rPr/>
-          </w:r>
-        </w:p>
-        <w:p>
-          <w:pPr>
-            <w:pStyle w:val="Normal"/>
+            <w:ind w:firstLine="850"/>
+            <w:rPr/>
+          </w:pPr>
+          <w:r>
+            <w:rPr>
+              <w:color w:val="000000"/>
+            </w:rPr>
+            <w:t xml:space="preserve">É necessário um estudo em literatura existente a cerca dos conceitos relacionados as </w:t>
+          </w:r>
+          <w:r>
+            <w:rPr>
+              <w:color w:val="000000"/>
+            </w:rPr>
+            <w:t xml:space="preserve">metodologias ágeis, </w:t>
+          </w:r>
+          <w:r>
+            <w:rPr>
+              <w:color w:val="000000"/>
+            </w:rPr>
+            <w:t>com enfoque na</w:t>
+          </w:r>
+          <w:r>
+            <w:rPr>
+              <w:color w:val="000000"/>
+            </w:rPr>
+            <w:t xml:space="preserve"> métodologia </w:t>
+          </w:r>
+          <w:r>
+            <w:rPr>
+              <w:color w:val="000000"/>
+            </w:rPr>
+            <w:t xml:space="preserve">de </w:t>
+          </w:r>
+          <w:r>
+            <w:rPr>
+              <w:color w:val="000000"/>
+            </w:rPr>
+            <w:t xml:space="preserve">desenvolvimento ágil SCRUM, seus objetivos, </w:t>
+          </w:r>
+          <w:r>
+            <w:rPr>
+              <w:color w:val="000000"/>
+            </w:rPr>
+            <w:t>processos</w:t>
+          </w:r>
+          <w:r>
+            <w:rPr>
+              <w:color w:val="000000"/>
+            </w:rPr>
+            <w:t xml:space="preserve">, </w:t>
+          </w:r>
+          <w:r>
+            <w:rPr>
+              <w:color w:val="000000"/>
+            </w:rPr>
+            <w:t xml:space="preserve">papéis, artefatos e ferramentas utilizadas, </w:t>
+          </w:r>
+          <w:r>
+            <w:rPr>
+              <w:color w:val="000000"/>
+            </w:rPr>
+            <w:t xml:space="preserve">assim como casos de sucesso para </w:t>
+          </w:r>
+          <w:r>
+            <w:rPr>
+              <w:color w:val="000000"/>
+            </w:rPr>
+            <w:t>o</w:t>
+          </w:r>
+          <w:r>
+            <w:rPr>
+              <w:color w:val="000000"/>
+            </w:rPr>
+            <w:t xml:space="preserve"> embasamento de sua escolha.</w:t>
+          </w:r>
+        </w:p>
+        <w:p>
+          <w:pPr>
+            <w:pStyle w:val="TextBody"/>
             <w:spacing w:before="0" w:after="0"/>
-            <w:rPr/>
-          </w:pPr>
-          <w:r>
-            <w:rPr/>
-          </w:r>
-        </w:p>
-        <w:p>
-          <w:pPr>
-            <w:pStyle w:val="Normal"/>
+            <w:ind w:firstLine="850"/>
+            <w:rPr/>
+          </w:pPr>
+          <w:r>
+            <w:rPr>
+              <w:color w:val="000000"/>
+            </w:rPr>
+            <w:t xml:space="preserve">Como etapa final </w:t>
+          </w:r>
+          <w:r>
+            <w:rPr>
+              <w:color w:val="000000"/>
+            </w:rPr>
+            <w:t>da pesquisa</w:t>
+          </w:r>
+          <w:r>
+            <w:rPr>
+              <w:color w:val="000000"/>
+            </w:rPr>
+            <w:t xml:space="preserve">, </w:t>
+          </w:r>
+          <w:r>
+            <w:rPr>
+              <w:color w:val="000000"/>
+            </w:rPr>
+            <w:t xml:space="preserve">busca-se a </w:t>
+          </w:r>
+          <w:r>
+            <w:rPr>
+              <w:color w:val="000000"/>
+            </w:rPr>
+            <w:t xml:space="preserve">elaboração </w:t>
+          </w:r>
+          <w:r>
+            <w:rPr>
+              <w:color w:val="000000"/>
+            </w:rPr>
+            <w:t xml:space="preserve">de </w:t>
+          </w:r>
+          <w:r>
+            <w:rPr>
+              <w:color w:val="000000"/>
+            </w:rPr>
+            <w:t>um plano</w:t>
+          </w:r>
+          <w:r>
+            <w:rPr>
+              <w:color w:val="000000"/>
+            </w:rPr>
+            <w:t xml:space="preserve"> </w:t>
+          </w:r>
+          <w:r>
+            <w:rPr>
+              <w:color w:val="000000"/>
+            </w:rPr>
+            <w:t>de implantação do SCRUM no</w:t>
+          </w:r>
+          <w:r>
+            <w:rPr>
+              <w:color w:val="000000"/>
+            </w:rPr>
+            <w:t xml:space="preserve"> projeto </w:t>
+          </w:r>
+          <w:r>
+            <w:rPr>
+              <w:color w:val="000000"/>
+            </w:rPr>
+            <w:t>POLOPOLY</w:t>
+          </w:r>
+          <w:r>
+            <w:rPr>
+              <w:color w:val="000000"/>
+            </w:rPr>
+            <w:t xml:space="preserve">, </w:t>
+          </w:r>
+          <w:r>
+            <w:rPr>
+              <w:color w:val="000000"/>
+            </w:rPr>
+            <w:t>onde nelas são</w:t>
+          </w:r>
+          <w:r>
+            <w:rPr>
+              <w:color w:val="000000"/>
+            </w:rPr>
+            <w:t xml:space="preserve"> </w:t>
+          </w:r>
+          <w:r>
+            <w:rPr>
+              <w:color w:val="000000"/>
+            </w:rPr>
+            <w:t xml:space="preserve">descritas estratégias que preveêm, </w:t>
+          </w:r>
+          <w:r>
+            <w:rPr>
+              <w:color w:val="000000"/>
+            </w:rPr>
+            <w:t xml:space="preserve">mudanças de papéis </w:t>
+          </w:r>
+          <w:r>
+            <w:rPr>
+              <w:color w:val="000000"/>
+            </w:rPr>
+            <w:t>e</w:t>
+          </w:r>
+          <w:r>
+            <w:rPr>
+              <w:color w:val="000000"/>
+            </w:rPr>
+            <w:t xml:space="preserve"> responsabilidades </w:t>
+          </w:r>
+          <w:r>
+            <w:rPr>
+              <w:color w:val="000000"/>
+            </w:rPr>
+            <w:t>dos integrantes da equipe</w:t>
+          </w:r>
+          <w:r>
+            <w:rPr>
+              <w:color w:val="000000"/>
+            </w:rPr>
+            <w:t xml:space="preserve">, </w:t>
+          </w:r>
+          <w:r>
+            <w:rPr>
+              <w:color w:val="000000"/>
+            </w:rPr>
+            <w:t xml:space="preserve">inclusões ou alterações nos processos </w:t>
+          </w:r>
+          <w:r>
+            <w:rPr>
+              <w:color w:val="000000"/>
+            </w:rPr>
+            <w:t>e</w:t>
+          </w:r>
+          <w:r>
+            <w:rPr>
+              <w:color w:val="000000"/>
+            </w:rPr>
+            <w:t xml:space="preserve"> </w:t>
+          </w:r>
+          <w:r>
+            <w:rPr>
+              <w:color w:val="000000"/>
+            </w:rPr>
+            <w:t xml:space="preserve">utilização de novos </w:t>
+          </w:r>
+          <w:r>
+            <w:rPr>
+              <w:color w:val="000000"/>
+            </w:rPr>
+            <w:t xml:space="preserve">artefatos e ferramentas, </w:t>
+          </w:r>
+          <w:r>
+            <w:rPr>
+              <w:color w:val="000000"/>
+            </w:rPr>
+            <w:t>objetivando os motivos de tal aplicação, assim como suas possíveis dificuldades.</w:t>
+          </w:r>
+        </w:p>
+        <w:p>
+          <w:pPr>
+            <w:pStyle w:val="Normal"/>
+            <w:ind w:firstLine="850"/>
+            <w:rPr>
+              <w:color w:val="000000"/>
+            </w:rPr>
+          </w:pPr>
+          <w:r>
+            <w:rPr>
+              <w:color w:val="000000"/>
+            </w:rPr>
+          </w:r>
+        </w:p>
+        <w:p>
+          <w:pPr>
+            <w:pStyle w:val="TextBody"/>
             <w:spacing w:before="0" w:after="0"/>
+            <w:ind w:firstLine="850"/>
+            <w:rPr>
+              <w:color w:val="000000"/>
+            </w:rPr>
+          </w:pPr>
+          <w:r>
+            <w:rPr>
+              <w:color w:val="000000"/>
+            </w:rPr>
+          </w:r>
+        </w:p>
+        <w:p>
+          <w:pPr>
+            <w:pStyle w:val="Heading1"/>
+            <w:rPr/>
+          </w:pPr>
+          <w:bookmarkStart w:id="30" w:name="__RefHeading___Toc559_420151846"/>
+          <w:bookmarkStart w:id="31" w:name="_Toc258421682"/>
+          <w:bookmarkEnd w:id="30"/>
+          <w:bookmarkEnd w:id="31"/>
+          <w:r>
+            <w:rPr/>
+            <w:t>4 CRONOGRAMA</w:t>
+          </w:r>
+        </w:p>
+        <w:p>
+          <w:pPr>
+            <w:pStyle w:val="Normal"/>
+            <w:spacing w:before="0" w:after="0"/>
+            <w:ind w:firstLine="709"/>
+            <w:rPr/>
+          </w:pPr>
+          <w:r>
+            <w:rPr/>
+          </w:r>
+        </w:p>
+        <w:p>
+          <w:pPr>
+            <w:pStyle w:val="Normal"/>
+            <w:rPr/>
+          </w:pPr>
+          <w:r>
+            <w:rPr/>
+          </w:r>
+        </w:p>
+        <w:p>
+          <w:pPr>
+            <w:pStyle w:val="Normal"/>
+            <w:spacing w:lineRule="auto" w:line="259" w:before="0" w:after="160"/>
+            <w:ind w:hanging="0"/>
+            <w:jc w:val="left"/>
+            <w:rPr/>
+          </w:pPr>
+          <w:r>
+            <w:rPr/>
+          </w:r>
+          <w:r>
+            <w:br w:type="page"/>
+          </w:r>
+        </w:p>
+        <w:p>
+          <w:pPr>
+            <w:pStyle w:val="Heading1"/>
+            <w:rPr/>
+          </w:pPr>
+          <w:bookmarkStart w:id="32" w:name="__RefHeading___Toc561_420151846"/>
+          <w:bookmarkEnd w:id="32"/>
+          <w:r>
+            <w:rPr/>
+            <w:t>5 RESULTADOS E DISCUSSÃO</w:t>
+          </w:r>
+        </w:p>
+        <w:p>
+          <w:pPr>
+            <w:pStyle w:val="Normal"/>
+            <w:rPr/>
+          </w:pPr>
+          <w:r>
+            <w:rPr/>
+          </w:r>
+        </w:p>
+        <w:p>
+          <w:pPr>
+            <w:pStyle w:val="Normal"/>
+            <w:rPr/>
+          </w:pPr>
+          <w:r>
+            <w:rPr/>
+          </w:r>
+        </w:p>
+        <w:p>
+          <w:pPr>
+            <w:pStyle w:val="Heading2"/>
+            <w:rPr/>
+          </w:pPr>
+          <w:r>
+            <w:rPr/>
+            <w:t>5</w:t>
+          </w:r>
+          <w:r>
+            <w:rPr/>
+            <w:t>.</w:t>
+          </w:r>
+          <w:r>
+            <w:rPr/>
+            <w:t>1</w:t>
+          </w:r>
+          <w:r>
+            <w:rPr/>
+            <w:t xml:space="preserve"> CENÁRIO DO </w:t>
+          </w:r>
+          <w:r>
+            <w:rPr/>
+            <w:t xml:space="preserve">PROCESSO DE DESENVOLVIMENTO DO </w:t>
+          </w:r>
+          <w:r>
+            <w:rPr/>
+            <w:t>PROJETO POLOPOLY</w:t>
+          </w:r>
+        </w:p>
+        <w:p>
+          <w:pPr>
+            <w:pStyle w:val="Normal"/>
+            <w:spacing w:before="0" w:after="0"/>
+            <w:rPr/>
+          </w:pPr>
+          <w:r>
+            <w:rPr/>
+          </w:r>
+        </w:p>
+        <w:p>
+          <w:pPr>
+            <w:pStyle w:val="Normal"/>
+            <w:spacing w:before="0" w:after="0"/>
+            <w:rPr/>
+          </w:pPr>
+          <w:r>
+            <w:rPr/>
+          </w:r>
+        </w:p>
+        <w:p>
+          <w:pPr>
+            <w:pStyle w:val="Normal"/>
+            <w:spacing w:before="0" w:after="0"/>
             <w:rPr/>
           </w:pPr>
           <w:r>
@@ -6330,7 +7198,27 @@
           </w:r>
           <w:r>
             <w:rPr/>
-            <w:t>O projeto POLOPOLY situa-se em uma grande empresa Holandesa de midias digitais, ele é responsável pela manutenção do sistema de gerenciamento de conteúdo Polopoly, usado para gerenciamento de diversos sites de noticias da empresa citada, os usuários são definidos em, editores, responsáveis por todo o conteúdo digital, gerenciamento dos sites e artigos, e leitores, que são os consumidores do conteúdo criado.</w:t>
+            <w:t xml:space="preserve">Como citado anteriormente, o sistema polopoly é </w:t>
+          </w:r>
+          <w:r>
+            <w:rPr/>
+            <w:t>usado para gerenciamento d</w:t>
+          </w:r>
+          <w:r>
+            <w:rPr/>
+            <w:t>o conteúdo d</w:t>
+          </w:r>
+          <w:r>
+            <w:rPr/>
+            <w:t xml:space="preserve">e diversos sites, </w:t>
+          </w:r>
+          <w:r>
+            <w:rPr/>
+            <w:t>seus</w:t>
+          </w:r>
+          <w:r>
+            <w:rPr/>
+            <w:t xml:space="preserve"> usuários são definidos em, editores, responsáveis por todo o conteúdo digital, gerenciamento dos sites e artigos, e leitores, que são os consumidores do conteúdo criado.</w:t>
           </w:r>
         </w:p>
         <w:p>
@@ -6342,27 +7230,11 @@
           <w:r>
             <w:rPr/>
             <w:tab/>
-            <w:t xml:space="preserve">No projeto em questão existem duas frentes, a equipe do cliente </w:t>
-          </w:r>
-          <w:r>
-            <w:rPr/>
-            <w:t>localizada na Holanda</w:t>
-          </w:r>
-          <w:r>
-            <w:rPr/>
-            <w:t xml:space="preserve">, formada pelos analistas de negócio, equipe de teste e pelo gerenciador de atividades, e a </w:t>
-          </w:r>
-          <w:r>
-            <w:rPr/>
-            <w:t xml:space="preserve">frente </w:t>
-          </w:r>
-          <w:r>
-            <w:rPr/>
-            <w:t xml:space="preserve">de desenvolvimento, </w:t>
-          </w:r>
-          <w:r>
-            <w:rPr/>
-            <w:t>formada somente por programadores contratados por uma fábrica de software, esta localizada na cidade de Florianópolis, Brasil</w:t>
+            <w:t xml:space="preserve">No projeto em questão existem duas frentes, a equipe do cliente localizada na  Holanda, formada pelos analistas de negócio, equipe de teste e pelo gerenciador de atividades, e a frente de desenvolvimento, formada somente por programadores contratados </w:t>
+          </w:r>
+          <w:r>
+            <w:rPr/>
+            <w:t>pela empresa fábrica de software citada</w:t>
           </w:r>
           <w:r>
             <w:rPr/>
@@ -6370,7 +7242,19 @@
           </w:r>
           <w:r>
             <w:rPr/>
-            <w:t>Os editores de conteúdo e os leitores serão tratados como usuários.</w:t>
+            <w:t>Devido ao fato do</w:t>
+          </w:r>
+          <w:r>
+            <w:rPr/>
+            <w:t xml:space="preserve">s editores de conteúdo e os leitores </w:t>
+          </w:r>
+          <w:r>
+            <w:rPr/>
+            <w:t xml:space="preserve">não fazerem parte do projeto, e apenas utilizam o sistema, ambos </w:t>
+          </w:r>
+          <w:r>
+            <w:rPr/>
+            <w:t>serão tratados como usuários.</w:t>
           </w:r>
         </w:p>
         <w:p>
@@ -6414,36 +7298,36 @@
         <w:jc w:val="center"/>
         <w:tblInd w:w="0" w:type="dxa"/>
         <w:tblBorders>
-          <w:top w:val="single" w:sz="2" w:space="0" w:color="000000"/>
-          <w:left w:val="single" w:sz="2" w:space="0" w:color="000000"/>
-          <w:bottom w:val="single" w:sz="2" w:space="0" w:color="000000"/>
-          <w:insideH w:val="single" w:sz="2" w:space="0" w:color="000000"/>
+          <w:top w:val="single" w:sz="2" w:space="0" w:color="000001"/>
+          <w:left w:val="single" w:sz="2" w:space="0" w:color="000001"/>
+          <w:bottom w:val="single" w:sz="2" w:space="0" w:color="000001"/>
+          <w:insideH w:val="single" w:sz="2" w:space="0" w:color="000001"/>
         </w:tblBorders>
         <w:tblCellMar>
           <w:top w:w="55" w:type="dxa"/>
-          <w:left w:w="54" w:type="dxa"/>
+          <w:left w:w="51" w:type="dxa"/>
           <w:bottom w:w="55" w:type="dxa"/>
           <w:right w:w="55" w:type="dxa"/>
         </w:tblCellMar>
       </w:tblPr>
       <w:tblGrid>
-        <w:gridCol w:w="2775"/>
+        <w:gridCol w:w="2774"/>
         <w:gridCol w:w="5729"/>
       </w:tblGrid>
       <w:tr>
         <w:trPr/>
         <w:tc>
           <w:tcPr>
-            <w:tcW w:w="2775" w:type="dxa"/>
+            <w:tcW w:w="2774" w:type="dxa"/>
             <w:tcBorders>
-              <w:top w:val="single" w:sz="2" w:space="0" w:color="000000"/>
-              <w:left w:val="single" w:sz="2" w:space="0" w:color="000000"/>
-              <w:bottom w:val="single" w:sz="2" w:space="0" w:color="000000"/>
-              <w:insideH w:val="single" w:sz="2" w:space="0" w:color="000000"/>
+              <w:top w:val="single" w:sz="2" w:space="0" w:color="000001"/>
+              <w:left w:val="single" w:sz="2" w:space="0" w:color="000001"/>
+              <w:bottom w:val="single" w:sz="2" w:space="0" w:color="000001"/>
+              <w:insideH w:val="single" w:sz="2" w:space="0" w:color="000001"/>
             </w:tcBorders>
             <w:shd w:fill="auto" w:val="clear"/>
             <w:tcMar>
-              <w:left w:w="54" w:type="dxa"/>
+              <w:left w:w="51" w:type="dxa"/>
             </w:tcMar>
             <w:vAlign w:val="center"/>
           </w:tcPr>
@@ -6463,16 +7347,16 @@
           <w:tcPr>
             <w:tcW w:w="5729" w:type="dxa"/>
             <w:tcBorders>
-              <w:top w:val="single" w:sz="2" w:space="0" w:color="000000"/>
-              <w:left w:val="single" w:sz="2" w:space="0" w:color="000000"/>
-              <w:bottom w:val="single" w:sz="2" w:space="0" w:color="000000"/>
-              <w:right w:val="single" w:sz="2" w:space="0" w:color="000000"/>
-              <w:insideH w:val="single" w:sz="2" w:space="0" w:color="000000"/>
-              <w:insideV w:val="single" w:sz="2" w:space="0" w:color="000000"/>
+              <w:top w:val="single" w:sz="2" w:space="0" w:color="000001"/>
+              <w:left w:val="single" w:sz="2" w:space="0" w:color="000001"/>
+              <w:bottom w:val="single" w:sz="2" w:space="0" w:color="000001"/>
+              <w:right w:val="single" w:sz="2" w:space="0" w:color="000001"/>
+              <w:insideH w:val="single" w:sz="2" w:space="0" w:color="000001"/>
+              <w:insideV w:val="single" w:sz="2" w:space="0" w:color="000001"/>
             </w:tcBorders>
             <w:shd w:fill="auto" w:val="clear"/>
             <w:tcMar>
-              <w:left w:w="54" w:type="dxa"/>
+              <w:left w:w="51" w:type="dxa"/>
             </w:tcMar>
             <w:vAlign w:val="center"/>
           </w:tcPr>
@@ -6543,15 +7427,16 @@
         <w:trPr/>
         <w:tc>
           <w:tcPr>
-            <w:tcW w:w="2775" w:type="dxa"/>
+            <w:tcW w:w="2774" w:type="dxa"/>
             <w:tcBorders>
-              <w:left w:val="single" w:sz="2" w:space="0" w:color="000000"/>
-              <w:bottom w:val="single" w:sz="2" w:space="0" w:color="000000"/>
-              <w:insideH w:val="single" w:sz="2" w:space="0" w:color="000000"/>
+              <w:top w:val="single" w:sz="2" w:space="0" w:color="000001"/>
+              <w:left w:val="single" w:sz="2" w:space="0" w:color="000001"/>
+              <w:bottom w:val="single" w:sz="2" w:space="0" w:color="000001"/>
+              <w:insideH w:val="single" w:sz="2" w:space="0" w:color="000001"/>
             </w:tcBorders>
             <w:shd w:fill="auto" w:val="clear"/>
             <w:tcMar>
-              <w:left w:w="54" w:type="dxa"/>
+              <w:left w:w="51" w:type="dxa"/>
             </w:tcMar>
             <w:vAlign w:val="center"/>
           </w:tcPr>
@@ -6571,15 +7456,16 @@
           <w:tcPr>
             <w:tcW w:w="5729" w:type="dxa"/>
             <w:tcBorders>
-              <w:left w:val="single" w:sz="2" w:space="0" w:color="000000"/>
-              <w:bottom w:val="single" w:sz="2" w:space="0" w:color="000000"/>
-              <w:right w:val="single" w:sz="2" w:space="0" w:color="000000"/>
-              <w:insideH w:val="single" w:sz="2" w:space="0" w:color="000000"/>
-              <w:insideV w:val="single" w:sz="2" w:space="0" w:color="000000"/>
+              <w:top w:val="single" w:sz="2" w:space="0" w:color="000001"/>
+              <w:left w:val="single" w:sz="2" w:space="0" w:color="000001"/>
+              <w:bottom w:val="single" w:sz="2" w:space="0" w:color="000001"/>
+              <w:right w:val="single" w:sz="2" w:space="0" w:color="000001"/>
+              <w:insideH w:val="single" w:sz="2" w:space="0" w:color="000001"/>
+              <w:insideV w:val="single" w:sz="2" w:space="0" w:color="000001"/>
             </w:tcBorders>
             <w:shd w:fill="auto" w:val="clear"/>
             <w:tcMar>
-              <w:left w:w="54" w:type="dxa"/>
+              <w:left w:w="51" w:type="dxa"/>
             </w:tcMar>
             <w:vAlign w:val="center"/>
           </w:tcPr>
@@ -6620,15 +7506,16 @@
         <w:trPr/>
         <w:tc>
           <w:tcPr>
-            <w:tcW w:w="2775" w:type="dxa"/>
+            <w:tcW w:w="2774" w:type="dxa"/>
             <w:tcBorders>
-              <w:left w:val="single" w:sz="2" w:space="0" w:color="000000"/>
-              <w:bottom w:val="single" w:sz="2" w:space="0" w:color="000000"/>
-              <w:insideH w:val="single" w:sz="2" w:space="0" w:color="000000"/>
+              <w:top w:val="single" w:sz="2" w:space="0" w:color="000001"/>
+              <w:left w:val="single" w:sz="2" w:space="0" w:color="000001"/>
+              <w:bottom w:val="single" w:sz="2" w:space="0" w:color="000001"/>
+              <w:insideH w:val="single" w:sz="2" w:space="0" w:color="000001"/>
             </w:tcBorders>
             <w:shd w:fill="auto" w:val="clear"/>
             <w:tcMar>
-              <w:left w:w="54" w:type="dxa"/>
+              <w:left w:w="51" w:type="dxa"/>
             </w:tcMar>
             <w:vAlign w:val="center"/>
           </w:tcPr>
@@ -6648,15 +7535,16 @@
           <w:tcPr>
             <w:tcW w:w="5729" w:type="dxa"/>
             <w:tcBorders>
-              <w:left w:val="single" w:sz="2" w:space="0" w:color="000000"/>
-              <w:bottom w:val="single" w:sz="2" w:space="0" w:color="000000"/>
-              <w:right w:val="single" w:sz="2" w:space="0" w:color="000000"/>
-              <w:insideH w:val="single" w:sz="2" w:space="0" w:color="000000"/>
-              <w:insideV w:val="single" w:sz="2" w:space="0" w:color="000000"/>
+              <w:top w:val="single" w:sz="2" w:space="0" w:color="000001"/>
+              <w:left w:val="single" w:sz="2" w:space="0" w:color="000001"/>
+              <w:bottom w:val="single" w:sz="2" w:space="0" w:color="000001"/>
+              <w:right w:val="single" w:sz="2" w:space="0" w:color="000001"/>
+              <w:insideH w:val="single" w:sz="2" w:space="0" w:color="000001"/>
+              <w:insideV w:val="single" w:sz="2" w:space="0" w:color="000001"/>
             </w:tcBorders>
             <w:shd w:fill="auto" w:val="clear"/>
             <w:tcMar>
-              <w:left w:w="54" w:type="dxa"/>
+              <w:left w:w="51" w:type="dxa"/>
             </w:tcMar>
             <w:vAlign w:val="center"/>
           </w:tcPr>
@@ -6735,9 +7623,6 @@
       <w:r>
         <w:rPr/>
         <w:tab/>
-      </w:r>
-      <w:r>
-        <w:rPr/>
         <w:t>As atividades tem quatro tipos de prioridades, são elas: Sem prioridade, geralmente atividades de melhoria de alguma funcão não primordial do sistema; Normal, requisitos de novas funções, alterações de layout dos sites ou bugs que não impedem a utilização do sistema; Urgente, bugs no layout dos sites, ou nas funções do primordiais do sistema; Criticas, bugs que ocasionam o não acesso ao sistema, ou aos sites, ou o desenvolvimento de algo relacionado a ações de marketing em dias especificos.</w:t>
       </w:r>
     </w:p>
@@ -6750,35 +7635,7 @@
       <w:r>
         <w:rPr/>
         <w:tab/>
-        <w:t xml:space="preserve">Na frente de desenvolvimento, existem duas equipes, a equipe de Front-End, </w:t>
-      </w:r>
-      <w:r>
-        <w:rPr/>
-        <w:t xml:space="preserve">formada por dois desenvolvedores e é </w:t>
-      </w:r>
-      <w:r>
-        <w:rPr/>
-        <w:t xml:space="preserve">responsável pelo </w:t>
-      </w:r>
-      <w:r>
-        <w:rPr/>
-        <w:t>layout do site e pela criação dos códigos</w:t>
-      </w:r>
-      <w:r>
-        <w:rPr/>
-        <w:t xml:space="preserve"> </w:t>
-      </w:r>
-      <w:r>
-        <w:rPr/>
-        <w:t>HTML, CSS e JavaScript</w:t>
-      </w:r>
-      <w:r>
-        <w:rPr/>
-        <w:t xml:space="preserve">, </w:t>
-      </w:r>
-      <w:r>
-        <w:rPr/>
-        <w:t>ela não trabalha diratamente com o sistema, e sim com um conjunto de sites de exemplo, com conteúdos estáticos apenas para demonstração de como ficarão as atividades que serão desenvolvidas para os sites.</w:t>
+        <w:t>Na frente de desenvolvimento, existem duas equipes, a equipe de Front-End, formada por dois desenvolvedores e é responsável pelo layout do site e pela criação dos códigos HTML, CSS e JavaScript, ela não trabalha diratamente com o sistema, e sim com um conjunto de sites de exemplo, com conteúdos estáticos apenas para demonstração de como ficarão as atividades que serão desenvolvidas para os sites.</w:t>
       </w:r>
     </w:p>
     <w:p>
@@ -6790,34 +7647,7 @@
       <w:r>
         <w:rPr/>
         <w:tab/>
-      </w:r>
-      <w:r>
-        <w:rPr/>
-        <w:t>A</w:t>
-      </w:r>
-      <w:r>
-        <w:rPr/>
-        <w:t xml:space="preserve"> </w:t>
-      </w:r>
-      <w:r>
-        <w:rPr/>
-        <w:t xml:space="preserve">outra equipe é a </w:t>
-      </w:r>
-      <w:r>
-        <w:rPr/>
-        <w:t>de B</w:t>
-      </w:r>
-      <w:r>
-        <w:rPr/>
-        <w:t>a</w:t>
-      </w:r>
-      <w:r>
-        <w:rPr/>
-        <w:t xml:space="preserve">ck-End, </w:t>
-      </w:r>
-      <w:r>
-        <w:rPr/>
-        <w:t>composta por três desenvolvedores, que tem como função o desenvolvimento das atividades, que envolve a manutenção do código JAVA, linguagem em que o sistema é feito e a aplicação do HTML, CSS e JavaScript desenvolvido pela equipe Front-End e implantação do que foi desenvolvido no servidor de testes para posterior verificação pelo cliente. O gerenciador de atividades realiza também as funções realizadas pela equipe de Back-End dependendo da quantidade de atividades solicitadas, ou se as atividades estão atrasadas.</w:t>
+        <w:t>A outra equipe é a de Back-End, composta por três desenvolvedores, que tem como função o desenvolvimento das atividades, que envolve a manutenção do código JAVA, linguagem em que o sistema é feito e a aplicação do HTML, CSS e JavaScript desenvolvido pela equipe Front-End e implantação do que foi desenvolvido no servidor de testes para posterior verificação pelo cliente. O gerenciador de atividades realiza também as funções realizadas pela equipe de Back-End dependendo da quantidade de atividades solicitadas, ou se as atividades estão atrasadas.</w:t>
       </w:r>
     </w:p>
     <w:p>
@@ -6845,23 +7675,23 @@
       <w:tblPr>
         <w:tblW w:w="8504" w:type="dxa"/>
         <w:jc w:val="left"/>
-        <w:tblInd w:w="55" w:type="dxa"/>
+        <w:tblInd w:w="53" w:type="dxa"/>
         <w:tblBorders>
-          <w:top w:val="single" w:sz="2" w:space="0" w:color="000000"/>
-          <w:left w:val="single" w:sz="2" w:space="0" w:color="000000"/>
-          <w:bottom w:val="single" w:sz="2" w:space="0" w:color="000000"/>
-          <w:insideH w:val="single" w:sz="2" w:space="0" w:color="000000"/>
+          <w:top w:val="single" w:sz="2" w:space="0" w:color="000001"/>
+          <w:left w:val="single" w:sz="2" w:space="0" w:color="000001"/>
+          <w:bottom w:val="single" w:sz="2" w:space="0" w:color="000001"/>
+          <w:insideH w:val="single" w:sz="2" w:space="0" w:color="000001"/>
         </w:tblBorders>
         <w:tblCellMar>
           <w:top w:w="55" w:type="dxa"/>
-          <w:left w:w="54" w:type="dxa"/>
+          <w:left w:w="51" w:type="dxa"/>
           <w:bottom w:w="55" w:type="dxa"/>
           <w:right w:w="55" w:type="dxa"/>
         </w:tblCellMar>
       </w:tblPr>
       <w:tblGrid>
         <w:gridCol w:w="4252"/>
-        <w:gridCol w:w="4252"/>
+        <w:gridCol w:w="4251"/>
       </w:tblGrid>
       <w:tr>
         <w:trPr/>
@@ -6869,14 +7699,14 @@
           <w:tcPr>
             <w:tcW w:w="4252" w:type="dxa"/>
             <w:tcBorders>
-              <w:top w:val="single" w:sz="2" w:space="0" w:color="000000"/>
-              <w:left w:val="single" w:sz="2" w:space="0" w:color="000000"/>
-              <w:bottom w:val="single" w:sz="2" w:space="0" w:color="000000"/>
-              <w:insideH w:val="single" w:sz="2" w:space="0" w:color="000000"/>
+              <w:top w:val="single" w:sz="2" w:space="0" w:color="000001"/>
+              <w:left w:val="single" w:sz="2" w:space="0" w:color="000001"/>
+              <w:bottom w:val="single" w:sz="2" w:space="0" w:color="000001"/>
+              <w:insideH w:val="single" w:sz="2" w:space="0" w:color="000001"/>
             </w:tcBorders>
             <w:shd w:fill="auto" w:val="clear"/>
             <w:tcMar>
-              <w:left w:w="54" w:type="dxa"/>
+              <w:left w:w="51" w:type="dxa"/>
             </w:tcMar>
             <w:vAlign w:val="center"/>
           </w:tcPr>
@@ -6894,18 +7724,18 @@
         </w:tc>
         <w:tc>
           <w:tcPr>
-            <w:tcW w:w="4252" w:type="dxa"/>
+            <w:tcW w:w="4251" w:type="dxa"/>
             <w:tcBorders>
-              <w:top w:val="single" w:sz="2" w:space="0" w:color="000000"/>
-              <w:left w:val="single" w:sz="2" w:space="0" w:color="000000"/>
-              <w:bottom w:val="single" w:sz="2" w:space="0" w:color="000000"/>
-              <w:right w:val="single" w:sz="2" w:space="0" w:color="000000"/>
-              <w:insideH w:val="single" w:sz="2" w:space="0" w:color="000000"/>
-              <w:insideV w:val="single" w:sz="2" w:space="0" w:color="000000"/>
+              <w:top w:val="single" w:sz="2" w:space="0" w:color="000001"/>
+              <w:left w:val="single" w:sz="2" w:space="0" w:color="000001"/>
+              <w:bottom w:val="single" w:sz="2" w:space="0" w:color="000001"/>
+              <w:right w:val="single" w:sz="2" w:space="0" w:color="000001"/>
+              <w:insideH w:val="single" w:sz="2" w:space="0" w:color="000001"/>
+              <w:insideV w:val="single" w:sz="2" w:space="0" w:color="000001"/>
             </w:tcBorders>
             <w:shd w:fill="auto" w:val="clear"/>
             <w:tcMar>
-              <w:left w:w="54" w:type="dxa"/>
+              <w:left w:w="51" w:type="dxa"/>
             </w:tcMar>
             <w:vAlign w:val="center"/>
           </w:tcPr>
@@ -6946,13 +7776,14 @@
           <w:tcPr>
             <w:tcW w:w="4252" w:type="dxa"/>
             <w:tcBorders>
-              <w:left w:val="single" w:sz="2" w:space="0" w:color="000000"/>
-              <w:bottom w:val="single" w:sz="2" w:space="0" w:color="000000"/>
-              <w:insideH w:val="single" w:sz="2" w:space="0" w:color="000000"/>
+              <w:top w:val="single" w:sz="2" w:space="0" w:color="000001"/>
+              <w:left w:val="single" w:sz="2" w:space="0" w:color="000001"/>
+              <w:bottom w:val="single" w:sz="2" w:space="0" w:color="000001"/>
+              <w:insideH w:val="single" w:sz="2" w:space="0" w:color="000001"/>
             </w:tcBorders>
             <w:shd w:fill="auto" w:val="clear"/>
             <w:tcMar>
-              <w:left w:w="54" w:type="dxa"/>
+              <w:left w:w="51" w:type="dxa"/>
             </w:tcMar>
             <w:vAlign w:val="center"/>
           </w:tcPr>
@@ -6970,17 +7801,18 @@
         </w:tc>
         <w:tc>
           <w:tcPr>
-            <w:tcW w:w="4252" w:type="dxa"/>
+            <w:tcW w:w="4251" w:type="dxa"/>
             <w:tcBorders>
-              <w:left w:val="single" w:sz="2" w:space="0" w:color="000000"/>
-              <w:bottom w:val="single" w:sz="2" w:space="0" w:color="000000"/>
-              <w:right w:val="single" w:sz="2" w:space="0" w:color="000000"/>
-              <w:insideH w:val="single" w:sz="2" w:space="0" w:color="000000"/>
-              <w:insideV w:val="single" w:sz="2" w:space="0" w:color="000000"/>
+              <w:top w:val="single" w:sz="2" w:space="0" w:color="000001"/>
+              <w:left w:val="single" w:sz="2" w:space="0" w:color="000001"/>
+              <w:bottom w:val="single" w:sz="2" w:space="0" w:color="000001"/>
+              <w:right w:val="single" w:sz="2" w:space="0" w:color="000001"/>
+              <w:insideH w:val="single" w:sz="2" w:space="0" w:color="000001"/>
+              <w:insideV w:val="single" w:sz="2" w:space="0" w:color="000001"/>
             </w:tcBorders>
             <w:shd w:fill="auto" w:val="clear"/>
             <w:tcMar>
-              <w:left w:w="54" w:type="dxa"/>
+              <w:left w:w="51" w:type="dxa"/>
             </w:tcMar>
             <w:vAlign w:val="center"/>
           </w:tcPr>
@@ -7070,51 +7902,23 @@
       <w:r>
         <w:rPr/>
         <w:tab/>
-        <w:t>O processo de desenvolvimento de sofware se inicia-</w:t>
-      </w:r>
-      <w:r>
-        <w:rPr/>
-        <w:t>se</w:t>
-      </w:r>
+        <w:t>O processo de desenvolvimento de sofware se inicia-se com uma reunião onde os analistas de negócio reúnem as atividades criadas, e juntamente com o gerenciador de atividades, é discutida uma lista do que vai ser desenvolvido nas próximas semanas, criando assim uma lista menor com atividades priorizadas.</w:t>
+      </w:r>
+    </w:p>
+    <w:p>
+      <w:pPr>
+        <w:pStyle w:val="Normal"/>
+        <w:spacing w:before="0" w:after="0"/>
+        <w:rPr/>
+      </w:pPr>
       <w:r>
         <w:rPr/>
         <w:t xml:space="preserve"> </w:t>
       </w:r>
       <w:r>
         <w:rPr/>
-        <w:t>com</w:t>
-      </w:r>
-      <w:r>
-        <w:rPr/>
-        <w:t xml:space="preserve"> uma reunião onde os analistas de negócio </w:t>
-      </w:r>
-      <w:r>
-        <w:rPr/>
-        <w:t>reúnem as atividades criadas</w:t>
-      </w:r>
-      <w:r>
-        <w:rPr/>
-        <w:t xml:space="preserve">, </w:t>
-      </w:r>
-      <w:r>
-        <w:rPr/>
-        <w:t>e</w:t>
-      </w:r>
-      <w:r>
-        <w:rPr/>
-        <w:t xml:space="preserve"> junt</w:t>
-      </w:r>
-      <w:r>
-        <w:rPr/>
-        <w:t>amente</w:t>
-      </w:r>
-      <w:r>
-        <w:rPr/>
-        <w:t xml:space="preserve"> com o gerenciador de atividades, </w:t>
-      </w:r>
-      <w:r>
-        <w:rPr/>
-        <w:t>é discutida uma lista do que vai ser desenvolvido nas próximas semanas, criando assim uma lista menor com atividades priorizadas.</w:t>
+        <w:tab/>
+        <w:t>Após esse levantamento o gerenciador de atividades e a equipe de desenvolvimento se reúnem com o objetivo de apresentação das tarefas, estas discutidas  suas complexidades, dúvidas e objetivos. Então é definido o tempo que a equipe de desenvolvimento levará para cada atividade, e quais a equipe se compromete a entregar.</w:t>
       </w:r>
     </w:p>
     <w:p>
@@ -7125,36 +7929,19 @@
       </w:pPr>
       <w:r>
         <w:rPr/>
-        <w:t xml:space="preserve"> </w:t>
-      </w:r>
+        <w:t xml:space="preserve">É nesta etapa que verifica-se a necessidade de desenvolvimento Front-End de alguma atividade, caso positiva, a equipe Front-End define a complexidade e o tempo que levará. </w:t>
+      </w:r>
+    </w:p>
+    <w:p>
+      <w:pPr>
+        <w:pStyle w:val="Normal"/>
+        <w:spacing w:before="0" w:after="0"/>
+        <w:rPr/>
+      </w:pPr>
       <w:r>
         <w:rPr/>
         <w:tab/>
-        <w:t xml:space="preserve">Após esse levantamento o </w:t>
-      </w:r>
-      <w:r>
-        <w:rPr/>
-        <w:t>g</w:t>
-      </w:r>
-      <w:r>
-        <w:rPr/>
-        <w:t>erenciador de atividades e a equipe de desenvolvimento se re</w:t>
-      </w:r>
-      <w:r>
-        <w:rPr/>
-        <w:t>ú</w:t>
-      </w:r>
-      <w:r>
-        <w:rPr/>
-        <w:t xml:space="preserve">nem com o objetivo de apresentação das tarefas, estas discutidas  suas complexidades, dúvidas e objetivos. </w:t>
-      </w:r>
-      <w:r>
-        <w:rPr/>
-        <w:t>E</w:t>
-      </w:r>
-      <w:r>
-        <w:rPr/>
-        <w:t>ntão é definido o tempo que a equipe de desenvolvimento levará para cada atividade, e quais a equipe se compromete a entregar.</w:t>
+        <w:t>A equipe geralmente se compromete entregar uma quantidade de atividades referente as duas semanas de desenvolvimento, mas dependendo da quantidade das tarefas que os analistas definem como prioridade, a quantidade pode variar pra menos ou mais semanas, um dos motivos para o não cumprimento do tempo definido, são as constantes inserções de atividades críticas na lista. Outro motivo é o aparecimento de problemas não previstos na criação das atividades, como mudanças dos requisitos, ou dúvidas, quando os imprevistos surgem, os desenvolvedores e analistas entram em contato diretamente.</w:t>
       </w:r>
     </w:p>
     <w:p>
@@ -7165,7 +7952,8 @@
       </w:pPr>
       <w:r>
         <w:rPr/>
-        <w:t xml:space="preserve">É nesta etapa que verifica-se a necessidade de desenvolvimento Front-End de alguma atividade, caso positiva, a equipe Front-End define a complexidade e o tempo que levará. </w:t>
+        <w:tab/>
+        <w:t>Todos os dias as 10 horas da manhã é realizada uma reunião onde cada membro da equipe relata o que fez no dia anterior, e o que pretende fazer. Participam da reunião os desenvolvedores Front-End, Back-End e conforme disponibilidade, o gerenciador de atividades, devido ao fato do gerenciador de atividades estar situado na Holanda, a reunião algumas vezes é realizada utilizando a ferramenta de videochamadas Google Hangouts.</w:t>
       </w:r>
     </w:p>
     <w:p>
@@ -7177,10 +7965,7 @@
       <w:r>
         <w:rPr/>
         <w:tab/>
-      </w:r>
-      <w:r>
-        <w:rPr/>
-        <w:t>A equipe geralmente se compromete entregar uma quantidade de atividades referente as duas semanas de desenvolvimento, mas dependendo da quantidade das tarefas que os analistas definem como prioridade, a quantidade pode variar pra menos ou mais semanas, um dos motivos para o não cumprimento do tempo definido, são as constantes inserções de atividades críticas na lista. Outro motivo é o aparecimento de problemas não previstos na criação das atividades, como mudanças dos requisitos, ou dúvidas, quando os imprevistos surgem, os desenvolvedores e analistas entram em contato diretamente.</w:t>
+        <w:t>É utilizado o sistema de repositório e controle de versão git, e o serviço GitHub para compartilhamento de código.</w:t>
       </w:r>
     </w:p>
     <w:p>
@@ -7195,15 +7980,7 @@
       </w:r>
       <w:r>
         <w:rPr/>
-        <w:t>T</w:t>
-      </w:r>
-      <w:r>
-        <w:rPr/>
-        <w:t xml:space="preserve">odos os dias as 10 horas da manhã é realizada uma reunião onde cada membro da equipe relata o que fez no dia anterior, e o que pretende fazer. </w:t>
-      </w:r>
-      <w:r>
-        <w:rPr/>
-        <w:t>Participam da reunião os desenvolvedores Front-End, Back-End e conforme disponibilidade, o gerenciador de atividades, devido ao fato do gerenciador de atividades estar situado na Holanda, a reunião algumas vezes é realizada utilizando a ferramenta de videochamadas Google Hangouts.</w:t>
+        <w:t xml:space="preserve">O gerenciamento das atividades, é feito com a ferramenta de monitoramento de tarefas e acompanhamento de projetos, JIRA. As atividades são separadas em três estados: </w:t>
       </w:r>
     </w:p>
     <w:p>
@@ -7214,278 +7991,352 @@
       </w:pPr>
       <w:r>
         <w:rPr/>
+      </w:r>
+    </w:p>
+    <w:p>
+      <w:pPr>
+        <w:pStyle w:val="Normal"/>
+        <w:spacing w:before="0" w:after="0"/>
+        <w:rPr/>
+      </w:pPr>
+      <w:r>
+        <w:rPr/>
+      </w:r>
+    </w:p>
+    <w:tbl>
+      <w:tblPr>
+        <w:tblW w:w="8504" w:type="dxa"/>
+        <w:jc w:val="left"/>
+        <w:tblInd w:w="55" w:type="dxa"/>
+        <w:tblBorders>
+          <w:top w:val="single" w:sz="2" w:space="0" w:color="000000"/>
+          <w:left w:val="single" w:sz="2" w:space="0" w:color="000000"/>
+          <w:bottom w:val="single" w:sz="2" w:space="0" w:color="000000"/>
+          <w:insideH w:val="single" w:sz="2" w:space="0" w:color="000000"/>
+        </w:tblBorders>
+        <w:tblCellMar>
+          <w:top w:w="55" w:type="dxa"/>
+          <w:left w:w="54" w:type="dxa"/>
+          <w:bottom w:w="55" w:type="dxa"/>
+          <w:right w:w="55" w:type="dxa"/>
+        </w:tblCellMar>
+      </w:tblPr>
+      <w:tblGrid>
+        <w:gridCol w:w="3120"/>
+        <w:gridCol w:w="5384"/>
+      </w:tblGrid>
+      <w:tr>
+        <w:trPr/>
+        <w:tc>
+          <w:tcPr>
+            <w:tcW w:w="3120" w:type="dxa"/>
+            <w:tcBorders>
+              <w:top w:val="single" w:sz="2" w:space="0" w:color="000000"/>
+              <w:left w:val="single" w:sz="2" w:space="0" w:color="000000"/>
+              <w:bottom w:val="single" w:sz="2" w:space="0" w:color="000000"/>
+              <w:insideH w:val="single" w:sz="2" w:space="0" w:color="000000"/>
+            </w:tcBorders>
+            <w:shd w:fill="auto" w:val="clear"/>
+            <w:tcMar>
+              <w:left w:w="54" w:type="dxa"/>
+            </w:tcMar>
+            <w:vAlign w:val="center"/>
+          </w:tcPr>
+          <w:p>
+            <w:pPr>
+              <w:pStyle w:val="TableContents"/>
+              <w:spacing w:before="0" w:after="120"/>
+              <w:rPr/>
+            </w:pPr>
+            <w:r>
+              <w:rPr/>
+              <w:t>A fazer</w:t>
+            </w:r>
+          </w:p>
+        </w:tc>
+        <w:tc>
+          <w:tcPr>
+            <w:tcW w:w="5384" w:type="dxa"/>
+            <w:tcBorders>
+              <w:top w:val="single" w:sz="2" w:space="0" w:color="000000"/>
+              <w:left w:val="single" w:sz="2" w:space="0" w:color="000000"/>
+              <w:bottom w:val="single" w:sz="2" w:space="0" w:color="000000"/>
+              <w:right w:val="single" w:sz="2" w:space="0" w:color="000000"/>
+              <w:insideH w:val="single" w:sz="2" w:space="0" w:color="000000"/>
+              <w:insideV w:val="single" w:sz="2" w:space="0" w:color="000000"/>
+            </w:tcBorders>
+            <w:shd w:fill="auto" w:val="clear"/>
+            <w:tcMar>
+              <w:left w:w="54" w:type="dxa"/>
+            </w:tcMar>
+          </w:tcPr>
+          <w:p>
+            <w:pPr>
+              <w:pStyle w:val="TableContents"/>
+              <w:spacing w:before="0" w:after="120"/>
+              <w:rPr/>
+            </w:pPr>
+            <w:r>
+              <w:rPr/>
+              <w:t>Atividades definidas que não foram iniciadas o desenvolvimento</w:t>
+            </w:r>
+          </w:p>
+        </w:tc>
+      </w:tr>
+      <w:tr>
+        <w:trPr/>
+        <w:tc>
+          <w:tcPr>
+            <w:tcW w:w="3120" w:type="dxa"/>
+            <w:tcBorders>
+              <w:left w:val="single" w:sz="2" w:space="0" w:color="000000"/>
+              <w:bottom w:val="single" w:sz="2" w:space="0" w:color="000000"/>
+              <w:insideH w:val="single" w:sz="2" w:space="0" w:color="000000"/>
+            </w:tcBorders>
+            <w:shd w:fill="auto" w:val="clear"/>
+            <w:tcMar>
+              <w:left w:w="54" w:type="dxa"/>
+            </w:tcMar>
+            <w:vAlign w:val="center"/>
+          </w:tcPr>
+          <w:p>
+            <w:pPr>
+              <w:pStyle w:val="TableContents"/>
+              <w:spacing w:before="0" w:after="120"/>
+              <w:rPr/>
+            </w:pPr>
+            <w:r>
+              <w:rPr/>
+              <w:t>Em desenvolvimento</w:t>
+            </w:r>
+          </w:p>
+        </w:tc>
+        <w:tc>
+          <w:tcPr>
+            <w:tcW w:w="5384" w:type="dxa"/>
+            <w:tcBorders>
+              <w:left w:val="single" w:sz="2" w:space="0" w:color="000000"/>
+              <w:bottom w:val="single" w:sz="2" w:space="0" w:color="000000"/>
+              <w:right w:val="single" w:sz="2" w:space="0" w:color="000000"/>
+              <w:insideH w:val="single" w:sz="2" w:space="0" w:color="000000"/>
+              <w:insideV w:val="single" w:sz="2" w:space="0" w:color="000000"/>
+            </w:tcBorders>
+            <w:shd w:fill="auto" w:val="clear"/>
+            <w:tcMar>
+              <w:left w:w="54" w:type="dxa"/>
+            </w:tcMar>
+          </w:tcPr>
+          <w:p>
+            <w:pPr>
+              <w:pStyle w:val="TableContents"/>
+              <w:spacing w:before="0" w:after="120"/>
+              <w:rPr/>
+            </w:pPr>
+            <w:r>
+              <w:rPr/>
+              <w:t xml:space="preserve">Atividades em que algum desenvolvedor está trabalhando no momento </w:t>
+            </w:r>
+          </w:p>
+        </w:tc>
+      </w:tr>
+      <w:tr>
+        <w:trPr/>
+        <w:tc>
+          <w:tcPr>
+            <w:tcW w:w="3120" w:type="dxa"/>
+            <w:tcBorders>
+              <w:left w:val="single" w:sz="2" w:space="0" w:color="000000"/>
+              <w:bottom w:val="single" w:sz="2" w:space="0" w:color="000000"/>
+              <w:insideH w:val="single" w:sz="2" w:space="0" w:color="000000"/>
+            </w:tcBorders>
+            <w:shd w:fill="auto" w:val="clear"/>
+            <w:tcMar>
+              <w:left w:w="54" w:type="dxa"/>
+            </w:tcMar>
+            <w:vAlign w:val="center"/>
+          </w:tcPr>
+          <w:p>
+            <w:pPr>
+              <w:pStyle w:val="TableContents"/>
+              <w:spacing w:before="0" w:after="120"/>
+              <w:rPr/>
+            </w:pPr>
+            <w:r>
+              <w:rPr/>
+              <w:t>Finalizada e pronta para testes</w:t>
+            </w:r>
+          </w:p>
+        </w:tc>
+        <w:tc>
+          <w:tcPr>
+            <w:tcW w:w="5384" w:type="dxa"/>
+            <w:tcBorders>
+              <w:left w:val="single" w:sz="2" w:space="0" w:color="000000"/>
+              <w:bottom w:val="single" w:sz="2" w:space="0" w:color="000000"/>
+              <w:right w:val="single" w:sz="2" w:space="0" w:color="000000"/>
+              <w:insideH w:val="single" w:sz="2" w:space="0" w:color="000000"/>
+              <w:insideV w:val="single" w:sz="2" w:space="0" w:color="000000"/>
+            </w:tcBorders>
+            <w:shd w:fill="auto" w:val="clear"/>
+            <w:tcMar>
+              <w:left w:w="54" w:type="dxa"/>
+            </w:tcMar>
+          </w:tcPr>
+          <w:p>
+            <w:pPr>
+              <w:pStyle w:val="TableContents"/>
+              <w:spacing w:before="0" w:after="120"/>
+              <w:rPr/>
+            </w:pPr>
+            <w:r>
+              <w:rPr/>
+              <w:t>Atividade finalizada e pronta para ser entregue a equipe de testes</w:t>
+            </w:r>
+          </w:p>
+        </w:tc>
+      </w:tr>
+    </w:tbl>
+    <w:p>
+      <w:pPr>
+        <w:pStyle w:val="Normal"/>
+        <w:spacing w:before="0" w:after="0"/>
+        <w:rPr/>
+      </w:pPr>
+      <w:r>
+        <w:rPr/>
+      </w:r>
+    </w:p>
+    <w:p>
+      <w:pPr>
+        <w:pStyle w:val="Normal"/>
+        <w:spacing w:before="0" w:after="0"/>
+        <w:rPr/>
+      </w:pPr>
+      <w:r>
+        <w:rPr/>
+      </w:r>
+    </w:p>
+    <w:p>
+      <w:pPr>
+        <w:pStyle w:val="Normal"/>
+        <w:spacing w:before="0" w:after="0"/>
+        <w:rPr/>
+      </w:pPr>
+      <w:r>
+        <w:rPr/>
         <w:tab/>
-        <w:t xml:space="preserve">Ao término de todas as atividades, </w:t>
-      </w:r>
-      <w:r>
-        <w:rPr/>
-        <w:t xml:space="preserve">os desenvolvedores fazem a implantação no servidor de testes, e as atividades são repassadas para </w:t>
-      </w:r>
-      <w:r>
-        <w:rPr/>
-        <w:t>equipe de testes, onde ser</w:t>
-      </w:r>
-      <w:r>
-        <w:rPr/>
-        <w:t>ão</w:t>
-      </w:r>
-      <w:r>
-        <w:rPr/>
-        <w:t xml:space="preserve"> </w:t>
-      </w:r>
-      <w:r>
-        <w:rPr/>
-        <w:t>testadas contra erros de funcionamento e erros de desenvolvimento</w:t>
-      </w:r>
-      <w:r>
-        <w:rPr/>
-        <w:t xml:space="preserve">. Conforme a </w:t>
-      </w:r>
-      <w:r>
-        <w:rPr/>
-        <w:t>conclusão dos testes, os analistas</w:t>
-      </w:r>
-      <w:r>
-        <w:rPr/>
-        <w:t xml:space="preserve"> </w:t>
-      </w:r>
-      <w:r>
-        <w:rPr/>
-        <w:t xml:space="preserve">verificam </w:t>
-      </w:r>
-      <w:r>
-        <w:rPr/>
-        <w:t xml:space="preserve">as tarefas </w:t>
-      </w:r>
-      <w:r>
-        <w:rPr/>
-        <w:t>e às aceitam</w:t>
-      </w:r>
-      <w:r>
-        <w:rPr/>
-        <w:t xml:space="preserve">, </w:t>
-      </w:r>
-      <w:r>
-        <w:rPr/>
-        <w:t>concluindo-as</w:t>
-      </w:r>
-      <w:r>
-        <w:rPr/>
-        <w:t xml:space="preserve">, ou  havendo problemas, </w:t>
-      </w:r>
-      <w:r>
-        <w:rPr/>
-        <w:t xml:space="preserve">elas </w:t>
-      </w:r>
-      <w:r>
-        <w:rPr/>
-        <w:t xml:space="preserve">voltam para a equipe de desenvolvimento. </w:t>
-      </w:r>
-      <w:r>
-        <w:rPr/>
-        <w:t>Em razão dos testes serem realizados após conclusão de toda a lista, as tarefas rejeitadas são incluidas no próximo ciclo de desenvolvimento, este muitas vezes já iniciado, ocasionando atrasos.</w:t>
-      </w:r>
-      <w:r>
-        <w:br w:type="page"/>
-      </w:r>
-    </w:p>
-    <w:p>
-      <w:pPr>
-        <w:pStyle w:val="Heading1"/>
-        <w:spacing w:before="120" w:after="120"/>
-        <w:rPr/>
-      </w:pPr>
-      <w:bookmarkStart w:id="30" w:name="__RefHeading___Toc557_420151846"/>
-      <w:bookmarkEnd w:id="30"/>
-      <w:r>
-        <w:rPr/>
-        <w:t>3 PROCEDIMENTOS METODOLÓGICOS</w:t>
-      </w:r>
-    </w:p>
-    <w:p>
-      <w:pPr>
-        <w:pStyle w:val="Normal"/>
-        <w:rPr/>
-      </w:pPr>
-      <w:r>
-        <w:rPr/>
-      </w:r>
-    </w:p>
-    <w:p>
-      <w:pPr>
-        <w:pStyle w:val="Normal"/>
-        <w:rPr/>
-      </w:pPr>
-      <w:r>
-        <w:rPr/>
-      </w:r>
-    </w:p>
-    <w:p>
-      <w:pPr>
-        <w:pStyle w:val="NormalWeb"/>
-        <w:spacing w:lineRule="auto" w:line="360" w:before="0" w:after="0"/>
-        <w:ind w:firstLine="851"/>
-        <w:jc w:val="both"/>
-        <w:rPr>
-          <w:color w:val="000000"/>
-          <w:highlight w:val="white"/>
-        </w:rPr>
-      </w:pPr>
-      <w:r>
-        <w:rPr>
-          <w:color w:val="000000"/>
-          <w:shd w:fill="FFFFFF" w:val="clear"/>
-        </w:rPr>
-        <w:t>O presente estudo será realizado em uma fábrica de software situada na cidade de Florianópolis, a empresa presta serviços para uma grande editora de jornais situada na Holanda. A equipe do projeto Polopoly é constituída por seis desenvolvedores, um analista de teste, dois analistas de negócio, e um líder de projeto.</w:t>
-      </w:r>
-    </w:p>
-    <w:p>
-      <w:pPr>
-        <w:pStyle w:val="NormalWeb"/>
-        <w:spacing w:lineRule="auto" w:line="360" w:before="0" w:after="0"/>
-        <w:ind w:firstLine="851"/>
-        <w:jc w:val="both"/>
-        <w:rPr/>
-      </w:pPr>
-      <w:r>
-        <w:rPr>
-          <w:color w:val="000000"/>
-          <w:shd w:fill="FFFFFF" w:val="clear"/>
-        </w:rPr>
-        <w:t xml:space="preserve">O projeto Polopoly é um CMS responsável por gerenciar o conteúdo de diversos sites regionais e nacionais na Holanda, ele foi criado por uma empresa situada na Inglaterra. O projeto foi totalmente baseado na tecnologia J2EE e é uma plataforma independente e totalmente escalável. </w:t>
-      </w:r>
-    </w:p>
-    <w:p>
-      <w:pPr>
-        <w:pStyle w:val="TextBody"/>
-        <w:spacing w:lineRule="auto" w:line="360" w:before="0" w:after="0"/>
-        <w:ind w:firstLine="850"/>
-        <w:jc w:val="both"/>
-        <w:rPr/>
-      </w:pPr>
-      <w:r>
-        <w:rPr>
-          <w:color w:val="000000"/>
-          <w:highlight w:val="white"/>
-        </w:rPr>
-        <w:t>O presente estudo trata-se de uma pesquisa qualitativa de caráter exploratório, fazendo uso de procedimentos técnicos bibliográficos e de ação.</w:t>
-      </w:r>
-    </w:p>
-    <w:p>
-      <w:pPr>
-        <w:pStyle w:val="Normal"/>
-        <w:spacing w:lineRule="auto" w:line="360" w:before="0" w:after="0"/>
-        <w:ind w:firstLine="850"/>
-        <w:jc w:val="both"/>
-        <w:rPr/>
-      </w:pPr>
-      <w:r>
-        <w:rPr>
-          <w:color w:val="000000"/>
-          <w:highlight w:val="white"/>
-        </w:rPr>
-        <w:t>A pesquisa qualitativa busca os significados e intenções do que foi pesquisado. Desta forma, não tem o intuito de enumerar os resultados, diferente da pesquisa quantitativa (MINAYO, 2010).</w:t>
-      </w:r>
-    </w:p>
-    <w:p>
-      <w:pPr>
-        <w:pStyle w:val="TextBody"/>
-        <w:spacing w:lineRule="auto" w:line="360" w:before="0" w:after="0"/>
-        <w:ind w:firstLine="850"/>
-        <w:jc w:val="both"/>
-        <w:rPr/>
-      </w:pPr>
-      <w:r>
-        <w:rPr>
-          <w:color w:val="000000"/>
-          <w:highlight w:val="white"/>
-        </w:rPr>
-        <w:t>A pesquisa exploratória tem como objetivos, desenvolver, esclarecer e modificar conceitos e ideias, visando a formulação de problemas específicos (GIL, 2010). Ela constitui a primeira etapa do seguinte estudo, delimitando as etapas do processo de desenvolvimento de software utilizado no projeto,</w:t>
-      </w:r>
-      <w:r>
-        <w:rPr>
-          <w:color w:val="000000"/>
-          <w:shd w:fill="FFFFFF" w:val="clear"/>
-        </w:rPr>
-        <w:t xml:space="preserve"> o pesquisador irá observar durante quatro semanas o desenvolvimento do projeto em questão, o que compreende duas sprints. Serão identificadas as etapas que constituem o processo de desenvolvimento do projeto, assim como o tempo de duração de cada um deles. </w:t>
-      </w:r>
-    </w:p>
-    <w:p>
-      <w:pPr>
-        <w:pStyle w:val="TextBody"/>
-        <w:spacing w:before="0" w:after="0"/>
-        <w:ind w:firstLine="850"/>
-        <w:rPr/>
-      </w:pPr>
-      <w:r>
-        <w:rPr>
-          <w:color w:val="000000"/>
-        </w:rPr>
-        <w:t>Após o tempo e observação será realizado um estudo geral sobre processos de desenvolvimentos e metodologias mais usadas, será descrito a relação entre elas, seu histórico, assim como seus propósitos, cases de sucesso ou fracassos, fundamentando assim a escolha da metodologia escolhida para ser aplicada ao projeto Polopoly.</w:t>
-      </w:r>
-    </w:p>
-    <w:p>
-      <w:pPr>
-        <w:pStyle w:val="TextBody"/>
-        <w:spacing w:before="0" w:after="0"/>
-        <w:ind w:firstLine="850"/>
-        <w:rPr/>
-      </w:pPr>
-      <w:r>
-        <w:rPr>
-          <w:color w:val="000000"/>
-        </w:rPr>
-        <w:t>Revisão bibliográfica tem como objetivo uma tomada de contas, sobre o que foi publicado acerca de um determinado tópico (TAYLOR; PROCTER, 2001), por esse motivo será feita uma revisão da bibliográfia da métodologia de desenvolvimento ágil SCRUM, seus objetivos, ferramentas e processos, com enfoque no objetivo principal do seguinte estudo, que é a definição de estratégias para sua aplicação no projeto, onde são previstas mudanças de papéis ou responsabilidades dos integrantes do projeto, alteração na distribuição das atividades e inclusão de ferramentas que oferecem suporte à utilização da metodologia.</w:t>
-      </w:r>
-    </w:p>
-    <w:p>
-      <w:pPr>
-        <w:pStyle w:val="Normal"/>
-        <w:ind w:firstLine="850"/>
-        <w:rPr>
-          <w:color w:val="000000"/>
-        </w:rPr>
-      </w:pPr>
-      <w:r>
-        <w:rPr>
-          <w:color w:val="000000"/>
-        </w:rPr>
-      </w:r>
-    </w:p>
-    <w:p>
-      <w:pPr>
-        <w:pStyle w:val="TextBody"/>
-        <w:spacing w:before="0" w:after="0"/>
-        <w:ind w:firstLine="850"/>
-        <w:rPr>
-          <w:color w:val="000000"/>
-        </w:rPr>
-      </w:pPr>
-      <w:r>
-        <w:rPr>
-          <w:color w:val="000000"/>
-        </w:rPr>
-      </w:r>
-    </w:p>
-    <w:p>
-      <w:pPr>
-        <w:pStyle w:val="Heading1"/>
-        <w:rPr/>
-      </w:pPr>
-      <w:bookmarkStart w:id="31" w:name="_Toc258421682"/>
-      <w:bookmarkStart w:id="32" w:name="__RefHeading___Toc559_420151846"/>
-      <w:bookmarkEnd w:id="31"/>
-      <w:bookmarkEnd w:id="32"/>
-      <w:r>
-        <w:rPr/>
-        <w:t>4 CRONOGRAMA</w:t>
-      </w:r>
-    </w:p>
-    <w:p>
-      <w:pPr>
-        <w:pStyle w:val="Normal"/>
-        <w:spacing w:before="0" w:after="0"/>
-        <w:ind w:firstLine="709"/>
+        <w:t>Ao término de todas as atividades, os desenvolvedores fazem a implantação no servidor de testes, e as atividades são repassadas para equipe de testes, onde serão testadas contra erros de funcionamento e erros de desenvolvimento. Conforme a conclusão dos testes, os analistas verificam as tarefas e às aceitam, concluindo-as, ou  havendo problemas, elas voltam para a equipe de desenvolvimento. Em razão dos testes serem realizados após conclusão de toda a lista, as tarefas rejeitadas são incluidas no próximo ciclo de desenvolvimento, este muitas vezes já iniciado, ocasionando atrasos.</w:t>
+      </w:r>
+    </w:p>
+    <w:p>
+      <w:pPr>
+        <w:pStyle w:val="Normal"/>
+        <w:rPr>
+          <w:b/>
+          <w:b/>
+          <w:color w:val="FF0000"/>
+        </w:rPr>
+      </w:pPr>
+      <w:r>
+        <w:rPr>
+          <w:b/>
+          <w:color w:val="FF0000"/>
+        </w:rPr>
+      </w:r>
+    </w:p>
+    <w:p>
+      <w:pPr>
+        <w:pStyle w:val="Normal"/>
+        <w:rPr/>
+      </w:pPr>
+      <w:r>
+        <w:rPr/>
+      </w:r>
+    </w:p>
+    <w:p>
+      <w:pPr>
+        <w:pStyle w:val="Normal"/>
+        <w:rPr/>
+      </w:pPr>
+      <w:r>
+        <w:rPr/>
+      </w:r>
+    </w:p>
+    <w:p>
+      <w:pPr>
+        <w:pStyle w:val="Normal"/>
+        <w:rPr/>
+      </w:pPr>
+      <w:r>
+        <w:rPr/>
+      </w:r>
+    </w:p>
+    <w:p>
+      <w:pPr>
+        <w:pStyle w:val="Normal"/>
+        <w:rPr/>
+      </w:pPr>
+      <w:r>
+        <w:rPr/>
+      </w:r>
+    </w:p>
+    <w:p>
+      <w:pPr>
+        <w:pStyle w:val="Normal"/>
+        <w:rPr/>
+      </w:pPr>
+      <w:r>
+        <w:rPr/>
+      </w:r>
+    </w:p>
+    <w:p>
+      <w:pPr>
+        <w:pStyle w:val="Normal"/>
+        <w:rPr/>
+      </w:pPr>
+      <w:r>
+        <w:rPr/>
+      </w:r>
+    </w:p>
+    <w:p>
+      <w:pPr>
+        <w:pStyle w:val="Normal"/>
+        <w:rPr/>
+      </w:pPr>
+      <w:r>
+        <w:rPr/>
+      </w:r>
+    </w:p>
+    <w:p>
+      <w:pPr>
+        <w:pStyle w:val="Normal"/>
+        <w:rPr/>
+      </w:pPr>
+      <w:r>
+        <w:rPr/>
+      </w:r>
+    </w:p>
+    <w:p>
+      <w:pPr>
+        <w:pStyle w:val="Normal"/>
+        <w:rPr/>
+      </w:pPr>
+      <w:r>
+        <w:rPr/>
+      </w:r>
+    </w:p>
+    <w:p>
+      <w:pPr>
+        <w:pStyle w:val="Normal"/>
+        <w:rPr/>
+      </w:pPr>
+      <w:r>
+        <w:rPr/>
+      </w:r>
+    </w:p>
+    <w:p>
+      <w:pPr>
+        <w:pStyle w:val="Normal"/>
         <w:rPr/>
       </w:pPr>
       <w:r>
@@ -7521,177 +8372,8 @@
         <w:pStyle w:val="Heading1"/>
         <w:rPr/>
       </w:pPr>
-      <w:bookmarkStart w:id="33" w:name="__RefHeading___Toc561_420151846"/>
+      <w:bookmarkStart w:id="33" w:name="__RefHeading___Toc563_420151846"/>
       <w:bookmarkEnd w:id="33"/>
-      <w:r>
-        <w:rPr/>
-        <w:t>5 RESULTADOS E DISCUSSÃO</w:t>
-      </w:r>
-    </w:p>
-    <w:p>
-      <w:pPr>
-        <w:pStyle w:val="Normal"/>
-        <w:rPr/>
-      </w:pPr>
-      <w:r>
-        <w:rPr/>
-      </w:r>
-    </w:p>
-    <w:p>
-      <w:pPr>
-        <w:pStyle w:val="Normal"/>
-        <w:rPr/>
-      </w:pPr>
-      <w:r>
-        <w:rPr/>
-      </w:r>
-    </w:p>
-    <w:p>
-      <w:pPr>
-        <w:pStyle w:val="Normal"/>
-        <w:rPr>
-          <w:b/>
-          <w:b/>
-          <w:color w:val="FF0000"/>
-        </w:rPr>
-      </w:pPr>
-      <w:r>
-        <w:rPr>
-          <w:b/>
-          <w:color w:val="FF0000"/>
-        </w:rPr>
-      </w:r>
-    </w:p>
-    <w:p>
-      <w:pPr>
-        <w:pStyle w:val="Normal"/>
-        <w:rPr/>
-      </w:pPr>
-      <w:r>
-        <w:rPr/>
-      </w:r>
-    </w:p>
-    <w:p>
-      <w:pPr>
-        <w:pStyle w:val="Normal"/>
-        <w:rPr/>
-      </w:pPr>
-      <w:r>
-        <w:rPr/>
-      </w:r>
-    </w:p>
-    <w:p>
-      <w:pPr>
-        <w:pStyle w:val="Normal"/>
-        <w:rPr/>
-      </w:pPr>
-      <w:r>
-        <w:rPr/>
-      </w:r>
-    </w:p>
-    <w:p>
-      <w:pPr>
-        <w:pStyle w:val="Normal"/>
-        <w:rPr/>
-      </w:pPr>
-      <w:r>
-        <w:rPr/>
-      </w:r>
-    </w:p>
-    <w:p>
-      <w:pPr>
-        <w:pStyle w:val="Normal"/>
-        <w:rPr/>
-      </w:pPr>
-      <w:r>
-        <w:rPr/>
-      </w:r>
-    </w:p>
-    <w:p>
-      <w:pPr>
-        <w:pStyle w:val="Normal"/>
-        <w:rPr/>
-      </w:pPr>
-      <w:r>
-        <w:rPr/>
-      </w:r>
-    </w:p>
-    <w:p>
-      <w:pPr>
-        <w:pStyle w:val="Normal"/>
-        <w:rPr/>
-      </w:pPr>
-      <w:r>
-        <w:rPr/>
-      </w:r>
-    </w:p>
-    <w:p>
-      <w:pPr>
-        <w:pStyle w:val="Normal"/>
-        <w:rPr/>
-      </w:pPr>
-      <w:r>
-        <w:rPr/>
-      </w:r>
-    </w:p>
-    <w:p>
-      <w:pPr>
-        <w:pStyle w:val="Normal"/>
-        <w:rPr/>
-      </w:pPr>
-      <w:r>
-        <w:rPr/>
-      </w:r>
-    </w:p>
-    <w:p>
-      <w:pPr>
-        <w:pStyle w:val="Normal"/>
-        <w:rPr/>
-      </w:pPr>
-      <w:r>
-        <w:rPr/>
-      </w:r>
-    </w:p>
-    <w:p>
-      <w:pPr>
-        <w:pStyle w:val="Normal"/>
-        <w:rPr/>
-      </w:pPr>
-      <w:r>
-        <w:rPr/>
-      </w:r>
-    </w:p>
-    <w:p>
-      <w:pPr>
-        <w:pStyle w:val="Normal"/>
-        <w:rPr/>
-      </w:pPr>
-      <w:r>
-        <w:rPr/>
-      </w:r>
-    </w:p>
-    <w:p>
-      <w:pPr>
-        <w:pStyle w:val="Normal"/>
-        <w:spacing w:lineRule="auto" w:line="259" w:before="0" w:after="160"/>
-        <w:ind w:hanging="0"/>
-        <w:jc w:val="left"/>
-        <w:rPr/>
-      </w:pPr>
-      <w:r>
-        <w:rPr/>
-      </w:r>
-      <w:r>
-        <w:br w:type="page"/>
-      </w:r>
-    </w:p>
-    <w:p>
-      <w:pPr>
-        <w:pStyle w:val="Heading1"/>
-        <w:rPr/>
-      </w:pPr>
-      <w:bookmarkStart w:id="34" w:name="__RefHeading___Toc563_420151846"/>
-      <w:bookmarkEnd w:id="34"/>
       <w:r>
         <w:rPr/>
         <w:t>5 CONCLUSÃO</w:t>
@@ -7893,8 +8575,8 @@
         <w:jc w:val="center"/>
         <w:rPr/>
       </w:pPr>
-      <w:bookmarkStart w:id="35" w:name="__RefHeading___Toc565_420151846"/>
-      <w:bookmarkEnd w:id="35"/>
+      <w:bookmarkStart w:id="34" w:name="__RefHeading___Toc565_420151846"/>
+      <w:bookmarkEnd w:id="34"/>
       <w:r>
         <w:rPr/>
         <w:t>REFERÊNCIAS</w:t>
@@ -8315,8 +8997,8 @@
         <w:jc w:val="center"/>
         <w:rPr/>
       </w:pPr>
-      <w:bookmarkStart w:id="36" w:name="__RefHeading___Toc567_420151846"/>
-      <w:bookmarkEnd w:id="36"/>
+      <w:bookmarkStart w:id="35" w:name="__RefHeading___Toc567_420151846"/>
+      <w:bookmarkEnd w:id="35"/>
       <w:r>
         <w:rPr/>
         <w:t>APÊNDICES</w:t>
@@ -8407,8 +9089,8 @@
         <w:jc w:val="center"/>
         <w:rPr/>
       </w:pPr>
-      <w:bookmarkStart w:id="37" w:name="__RefHeading___Toc569_420151846"/>
-      <w:bookmarkEnd w:id="37"/>
+      <w:bookmarkStart w:id="36" w:name="__RefHeading___Toc569_420151846"/>
+      <w:bookmarkEnd w:id="36"/>
       <w:r>
         <w:rPr/>
         <w:t>Anexos</w:t>
@@ -8535,9 +9217,10 @@
       </w:r>
     </w:p>
     <w:sectPr>
+      <w:headerReference w:type="default" r:id="rId3"/>
       <w:type w:val="nextPage"/>
       <w:pgSz w:w="11906" w:h="16838"/>
-      <w:pgMar w:left="1701" w:right="1701" w:header="0" w:top="1417" w:footer="0" w:bottom="1417" w:gutter="0"/>
+      <w:pgMar w:left="1701" w:right="1701" w:header="1417" w:top="1976" w:footer="0" w:bottom="1417" w:gutter="0"/>
       <w:pgNumType w:fmt="decimal"/>
       <w:formProt w:val="false"/>
       <w:textDirection w:val="lrTb"/>
@@ -8545,6 +9228,21 @@
     </w:sectPr>
   </w:body>
 </w:document>
+</file>
+
+<file path=word/header1.xml><?xml version="1.0" encoding="utf-8"?>
+<w:hdr xmlns:o="urn:schemas-microsoft-com:office:office" xmlns:r="http://schemas.openxmlformats.org/officeDocument/2006/relationships" xmlns:v="urn:schemas-microsoft-com:vml" xmlns:w="http://schemas.openxmlformats.org/wordprocessingml/2006/main" xmlns:w10="urn:schemas-microsoft-com:office:word" xmlns:wp="http://schemas.openxmlformats.org/drawingml/2006/wordprocessingDrawing" xmlns:wps="http://schemas.microsoft.com/office/word/2010/wordprocessingShape" xmlns:wpg="http://schemas.microsoft.com/office/word/2010/wordprocessingGroup" xmlns:mc="http://schemas.openxmlformats.org/markup-compatibility/2006" xmlns:wp14="http://schemas.microsoft.com/office/word/2010/wordprocessingDrawing" xmlns:w14="http://schemas.microsoft.com/office/word/2010/wordml" mc:Ignorable="w14 wp14">
+  <w:p>
+    <w:pPr>
+      <w:pStyle w:val="Header"/>
+      <w:spacing w:before="0" w:after="120"/>
+      <w:rPr/>
+    </w:pPr>
+    <w:r>
+      <w:rPr/>
+    </w:r>
+  </w:p>
+</w:hdr>
 </file>
 
 <file path=word/numbering.xml><?xml version="1.0" encoding="utf-8"?>
@@ -9005,6 +9703,7 @@
       </w:pPr>
       <w:rPr>
         <w:rFonts w:ascii="Symbol" w:hAnsi="Symbol" w:cs="Symbol" w:hint="default"/>
+        <w:rFonts w:cs="Symbol"/>
       </w:rPr>
     </w:lvl>
     <w:lvl w:ilvl="1">
@@ -9020,6 +9719,7 @@
       </w:pPr>
       <w:rPr>
         <w:rFonts w:ascii="Symbol" w:hAnsi="Symbol" w:cs="Symbol" w:hint="default"/>
+        <w:rFonts w:cs="Symbol"/>
       </w:rPr>
     </w:lvl>
     <w:lvl w:ilvl="2">
@@ -9035,6 +9735,7 @@
       </w:pPr>
       <w:rPr>
         <w:rFonts w:ascii="Symbol" w:hAnsi="Symbol" w:cs="Symbol" w:hint="default"/>
+        <w:rFonts w:cs="Symbol"/>
       </w:rPr>
     </w:lvl>
     <w:lvl w:ilvl="3">
@@ -9050,6 +9751,7 @@
       </w:pPr>
       <w:rPr>
         <w:rFonts w:ascii="Symbol" w:hAnsi="Symbol" w:cs="Symbol" w:hint="default"/>
+        <w:rFonts w:cs="Symbol"/>
       </w:rPr>
     </w:lvl>
     <w:lvl w:ilvl="4">
@@ -9065,6 +9767,7 @@
       </w:pPr>
       <w:rPr>
         <w:rFonts w:ascii="Symbol" w:hAnsi="Symbol" w:cs="Symbol" w:hint="default"/>
+        <w:rFonts w:cs="Symbol"/>
       </w:rPr>
     </w:lvl>
     <w:lvl w:ilvl="5">
@@ -9080,6 +9783,7 @@
       </w:pPr>
       <w:rPr>
         <w:rFonts w:ascii="Symbol" w:hAnsi="Symbol" w:cs="Symbol" w:hint="default"/>
+        <w:rFonts w:cs="Symbol"/>
       </w:rPr>
     </w:lvl>
     <w:lvl w:ilvl="6">
@@ -9095,6 +9799,7 @@
       </w:pPr>
       <w:rPr>
         <w:rFonts w:ascii="Symbol" w:hAnsi="Symbol" w:cs="Symbol" w:hint="default"/>
+        <w:rFonts w:cs="Symbol"/>
       </w:rPr>
     </w:lvl>
     <w:lvl w:ilvl="7">
@@ -9110,6 +9815,7 @@
       </w:pPr>
       <w:rPr>
         <w:rFonts w:ascii="Symbol" w:hAnsi="Symbol" w:cs="Symbol" w:hint="default"/>
+        <w:rFonts w:cs="Symbol"/>
       </w:rPr>
     </w:lvl>
     <w:lvl w:ilvl="8">
@@ -9125,6 +9831,7 @@
       </w:pPr>
       <w:rPr>
         <w:rFonts w:ascii="Symbol" w:hAnsi="Symbol" w:cs="Symbol" w:hint="default"/>
+        <w:rFonts w:cs="Symbol"/>
       </w:rPr>
     </w:lvl>
   </w:abstractNum>
@@ -10128,6 +10835,258 @@
       <w:rFonts w:ascii="OpenSymbol" w:hAnsi="OpenSymbol" w:eastAsia="OpenSymbol" w:cs="OpenSymbol"/>
     </w:rPr>
   </w:style>
+  <w:style w:type="character" w:styleId="ListLabel10">
+    <w:name w:val="ListLabel 10"/>
+    <w:qFormat/>
+    <w:rPr>
+      <w:rFonts w:cs="Symbol"/>
+    </w:rPr>
+  </w:style>
+  <w:style w:type="character" w:styleId="ListLabel11">
+    <w:name w:val="ListLabel 11"/>
+    <w:qFormat/>
+    <w:rPr>
+      <w:rFonts w:cs="Symbol"/>
+    </w:rPr>
+  </w:style>
+  <w:style w:type="character" w:styleId="ListLabel12">
+    <w:name w:val="ListLabel 12"/>
+    <w:qFormat/>
+    <w:rPr>
+      <w:rFonts w:cs="Symbol"/>
+    </w:rPr>
+  </w:style>
+  <w:style w:type="character" w:styleId="ListLabel13">
+    <w:name w:val="ListLabel 13"/>
+    <w:qFormat/>
+    <w:rPr>
+      <w:rFonts w:cs="Symbol"/>
+    </w:rPr>
+  </w:style>
+  <w:style w:type="character" w:styleId="ListLabel14">
+    <w:name w:val="ListLabel 14"/>
+    <w:qFormat/>
+    <w:rPr>
+      <w:rFonts w:cs="Symbol"/>
+    </w:rPr>
+  </w:style>
+  <w:style w:type="character" w:styleId="ListLabel15">
+    <w:name w:val="ListLabel 15"/>
+    <w:qFormat/>
+    <w:rPr>
+      <w:rFonts w:cs="Symbol"/>
+    </w:rPr>
+  </w:style>
+  <w:style w:type="character" w:styleId="ListLabel16">
+    <w:name w:val="ListLabel 16"/>
+    <w:qFormat/>
+    <w:rPr>
+      <w:rFonts w:cs="Symbol"/>
+    </w:rPr>
+  </w:style>
+  <w:style w:type="character" w:styleId="ListLabel17">
+    <w:name w:val="ListLabel 17"/>
+    <w:qFormat/>
+    <w:rPr>
+      <w:rFonts w:cs="Symbol"/>
+    </w:rPr>
+  </w:style>
+  <w:style w:type="character" w:styleId="ListLabel18">
+    <w:name w:val="ListLabel 18"/>
+    <w:qFormat/>
+    <w:rPr>
+      <w:rFonts w:cs="Symbol"/>
+    </w:rPr>
+  </w:style>
+  <w:style w:type="character" w:styleId="ListLabel19">
+    <w:name w:val="ListLabel 19"/>
+    <w:qFormat/>
+    <w:rPr>
+      <w:rFonts w:cs="OpenSymbol"/>
+    </w:rPr>
+  </w:style>
+  <w:style w:type="character" w:styleId="ListLabel20">
+    <w:name w:val="ListLabel 20"/>
+    <w:qFormat/>
+    <w:rPr>
+      <w:rFonts w:cs="OpenSymbol"/>
+    </w:rPr>
+  </w:style>
+  <w:style w:type="character" w:styleId="ListLabel21">
+    <w:name w:val="ListLabel 21"/>
+    <w:qFormat/>
+    <w:rPr>
+      <w:rFonts w:cs="OpenSymbol"/>
+    </w:rPr>
+  </w:style>
+  <w:style w:type="character" w:styleId="ListLabel22">
+    <w:name w:val="ListLabel 22"/>
+    <w:qFormat/>
+    <w:rPr>
+      <w:rFonts w:cs="OpenSymbol"/>
+    </w:rPr>
+  </w:style>
+  <w:style w:type="character" w:styleId="ListLabel23">
+    <w:name w:val="ListLabel 23"/>
+    <w:qFormat/>
+    <w:rPr>
+      <w:rFonts w:cs="OpenSymbol"/>
+    </w:rPr>
+  </w:style>
+  <w:style w:type="character" w:styleId="ListLabel24">
+    <w:name w:val="ListLabel 24"/>
+    <w:qFormat/>
+    <w:rPr>
+      <w:rFonts w:cs="OpenSymbol"/>
+    </w:rPr>
+  </w:style>
+  <w:style w:type="character" w:styleId="ListLabel25">
+    <w:name w:val="ListLabel 25"/>
+    <w:qFormat/>
+    <w:rPr>
+      <w:rFonts w:cs="OpenSymbol"/>
+    </w:rPr>
+  </w:style>
+  <w:style w:type="character" w:styleId="ListLabel26">
+    <w:name w:val="ListLabel 26"/>
+    <w:qFormat/>
+    <w:rPr>
+      <w:rFonts w:cs="OpenSymbol"/>
+    </w:rPr>
+  </w:style>
+  <w:style w:type="character" w:styleId="ListLabel27">
+    <w:name w:val="ListLabel 27"/>
+    <w:qFormat/>
+    <w:rPr>
+      <w:rFonts w:cs="OpenSymbol"/>
+    </w:rPr>
+  </w:style>
+  <w:style w:type="character" w:styleId="ListLabel28">
+    <w:name w:val="ListLabel 28"/>
+    <w:qFormat/>
+    <w:rPr>
+      <w:rFonts w:cs="OpenSymbol"/>
+    </w:rPr>
+  </w:style>
+  <w:style w:type="character" w:styleId="ListLabel29">
+    <w:name w:val="ListLabel 29"/>
+    <w:qFormat/>
+    <w:rPr>
+      <w:rFonts w:cs="OpenSymbol"/>
+    </w:rPr>
+  </w:style>
+  <w:style w:type="character" w:styleId="ListLabel30">
+    <w:name w:val="ListLabel 30"/>
+    <w:qFormat/>
+    <w:rPr>
+      <w:rFonts w:cs="OpenSymbol"/>
+    </w:rPr>
+  </w:style>
+  <w:style w:type="character" w:styleId="ListLabel31">
+    <w:name w:val="ListLabel 31"/>
+    <w:qFormat/>
+    <w:rPr>
+      <w:rFonts w:cs="OpenSymbol"/>
+    </w:rPr>
+  </w:style>
+  <w:style w:type="character" w:styleId="ListLabel32">
+    <w:name w:val="ListLabel 32"/>
+    <w:qFormat/>
+    <w:rPr>
+      <w:rFonts w:cs="OpenSymbol"/>
+    </w:rPr>
+  </w:style>
+  <w:style w:type="character" w:styleId="ListLabel33">
+    <w:name w:val="ListLabel 33"/>
+    <w:qFormat/>
+    <w:rPr>
+      <w:rFonts w:cs="OpenSymbol"/>
+    </w:rPr>
+  </w:style>
+  <w:style w:type="character" w:styleId="ListLabel34">
+    <w:name w:val="ListLabel 34"/>
+    <w:qFormat/>
+    <w:rPr>
+      <w:rFonts w:cs="OpenSymbol"/>
+    </w:rPr>
+  </w:style>
+  <w:style w:type="character" w:styleId="ListLabel35">
+    <w:name w:val="ListLabel 35"/>
+    <w:qFormat/>
+    <w:rPr>
+      <w:rFonts w:cs="OpenSymbol"/>
+    </w:rPr>
+  </w:style>
+  <w:style w:type="character" w:styleId="ListLabel36">
+    <w:name w:val="ListLabel 36"/>
+    <w:qFormat/>
+    <w:rPr>
+      <w:rFonts w:cs="OpenSymbol"/>
+    </w:rPr>
+  </w:style>
+  <w:style w:type="character" w:styleId="ListLabel37">
+    <w:name w:val="ListLabel 37"/>
+    <w:qFormat/>
+    <w:rPr>
+      <w:rFonts w:cs="OpenSymbol"/>
+    </w:rPr>
+  </w:style>
+  <w:style w:type="character" w:styleId="ListLabel38">
+    <w:name w:val="ListLabel 38"/>
+    <w:qFormat/>
+    <w:rPr>
+      <w:rFonts w:cs="OpenSymbol"/>
+    </w:rPr>
+  </w:style>
+  <w:style w:type="character" w:styleId="ListLabel39">
+    <w:name w:val="ListLabel 39"/>
+    <w:qFormat/>
+    <w:rPr>
+      <w:rFonts w:cs="OpenSymbol"/>
+    </w:rPr>
+  </w:style>
+  <w:style w:type="character" w:styleId="ListLabel40">
+    <w:name w:val="ListLabel 40"/>
+    <w:qFormat/>
+    <w:rPr>
+      <w:rFonts w:cs="OpenSymbol"/>
+    </w:rPr>
+  </w:style>
+  <w:style w:type="character" w:styleId="ListLabel41">
+    <w:name w:val="ListLabel 41"/>
+    <w:qFormat/>
+    <w:rPr>
+      <w:rFonts w:cs="OpenSymbol"/>
+    </w:rPr>
+  </w:style>
+  <w:style w:type="character" w:styleId="ListLabel42">
+    <w:name w:val="ListLabel 42"/>
+    <w:qFormat/>
+    <w:rPr>
+      <w:rFonts w:cs="OpenSymbol"/>
+    </w:rPr>
+  </w:style>
+  <w:style w:type="character" w:styleId="ListLabel43">
+    <w:name w:val="ListLabel 43"/>
+    <w:qFormat/>
+    <w:rPr>
+      <w:rFonts w:cs="OpenSymbol"/>
+    </w:rPr>
+  </w:style>
+  <w:style w:type="character" w:styleId="ListLabel44">
+    <w:name w:val="ListLabel 44"/>
+    <w:qFormat/>
+    <w:rPr>
+      <w:rFonts w:cs="OpenSymbol"/>
+    </w:rPr>
+  </w:style>
+  <w:style w:type="character" w:styleId="ListLabel45">
+    <w:name w:val="ListLabel 45"/>
+    <w:qFormat/>
+    <w:rPr>
+      <w:rFonts w:cs="OpenSymbol"/>
+    </w:rPr>
+  </w:style>
   <w:style w:type="paragraph" w:styleId="Heading">
     <w:name w:val="Heading"/>
     <w:basedOn w:val="Normal"/>
@@ -10433,6 +11392,12 @@
     <w:pPr/>
     <w:rPr/>
   </w:style>
+  <w:style w:type="paragraph" w:styleId="Header">
+    <w:name w:val="Header"/>
+    <w:basedOn w:val="Normal"/>
+    <w:pPr/>
+    <w:rPr/>
+  </w:style>
   <w:style w:type="numbering" w:styleId="NoList" w:default="1">
     <w:name w:val="No List"/>
     <w:uiPriority w:val="99"/>

</xml_diff>

<commit_message>
documento já com as imagens, e novas imagens salvas da internet.
</commit_message>
<xml_diff>
--- a/TCC - Alexandre Thiesen Matos.docx
+++ b/TCC - Alexandre Thiesen Matos.docx
@@ -3208,7 +3208,7 @@
           <w:docPartGallery w:val="Table of Contents"/>
           <w:docPartUnique w:val="true"/>
         </w:docPartObj>
-        <w:id w:val="1895828178"/>
+        <w:id w:val="1923800561"/>
       </w:sdtPr>
       <w:sdtContent>
         <w:p>
@@ -3325,103 +3325,43 @@
             <w:rPr>
               <w:color w:val="000000"/>
             </w:rPr>
-            <w:t>Segundo Sommerville (2011), não existe um processo ideal de desenvolvimento de software, com isso, muitas empresas começaram a criar ou adaptar seus próprios métodos, havendo assim uma grande diversificação nesse sentido. E com a constante mudança do ambiente mundial em relação aos softwares, fazendo com que as empresas tenham que responder rapidamente a novas oportunidades e mercados, mudanças nas condições econ</w:t>
-          </w:r>
+            <w:t xml:space="preserve">Segundo Sommerville (2011), não existe um processo ideal de desenvolvimento de software, com isso, muitas empresas começaram a criar ou adaptar seus próprios métodos, havendo assim uma grande diversificação nesse sentido. E com a constante mudança do ambiente mundial em relação aos softwares, fazendo com que as empresas tenham que responder rapidamente a novas oportunidades e mercados, mudanças nas condições econômicas e serviços concorrentes, rápido desenvolvimento e entregas se tornaram o principal requerimento no desenvolvimento de software, em vista deste novo cenário, nasceu o conceito de abordagens ágeis. </w:t>
+          </w:r>
+        </w:p>
+        <w:p>
+          <w:pPr>
+            <w:pStyle w:val="Normal"/>
+            <w:rPr/>
+          </w:pPr>
           <w:r>
             <w:rPr>
               <w:color w:val="000000"/>
             </w:rPr>
-            <w:t>ô</w:t>
-          </w:r>
+            <w:t>Desenvolvimento ágil significa produzir um software eficiente rapidamente, e  este não é desenvolvido por inteiro em uma única vez, e sim usa-se uma série de incrementos incluindo de cada vez uma ou mais novas funcionalidades do sistema (SOMMERVILLE, 2011).</w:t>
+          </w:r>
+        </w:p>
+        <w:p>
+          <w:pPr>
+            <w:pStyle w:val="Normal"/>
+            <w:rPr/>
+          </w:pPr>
           <w:r>
             <w:rPr>
               <w:color w:val="000000"/>
             </w:rPr>
-            <w:t>micas e serviços concorrentes, rápido desenvolvimento e entregas se tornaram o principal requerimento no desenvolvimento de software, em vista deste novo cenário, nasceu o conceito de abordagens ág</w:t>
-          </w:r>
+            <w:t>Em 2001, nos Estados Unidos, 17 prestigiados profissionais da área de Engenharia de Software se encontraram com o objetivo de trocar suas experiências de trabalho e melhorar o desempenho de seus projetos, nesta reunião chegou-se a um consenso dos princípios básicos para um projeto ser bem-sucedido (SBROCCO, 2012).</w:t>
+          </w:r>
+        </w:p>
+        <w:p>
+          <w:pPr>
+            <w:pStyle w:val="Normal"/>
+            <w:rPr/>
+          </w:pPr>
           <w:r>
             <w:rPr>
               <w:color w:val="000000"/>
             </w:rPr>
-            <w:t>e</w:t>
-          </w:r>
-          <w:r>
-            <w:rPr>
-              <w:color w:val="000000"/>
-            </w:rPr>
-            <w:t xml:space="preserve">is. </w:t>
-          </w:r>
-        </w:p>
-        <w:p>
-          <w:pPr>
-            <w:pStyle w:val="Normal"/>
-            <w:rPr/>
-          </w:pPr>
-          <w:r>
-            <w:rPr>
-              <w:color w:val="000000"/>
-            </w:rPr>
-            <w:t xml:space="preserve">Desenvolvimento ágil </w:t>
-          </w:r>
-          <w:r>
-            <w:rPr>
-              <w:color w:val="000000"/>
-            </w:rPr>
-            <w:t>significa</w:t>
-          </w:r>
-          <w:r>
-            <w:rPr>
-              <w:color w:val="000000"/>
-            </w:rPr>
-            <w:t xml:space="preserve"> produzir um software eficiente rapidamente, e  este não é desenvolvido por inteiro em uma única vez, e sim usa-se uma série de incrementos incluindo de cada vez uma ou mais novas funcionalidades do sistema (SOMMERVILLE, 2011).</w:t>
-          </w:r>
-        </w:p>
-        <w:p>
-          <w:pPr>
-            <w:pStyle w:val="Normal"/>
-            <w:rPr/>
-          </w:pPr>
-          <w:r>
-            <w:rPr>
-              <w:color w:val="000000"/>
-            </w:rPr>
-            <w:t xml:space="preserve">Em 2001, nos Estados Unidos, 17 prestigiados profissionais da área de Engenharia de Software se encontraram com o objetivo de trocar suas </w:t>
-          </w:r>
-          <w:r>
-            <w:rPr>
-              <w:color w:val="000000"/>
-            </w:rPr>
-            <w:t>experiências</w:t>
-          </w:r>
-          <w:r>
-            <w:rPr>
-              <w:color w:val="000000"/>
-            </w:rPr>
-            <w:t xml:space="preserve"> de trabalho e melhorar o desempenho de seus projetos, nesta reunião chegou-se a um consenso dos princípios básicos para um projeto ser bem-sucedido (SBROCCO, 2012).</w:t>
-          </w:r>
-        </w:p>
-        <w:p>
-          <w:pPr>
-            <w:pStyle w:val="Normal"/>
-            <w:rPr/>
-          </w:pPr>
-          <w:r>
-            <w:rPr>
-              <w:color w:val="000000"/>
-            </w:rPr>
-            <w:t xml:space="preserve">Segundo essa </w:t>
-          </w:r>
-          <w:r>
-            <w:rPr>
-              <w:color w:val="000000"/>
-            </w:rPr>
-            <w:t>análise</w:t>
-          </w:r>
-          <w:r>
-            <w:rPr>
-              <w:color w:val="000000"/>
-            </w:rPr>
-            <w:t xml:space="preserve"> e as características do projeto </w:t>
+            <w:t xml:space="preserve">Segundo essa análise e as características do projeto </w:t>
           </w:r>
           <w:r>
             <w:rPr>
@@ -3434,55 +3374,19 @@
             <w:rPr>
               <w:color w:val="000000"/>
             </w:rPr>
-            <w:t xml:space="preserve">, que é uma aplicação CMS, usada para o gerenciamento de conteúdo online, onde as entregas são constantes, os requisitos são criados periodicamente pela equipe de análise do cliente e as prioridades mudam conforme a necessidade do mercado, destaca-se o </w:t>
-          </w:r>
+            <w:t>, que é uma aplicação CMS, usada para o gerenciamento de conteúdo online, onde as entregas são constantes, os requisitos são criados periodicamente pela equipe de análise do cliente e as prioridades mudam conforme a necessidade do mercado, destaca-se o Scrum, que segundo Sommerville (2011), tem foco na gestão do desenvolvimento iterativo, e objetiva-se sempre na sua contínua melhoria dos ciclos de desenvolvimento.</w:t>
+          </w:r>
+        </w:p>
+        <w:p>
+          <w:pPr>
+            <w:pStyle w:val="Normal"/>
+            <w:rPr/>
+          </w:pPr>
           <w:r>
             <w:rPr>
               <w:color w:val="000000"/>
             </w:rPr>
-            <w:t>Scrum</w:t>
-          </w:r>
-          <w:r>
-            <w:rPr>
-              <w:color w:val="000000"/>
-            </w:rPr>
-            <w:t>, que segundo Sommerville (2011), tem foco na gestão do desenvolvimento iterativo, e objetiva-se sempre na sua contín</w:t>
-          </w:r>
-          <w:r>
-            <w:rPr>
-              <w:color w:val="000000"/>
-            </w:rPr>
-            <w:t>u</w:t>
-          </w:r>
-          <w:r>
-            <w:rPr>
-              <w:color w:val="000000"/>
-            </w:rPr>
-            <w:t>a melhoria dos ciclos de desenvolvimento.</w:t>
-          </w:r>
-        </w:p>
-        <w:p>
-          <w:pPr>
-            <w:pStyle w:val="Normal"/>
-            <w:rPr/>
-          </w:pPr>
-          <w:r>
-            <w:rPr>
-              <w:color w:val="000000"/>
-            </w:rPr>
-            <w:t xml:space="preserve">Por mais que diversos casos comprovam os benefícios da implantação do </w:t>
-          </w:r>
-          <w:r>
-            <w:rPr>
-              <w:color w:val="000000"/>
-            </w:rPr>
-            <w:t>Scrum</w:t>
-          </w:r>
-          <w:r>
-            <w:rPr>
-              <w:color w:val="000000"/>
-            </w:rPr>
-            <w:t xml:space="preserve">, cada empresa e cada equipe possuem necessidades e características diferentes. Desta forma o seguinte trabalho fará uma análise do processo atual do projeto </w:t>
+            <w:t xml:space="preserve">Por mais que diversos casos comprovam os benefícios da implantação do Scrum, cada empresa e cada equipe possuem necessidades e características diferentes. Desta forma o seguinte trabalho fará uma análise do processo atual do projeto </w:t>
           </w:r>
           <w:r>
             <w:rPr>
@@ -3528,8 +3432,8 @@
             <w:pStyle w:val="Heading2"/>
             <w:rPr/>
           </w:pPr>
-          <w:bookmarkStart w:id="1" w:name="__RefHeading___Toc503_420151846"/>
-          <w:bookmarkStart w:id="2" w:name="_Toc265872115"/>
+          <w:bookmarkStart w:id="1" w:name="_Toc265872115"/>
+          <w:bookmarkStart w:id="2" w:name="__RefHeading___Toc503_420151846"/>
           <w:bookmarkEnd w:id="1"/>
           <w:bookmarkEnd w:id="2"/>
           <w:r>
@@ -3568,201 +3472,131 @@
               <w:color w:val="000000"/>
               <w:shd w:fill="FFFFFF" w:val="clear"/>
             </w:rPr>
-            <w:t xml:space="preserve">O seguinte estudo será desenvolvido em uma empresa de desenvolvimento de software, onde situa-se uma equipe de desenvolvedores que tem como principal atuação a manutenção do projeto </w:t>
-          </w:r>
+            <w:t xml:space="preserve">O seguinte estudo será desenvolvido em uma empresa de desenvolvimento de software, onde situa-se uma equipe de desenvolvedores que tem como principal atuação a manutenção do projeto Polopoly para uma grande editora de jornais Holandesa. Neste contexto, devido a imprevisibilidade da área de atuação do cliente, o desenvolvimento ou manutenção das funcionalidades do sistema vem sendo realizado conforme conveniente à equipe, ou ao cliente no momento, de forma não padronizada, e questões como definições e distribuições de tarefas são feitas com base na experiência dos membros da equipe. </w:t>
+          </w:r>
+        </w:p>
+        <w:p>
+          <w:pPr>
+            <w:pStyle w:val="NormalWeb"/>
+            <w:spacing w:lineRule="auto" w:line="360" w:before="0" w:after="0"/>
+            <w:ind w:firstLine="851"/>
+            <w:jc w:val="both"/>
+            <w:rPr/>
+          </w:pPr>
           <w:r>
             <w:rPr>
               <w:color w:val="000000"/>
               <w:shd w:fill="FFFFFF" w:val="clear"/>
             </w:rPr>
-            <w:t>Polopoly</w:t>
-          </w:r>
-          <w:r>
+            <w:t>Em busca da redução da dependência das pessoas chaves, e os benefícios que uma padronização do processo possa trazer para toda a equipe, e a receptividade que a equipe demonstrou, foi escolhida a metodologia ágil Scrum.</w:t>
+          </w:r>
+        </w:p>
+        <w:p>
+          <w:pPr>
+            <w:pStyle w:val="NormalWeb"/>
+            <w:spacing w:lineRule="auto" w:line="360" w:before="0" w:after="0"/>
+            <w:ind w:firstLine="851"/>
+            <w:jc w:val="both"/>
+            <w:rPr/>
+          </w:pPr>
+          <w:r>
+            <w:rPr/>
+          </w:r>
+        </w:p>
+        <w:p>
+          <w:pPr>
+            <w:pStyle w:val="Normal"/>
+            <w:rPr/>
+          </w:pPr>
+          <w:r>
+            <w:rPr/>
+          </w:r>
+        </w:p>
+        <w:p>
+          <w:pPr>
+            <w:pStyle w:val="Heading2"/>
+            <w:rPr/>
+          </w:pPr>
+          <w:bookmarkStart w:id="3" w:name="_Toc265872116"/>
+          <w:bookmarkStart w:id="4" w:name="__RefHeading___Toc505_420151846"/>
+          <w:bookmarkEnd w:id="3"/>
+          <w:bookmarkEnd w:id="4"/>
+          <w:r>
+            <w:rPr/>
+            <w:t>1.2 OBJETIVOS</w:t>
+          </w:r>
+        </w:p>
+        <w:p>
+          <w:pPr>
+            <w:pStyle w:val="Normal"/>
+            <w:rPr/>
+          </w:pPr>
+          <w:r>
+            <w:rPr/>
+          </w:r>
+        </w:p>
+        <w:p>
+          <w:pPr>
+            <w:pStyle w:val="Heading2"/>
+            <w:rPr/>
+          </w:pPr>
+          <w:r>
+            <w:rPr/>
+          </w:r>
+        </w:p>
+        <w:p>
+          <w:pPr>
+            <w:pStyle w:val="Heading2"/>
+            <w:rPr/>
+          </w:pPr>
+          <w:bookmarkStart w:id="5" w:name="__RefHeading___Toc507_420151846"/>
+          <w:bookmarkEnd w:id="5"/>
+          <w:r>
+            <w:rPr/>
+            <w:t>1.2.2 OBJETIVO GERAL</w:t>
+          </w:r>
+        </w:p>
+        <w:p>
+          <w:pPr>
+            <w:pStyle w:val="Normal"/>
             <w:rPr>
               <w:color w:val="000000"/>
               <w:shd w:fill="FFFFFF" w:val="clear"/>
             </w:rPr>
-            <w:t xml:space="preserve"> para uma grande editora de jornais Holandesa. Neste contexto, devido a imprevisibilidade da área de atuação do cliente, o desenvolvimento ou manutenção das funcionalidades do sistema vem sendo realizado conforme conveniente à equipe, ou ao cliente no momento, de forma não padronizada, e questões como definições e distribuições de tarefas são feitas com base na </w:t>
-          </w:r>
+          </w:pPr>
           <w:r>
             <w:rPr>
               <w:color w:val="000000"/>
               <w:shd w:fill="FFFFFF" w:val="clear"/>
             </w:rPr>
-            <w:t>experiência</w:t>
-          </w:r>
-          <w:r>
+          </w:r>
+        </w:p>
+        <w:p>
+          <w:pPr>
+            <w:pStyle w:val="Normal"/>
             <w:rPr>
               <w:color w:val="000000"/>
               <w:shd w:fill="FFFFFF" w:val="clear"/>
             </w:rPr>
-            <w:t xml:space="preserve"> dos membros da equipe. </w:t>
-          </w:r>
-        </w:p>
-        <w:p>
-          <w:pPr>
-            <w:pStyle w:val="NormalWeb"/>
-            <w:spacing w:lineRule="auto" w:line="360" w:before="0" w:after="0"/>
-            <w:ind w:firstLine="851"/>
-            <w:jc w:val="both"/>
-            <w:rPr/>
           </w:pPr>
           <w:r>
             <w:rPr>
               <w:color w:val="000000"/>
               <w:shd w:fill="FFFFFF" w:val="clear"/>
             </w:rPr>
-            <w:t xml:space="preserve">Em busca da redução da dependência das pessoas chaves, e os benefícios que uma padronização do processo possa trazer para toda a equipe, e a receptividade que a equipe demonstrou, foi escolhida a metodologia ágil </w:t>
-          </w:r>
+          </w:r>
+        </w:p>
+        <w:p>
+          <w:pPr>
+            <w:pStyle w:val="Normal"/>
+            <w:rPr/>
+          </w:pPr>
           <w:r>
             <w:rPr>
               <w:color w:val="000000"/>
               <w:shd w:fill="FFFFFF" w:val="clear"/>
             </w:rPr>
-            <w:t>Scrum</w:t>
-          </w:r>
-          <w:r>
-            <w:rPr>
-              <w:color w:val="000000"/>
-              <w:shd w:fill="FFFFFF" w:val="clear"/>
-            </w:rPr>
-            <w:t>.</w:t>
-          </w:r>
-        </w:p>
-        <w:p>
-          <w:pPr>
-            <w:pStyle w:val="NormalWeb"/>
-            <w:spacing w:lineRule="auto" w:line="360" w:before="0" w:after="0"/>
-            <w:ind w:firstLine="851"/>
-            <w:jc w:val="both"/>
-            <w:rPr/>
-          </w:pPr>
-          <w:r>
-            <w:rPr/>
-          </w:r>
-        </w:p>
-        <w:p>
-          <w:pPr>
-            <w:pStyle w:val="Normal"/>
-            <w:rPr/>
-          </w:pPr>
-          <w:r>
-            <w:rPr/>
-          </w:r>
-        </w:p>
-        <w:p>
-          <w:pPr>
-            <w:pStyle w:val="Heading2"/>
-            <w:rPr/>
-          </w:pPr>
-          <w:bookmarkStart w:id="3" w:name="__RefHeading___Toc505_420151846"/>
-          <w:bookmarkStart w:id="4" w:name="_Toc265872116"/>
-          <w:bookmarkEnd w:id="3"/>
-          <w:bookmarkEnd w:id="4"/>
-          <w:r>
-            <w:rPr/>
-            <w:t>1.2 OBJETIVOS</w:t>
-          </w:r>
-        </w:p>
-        <w:p>
-          <w:pPr>
-            <w:pStyle w:val="Normal"/>
-            <w:rPr/>
-          </w:pPr>
-          <w:r>
-            <w:rPr/>
-          </w:r>
-        </w:p>
-        <w:p>
-          <w:pPr>
-            <w:pStyle w:val="Heading2"/>
-            <w:rPr/>
-          </w:pPr>
-          <w:r>
-            <w:rPr/>
-          </w:r>
-        </w:p>
-        <w:p>
-          <w:pPr>
-            <w:pStyle w:val="Heading2"/>
-            <w:rPr/>
-          </w:pPr>
-          <w:bookmarkStart w:id="5" w:name="__RefHeading___Toc507_420151846"/>
-          <w:bookmarkEnd w:id="5"/>
-          <w:r>
-            <w:rPr/>
-            <w:t>1.2.2 OBJETIVO GERAL</w:t>
-          </w:r>
-        </w:p>
-        <w:p>
-          <w:pPr>
-            <w:pStyle w:val="Normal"/>
-            <w:rPr>
-              <w:color w:val="000000"/>
-              <w:shd w:fill="FFFFFF" w:val="clear"/>
-            </w:rPr>
-          </w:pPr>
-          <w:r>
-            <w:rPr>
-              <w:color w:val="000000"/>
-              <w:shd w:fill="FFFFFF" w:val="clear"/>
-            </w:rPr>
-          </w:r>
-        </w:p>
-        <w:p>
-          <w:pPr>
-            <w:pStyle w:val="Normal"/>
-            <w:rPr>
-              <w:color w:val="000000"/>
-              <w:shd w:fill="FFFFFF" w:val="clear"/>
-            </w:rPr>
-          </w:pPr>
-          <w:r>
-            <w:rPr>
-              <w:color w:val="000000"/>
-              <w:shd w:fill="FFFFFF" w:val="clear"/>
-            </w:rPr>
-          </w:r>
-        </w:p>
-        <w:p>
-          <w:pPr>
-            <w:pStyle w:val="Normal"/>
-            <w:rPr/>
-          </w:pPr>
-          <w:r>
-            <w:rPr>
-              <w:color w:val="000000"/>
-              <w:shd w:fill="FFFFFF" w:val="clear"/>
-            </w:rPr>
-            <w:t xml:space="preserve">Desenvolver um plano de implantação da metodologia </w:t>
-          </w:r>
-          <w:r>
-            <w:rPr>
-              <w:color w:val="000000"/>
-              <w:shd w:fill="FFFFFF" w:val="clear"/>
-            </w:rPr>
-            <w:t>Scrum</w:t>
-          </w:r>
-          <w:r>
-            <w:rPr>
-              <w:color w:val="000000"/>
-              <w:shd w:fill="FFFFFF" w:val="clear"/>
-            </w:rPr>
-            <w:t xml:space="preserve"> para o projeto </w:t>
-          </w:r>
-          <w:r>
-            <w:rPr>
-              <w:color w:val="000000"/>
-              <w:shd w:fill="FFFFFF" w:val="clear"/>
-            </w:rPr>
-            <w:t>Polopoly</w:t>
-          </w:r>
-          <w:r>
-            <w:rPr>
-              <w:color w:val="000000"/>
-              <w:shd w:fill="FFFFFF" w:val="clear"/>
-            </w:rPr>
-            <w:t>.</w:t>
+            <w:t>Desenvolver um plano de implantação da metodologia Scrum para o projeto Polopoly.</w:t>
           </w:r>
         </w:p>
         <w:p>
@@ -3876,7 +3710,7 @@
             <w:pStyle w:val="NormalWeb"/>
             <w:numPr>
               <w:ilvl w:val="0"/>
-              <w:numId w:val="11"/>
+              <w:numId w:val="10"/>
             </w:numPr>
             <w:shd w:val="clear" w:color="auto" w:fill="FFFFFF"/>
             <w:tabs>
@@ -3893,21 +3727,7 @@
               <w:color w:val="000000"/>
               <w:shd w:fill="FFFFFF" w:val="clear"/>
             </w:rPr>
-            <w:t xml:space="preserve">Estudar os processos, artefatos e ferramentas utilizados na metodologia </w:t>
-          </w:r>
-          <w:r>
-            <w:rPr>
-              <w:color w:val="000000"/>
-              <w:shd w:fill="FFFFFF" w:val="clear"/>
-            </w:rPr>
-            <w:t>Scrum</w:t>
-          </w:r>
-          <w:r>
-            <w:rPr>
-              <w:color w:val="000000"/>
-              <w:shd w:fill="FFFFFF" w:val="clear"/>
-            </w:rPr>
-            <w:t>;</w:t>
+            <w:t>Estudar os processos, artefatos e ferramentas utilizados na metodologia Scrum;</w:t>
           </w:r>
         </w:p>
         <w:p>
@@ -3915,7 +3735,7 @@
             <w:pStyle w:val="NormalWeb"/>
             <w:numPr>
               <w:ilvl w:val="0"/>
-              <w:numId w:val="11"/>
+              <w:numId w:val="10"/>
             </w:numPr>
             <w:shd w:val="clear" w:color="auto" w:fill="FFFFFF"/>
             <w:tabs>
@@ -3932,21 +3752,7 @@
               <w:color w:val="000000"/>
               <w:shd w:fill="FFFFFF" w:val="clear"/>
             </w:rPr>
-            <w:t xml:space="preserve">Criar um plano de implantação, com as etapas de aplicação do </w:t>
-          </w:r>
-          <w:r>
-            <w:rPr>
-              <w:color w:val="000000"/>
-              <w:shd w:fill="FFFFFF" w:val="clear"/>
-            </w:rPr>
-            <w:t>Scrum</w:t>
-          </w:r>
-          <w:r>
-            <w:rPr>
-              <w:color w:val="000000"/>
-              <w:shd w:fill="FFFFFF" w:val="clear"/>
-            </w:rPr>
-            <w:t>, prevendo os impactos positivos e negativos de cada processo, artefato e ferramenta a ser utilizado.</w:t>
+            <w:t>Criar um plano de implantação, com as etapas de aplicação do Scrum, prevendo os impactos positivos e negativos de cada processo, artefato e ferramenta a ser utilizado.</w:t>
           </w:r>
         </w:p>
         <w:p>
@@ -4716,15 +4522,7 @@
             <w:tab/>
             <w:t>4.</w:t>
             <w:tab/>
-            <w:t xml:space="preserve">Sempre </w:t>
-          </w:r>
-          <w:r>
-            <w:rPr/>
-            <w:t>estar</w:t>
-          </w:r>
-          <w:r>
-            <w:rPr/>
-            <w:t xml:space="preserve"> preparado a mudanças, sabendo que essas podem ocorrer durante todo o processo de desenvolvimento.</w:t>
+            <w:t>Sempre estar preparado a mudanças, sabendo que essas podem ocorrer durante todo o processo de desenvolvimento.</w:t>
           </w:r>
         </w:p>
         <w:p>
@@ -4838,15 +4636,7 @@
             <w:tab/>
             <w:t>8.</w:t>
             <w:tab/>
-            <w:t xml:space="preserve">Processos Ágeis promovem o desenvolvimento sustentável, os clientes, desenvolvedores e usuários devem ser capazes de </w:t>
-          </w:r>
-          <w:r>
-            <w:rPr/>
-            <w:t>manter</w:t>
-          </w:r>
-          <w:r>
-            <w:rPr/>
-            <w:t xml:space="preserve"> um ritmo constante indefinidamente;</w:t>
+            <w:t>Processos Ágeis promovem o desenvolvimento sustentável, os clientes, desenvolvedores e usuários devem ser capazes de manter um ritmo constante indefinidamente;</w:t>
           </w:r>
         </w:p>
         <w:p>
@@ -5018,15 +4808,7 @@
           <w:r>
             <w:rPr/>
             <w:tab/>
-            <w:t>O termo Scrum relacionado a</w:t>
-          </w:r>
-          <w:r>
-            <w:rPr/>
-            <w:t>o</w:t>
-          </w:r>
-          <w:r>
-            <w:rPr/>
-            <w:t xml:space="preserve"> desenvolvimento de software, surgiu de um artigo publicado por Hirotaka Takeuchi e Ikujiro Nonaka na Havard Business Reviews de 1986, intitulado “The new product development game”, nele os autores descrevem uma abordagem na qual projetos utilizam equipes pequenas e multidisciplinares trabalhando com sucesso rumo ao um objetivo comum, no qual eles utilizaram a comparação a formação Scrum do rugby (PHAM, A. e PHAM, P., 2011).</w:t>
+            <w:t>O termo Scrum relacionado ao desenvolvimento de software, surgiu de um artigo publicado por Hirotaka Takeuchi e Ikujiro Nonaka na Havard Business Reviews de 1986, intitulado “The new product development game”, nele os autores descrevem uma abordagem na qual projetos utilizam equipes pequenas e multidisciplinares trabalhando com sucesso rumo ao um objetivo comum, no qual eles utilizaram a comparação a formação Scrum do rugby (PHAM, A. e PHAM, P., 2011).</w:t>
           </w:r>
         </w:p>
         <w:p>
@@ -5037,15 +4819,7 @@
           <w:r>
             <w:rPr/>
             <w:tab/>
-            <w:t xml:space="preserve">Na década de noventa, Jeff Sutherland e sua equipe, incorporando também estilos de gerenciamento observados por Takeuchi e Nonaka, criaram, documentaram e implementaram o </w:t>
-          </w:r>
-          <w:r>
-            <w:rPr/>
-            <w:t>Scrum</w:t>
-          </w:r>
-          <w:r>
-            <w:rPr/>
-            <w:t>, que diferente dos métodos tradicionais, onde o foco sempre foi a criação de documentação e no cumprimento rígido dos processos, o Scrum concentra sua atenção no produto final e nas interações dos indivíduos (SBROCCO, 2012).</w:t>
+            <w:t>Na década de noventa, Jeff Sutherland e sua equipe, incorporando também estilos de gerenciamento observados por Takeuchi e Nonaka, criaram, documentaram e implementaram o Scrum, que diferente dos métodos tradicionais, onde o foco sempre foi a criação de documentação e no cumprimento rígido dos processos, o Scrum concentra sua atenção no produto final e nas interações dos indivíduos (SBROCCO, 2012).</w:t>
           </w:r>
         </w:p>
         <w:p>
@@ -5067,15 +4841,7 @@
           <w:r>
             <w:rPr/>
             <w:tab/>
-            <w:t>Segundo Sbrocco</w:t>
-          </w:r>
-          <w:r>
-            <w:rPr/>
-            <w:t>(2012)</w:t>
-          </w:r>
-          <w:r>
-            <w:rPr/>
-            <w:t>, não existe uma solução definitiva que irá solucionar todos os problemas, mas existem algumas considerações que podemos usar no Scrum, são elas:</w:t>
+            <w:t>Segundo Sbrocco(2012), não existe uma solução definitiva que irá solucionar todos os problemas, mas existem algumas considerações que podemos usar no Scrum, são elas:</w:t>
           </w:r>
         </w:p>
         <w:p>
@@ -5171,6 +4937,69 @@
             <w:rPr/>
           </w:pPr>
           <w:r>
+            <w:drawing>
+              <wp:anchor behindDoc="0" distT="0" distB="0" distL="0" distR="0" simplePos="0" locked="0" layoutInCell="1" allowOverlap="1" relativeHeight="8">
+                <wp:simplePos x="0" y="0"/>
+                <wp:positionH relativeFrom="column">
+                  <wp:align>center</wp:align>
+                </wp:positionH>
+                <wp:positionV relativeFrom="paragraph">
+                  <wp:posOffset>635</wp:posOffset>
+                </wp:positionV>
+                <wp:extent cx="5400040" cy="2460625"/>
+                <wp:effectExtent l="0" t="0" r="0" b="0"/>
+                <wp:wrapSquare wrapText="largest"/>
+                <wp:docPr id="1" name="Image7" descr=""/>
+                <wp:cNvGraphicFramePr>
+                  <a:graphicFrameLocks xmlns:a="http://schemas.openxmlformats.org/drawingml/2006/main" noChangeAspect="1"/>
+                </wp:cNvGraphicFramePr>
+                <a:graphic xmlns:a="http://schemas.openxmlformats.org/drawingml/2006/main">
+                  <a:graphicData uri="http://schemas.openxmlformats.org/drawingml/2006/picture">
+                    <pic:pic xmlns:pic="http://schemas.openxmlformats.org/drawingml/2006/picture">
+                      <pic:nvPicPr>
+                        <pic:cNvPr id="1" name="Image7" descr=""/>
+                        <pic:cNvPicPr>
+                          <a:picLocks noChangeAspect="1" noChangeArrowheads="1"/>
+                        </pic:cNvPicPr>
+                      </pic:nvPicPr>
+                      <pic:blipFill>
+                        <a:blip r:embed="rId2"/>
+                        <a:stretch>
+                          <a:fillRect/>
+                        </a:stretch>
+                      </pic:blipFill>
+                      <pic:spPr bwMode="auto">
+                        <a:xfrm>
+                          <a:off x="0" y="0"/>
+                          <a:ext cx="5400040" cy="2460625"/>
+                        </a:xfrm>
+                        <a:prstGeom prst="rect">
+                          <a:avLst/>
+                        </a:prstGeom>
+                      </pic:spPr>
+                    </pic:pic>
+                  </a:graphicData>
+                </a:graphic>
+              </wp:anchor>
+            </w:drawing>
+          </w:r>
+          <w:r>
+            <w:rPr/>
+            <w:tab/>
+          </w:r>
+          <w:r>
+            <w:rPr>
+              <w:color w:val="800000"/>
+            </w:rPr>
+            <w:t>http://jzamarioli.blogspot.com.br/2014/01/conceitos-do-scrum-parte-2-no-terceira.html</w:t>
+          </w:r>
+        </w:p>
+        <w:p>
+          <w:pPr>
+            <w:pStyle w:val="Normal"/>
+            <w:rPr/>
+          </w:pPr>
+          <w:r>
             <w:rPr/>
           </w:r>
         </w:p>
@@ -5271,39 +5100,7 @@
           <w:r>
             <w:rPr/>
             <w:tab/>
-            <w:t xml:space="preserve">O </w:t>
-          </w:r>
-          <w:r>
-            <w:rPr/>
-            <w:t>Scrum</w:t>
-          </w:r>
-          <w:r>
-            <w:rPr/>
-            <w:t xml:space="preserve"> </w:t>
-          </w:r>
-          <w:r>
-            <w:rPr/>
-            <w:t>M</w:t>
-          </w:r>
-          <w:r>
-            <w:rPr/>
-            <w:t xml:space="preserve">aster é responsável por planejar, instruir e coordenar a equipe no Scrum, ele deve garantir que as regras e ferramentas utilizadas no Scrum sempre estejam relacionadas com a constante melhoria dos processos. (BROD, 2013). Segundo Mike Cohn (2011), o trabalho do </w:t>
-          </w:r>
-          <w:r>
-            <w:rPr/>
-            <w:t>Scrum</w:t>
-          </w:r>
-          <w:r>
-            <w:rPr/>
-            <w:t xml:space="preserve"> </w:t>
-          </w:r>
-          <w:r>
-            <w:rPr/>
-            <w:t>M</w:t>
-          </w:r>
-          <w:r>
-            <w:rPr/>
-            <w:t>aster é semelhante ao de um personal trainer, mas ao invés de auxiliar o time na correta execução dos exercícios físicos, ele os guiarão de forma correta nos processos, removendo obstáculos, garantindo que a equipe trabalhe em conjunto, sempre os direcionando ao objetivo final.</w:t>
+            <w:t>O Scrum Master é responsável por planejar, instruir e coordenar a equipe no Scrum, ele deve garantir que as regras e ferramentas utilizadas no Scrum sempre estejam relacionadas com a constante melhoria dos processos. (BROD, 2013). Segundo Mike Cohn (2011), o trabalho do Scrum Master é semelhante ao de um personal trainer, mas ao invés de auxiliar o time na correta execução dos exercícios físicos, ele os guiarão de forma correta nos processos, removendo obstáculos, garantindo que a equipe trabalhe em conjunto, sempre os direcionando ao objetivo final.</w:t>
           </w:r>
         </w:p>
         <w:p>
@@ -5362,55 +5159,7 @@
           <w:r>
             <w:rPr/>
             <w:tab/>
-            <w:t xml:space="preserve">O </w:t>
-          </w:r>
-          <w:r>
-            <w:rPr/>
-            <w:t>P</w:t>
-          </w:r>
-          <w:r>
-            <w:rPr/>
-            <w:t xml:space="preserve">roduct </w:t>
-          </w:r>
-          <w:r>
-            <w:rPr/>
-            <w:t>O</w:t>
-          </w:r>
-          <w:r>
-            <w:rPr/>
-            <w:t xml:space="preserve">wner é o responsável pelo produto, ele que define os objetivos a serem alcançados, enquanto o </w:t>
-          </w:r>
-          <w:r>
-            <w:rPr/>
-            <w:t>S</w:t>
-          </w:r>
-          <w:r>
-            <w:rPr/>
-            <w:t xml:space="preserve">crum </w:t>
-          </w:r>
-          <w:r>
-            <w:rPr/>
-            <w:t>M</w:t>
-          </w:r>
-          <w:r>
-            <w:rPr/>
-            <w:t xml:space="preserve">aster direciona a equipe a objetivos pré-definidos, o </w:t>
-          </w:r>
-          <w:r>
-            <w:rPr/>
-            <w:t>P</w:t>
-          </w:r>
-          <w:r>
-            <w:rPr/>
-            <w:t xml:space="preserve">roduct </w:t>
-          </w:r>
-          <w:r>
-            <w:rPr/>
-            <w:t>O</w:t>
-          </w:r>
-          <w:r>
-            <w:rPr/>
-            <w:t>wner os cria (COHN, 2011).</w:t>
+            <w:t>O Product Owner é o responsável pelo produto, ele que define os objetivos a serem alcançados, enquanto o Scrum Master direciona a equipe a objetivos pré-definidos, o Product Owner os cria (COHN, 2011).</w:t>
           </w:r>
         </w:p>
         <w:p>
@@ -5481,15 +5230,7 @@
           <w:r>
             <w:rPr/>
             <w:tab/>
-            <w:t xml:space="preserve">A equipe é formada por membros com variadas especialidades de acordo com as necessidades do projeto, não havendo níveis de hierarquia, fazendo assim que uma equipe </w:t>
-          </w:r>
-          <w:r>
-            <w:rPr/>
-            <w:t>Scrum</w:t>
-          </w:r>
-          <w:r>
-            <w:rPr/>
-            <w:t xml:space="preserve"> seja auto gerenciável (BROD, 2013), ela tem o poder de se auto organizarem e gerenciarem seu trabalho de acordo com os desafios encontrados na execução do projeto (COHN, 2011). </w:t>
+            <w:t xml:space="preserve">A equipe é formada por membros com variadas especialidades de acordo com as necessidades do projeto, não havendo níveis de hierarquia, fazendo assim que uma equipe Scrum seja auto gerenciável (BROD, 2013), ela tem o poder de se auto organizarem e gerenciarem seu trabalho de acordo com os desafios encontrados na execução do projeto (COHN, 2011). </w:t>
           </w:r>
         </w:p>
         <w:p>
@@ -5549,79 +5290,7 @@
           <w:r>
             <w:rPr/>
             <w:tab/>
-            <w:t xml:space="preserve">Uma característica importante no Scrum, são seus eventos, sejam eles, o ciclo de desenvolvimento, conhecido por </w:t>
-          </w:r>
-          <w:r>
-            <w:rPr/>
-            <w:t>s</w:t>
-          </w:r>
-          <w:r>
-            <w:rPr/>
-            <w:t xml:space="preserve">prints, ou suas reuniões, que fazem parte desse ciclo, são elas, </w:t>
-          </w:r>
-          <w:r>
-            <w:rPr/>
-            <w:t>s</w:t>
-          </w:r>
-          <w:r>
-            <w:rPr/>
-            <w:t xml:space="preserve">print </w:t>
-          </w:r>
-          <w:r>
-            <w:rPr/>
-            <w:t>p</w:t>
-          </w:r>
-          <w:r>
-            <w:rPr/>
-            <w:t xml:space="preserve">lanning, </w:t>
-          </w:r>
-          <w:r>
-            <w:rPr/>
-            <w:t>d</w:t>
-          </w:r>
-          <w:r>
-            <w:rPr/>
-            <w:t xml:space="preserve">aily </w:t>
-          </w:r>
-          <w:r>
-            <w:rPr/>
-            <w:t>m</w:t>
-          </w:r>
-          <w:r>
-            <w:rPr/>
-            <w:t xml:space="preserve">eeting, </w:t>
-          </w:r>
-          <w:r>
-            <w:rPr/>
-            <w:t>s</w:t>
-          </w:r>
-          <w:r>
-            <w:rPr/>
-            <w:t xml:space="preserve">print </w:t>
-          </w:r>
-          <w:r>
-            <w:rPr/>
-            <w:t>r</w:t>
-          </w:r>
-          <w:r>
-            <w:rPr/>
-            <w:t xml:space="preserve">eview e </w:t>
-          </w:r>
-          <w:r>
-            <w:rPr/>
-            <w:t>s</w:t>
-          </w:r>
-          <w:r>
-            <w:rPr/>
-            <w:t xml:space="preserve">print </w:t>
-          </w:r>
-          <w:r>
-            <w:rPr/>
-            <w:t>r</w:t>
-          </w:r>
-          <w:r>
-            <w:rPr/>
-            <w:t>estrospective.</w:t>
+            <w:t>Uma característica importante no Scrum, são seus eventos, sejam eles, o ciclo de desenvolvimento, conhecido por sprints, ou suas reuniões, que fazem parte desse ciclo, são elas, sprint planning, daily meeting, sprint review e sprint restrospective.</w:t>
           </w:r>
         </w:p>
         <w:p>
@@ -5740,31 +5409,7 @@
           <w:r>
             <w:rPr/>
             <w:tab/>
-            <w:t xml:space="preserve">É a reunião inicial de preparação da </w:t>
-          </w:r>
-          <w:r>
-            <w:rPr/>
-            <w:t>s</w:t>
-          </w:r>
-          <w:r>
-            <w:rPr/>
-            <w:t xml:space="preserve">print, onde a equipe define os requisitos a serem desenvolvidos, suas prioridades e objetivos, é importante a presença de toda a equipe, porque nem sempre a equipe de desenvolvimento consegue avaliar a importância de um requisito a ser entregue, ou o </w:t>
-          </w:r>
-          <w:r>
-            <w:rPr/>
-            <w:t>P</w:t>
-          </w:r>
-          <w:r>
-            <w:rPr/>
-            <w:t xml:space="preserve">roduct </w:t>
-          </w:r>
-          <w:r>
-            <w:rPr/>
-            <w:t>O</w:t>
-          </w:r>
-          <w:r>
-            <w:rPr/>
-            <w:t xml:space="preserve">wner entender dependências entre módulos do sistema (BROD, 2013). </w:t>
+            <w:t xml:space="preserve">É a reunião inicial de preparação da sprint, onde a equipe define os requisitos a serem desenvolvidos, suas prioridades e objetivos, é importante a presença de toda a equipe, porque nem sempre a equipe de desenvolvimento consegue avaliar a importância de um requisito a ser entregue, ou o Product Owner entender dependências entre módulos do sistema (BROD, 2013). </w:t>
           </w:r>
         </w:p>
         <w:p>
@@ -5775,31 +5420,7 @@
           <w:r>
             <w:rPr/>
             <w:tab/>
-            <w:t xml:space="preserve">Segundo Jeff Sutherland (2011) a planning é dividida em duas partes, sendo que a primeira deve durar até quatro horas, onde o Product </w:t>
-          </w:r>
-          <w:r>
-            <w:rPr/>
-            <w:t>O</w:t>
-          </w:r>
-          <w:r>
-            <w:rPr/>
-            <w:t xml:space="preserve">wner dá a sua visão dos requisitos a serem desenvolvidos, e a equipe deve realizar as questões referentes ao conteúdo, suas finalidades e significados para que a equipe entenda o objetivo da </w:t>
-          </w:r>
-          <w:r>
-            <w:rPr/>
-            <w:t>s</w:t>
-          </w:r>
-          <w:r>
-            <w:rPr/>
-            <w:t xml:space="preserve">print. A segunda parte da reunião tem como foco, o detalhamento da implementação das atividades e quais a equipe irá se comprometer a entregar ao final da sprint. É desta reunião que é criado o  </w:t>
-          </w:r>
-          <w:r>
-            <w:rPr/>
-            <w:t>s</w:t>
-          </w:r>
-          <w:r>
-            <w:rPr/>
-            <w:t>print backlog.</w:t>
+            <w:t>Segundo Jeff Sutherland (2011) a planning é dividida em duas partes, sendo que a primeira deve durar até quatro horas, onde o Product Owner dá a sua visão dos requisitos a serem desenvolvidos, e a equipe deve realizar as questões referentes ao conteúdo, suas finalidades e significados para que a equipe entenda o objetivo da sprint. A segunda parte da reunião tem como foco, o detalhamento da implementação das atividades e quais a equipe irá se comprometer a entregar ao final da sprint. É desta reunião que é criado o  sprint backlog.</w:t>
           </w:r>
         </w:p>
         <w:p>
@@ -5858,23 +5479,7 @@
           <w:r>
             <w:rPr/>
             <w:tab/>
-            <w:t xml:space="preserve">A daily é uma reunião em que permite a equipe gerencie seu trabalho e descubra impedimentos diariamente (PICHLER, 2011), ou seja, a daily deve ser realizada todos os dias, é aconselhável que ela seja feita em pé e com duração de no máximo 15 minutos, nela todos os membros da equipe reportam o que estão trabalhando, seus objetivos e impedimentos na realização de suas tarefas até a próxima reunião, cabe ao </w:t>
-          </w:r>
-          <w:r>
-            <w:rPr/>
-            <w:t>S</w:t>
-          </w:r>
-          <w:r>
-            <w:rPr/>
-            <w:t xml:space="preserve">crum </w:t>
-          </w:r>
-          <w:r>
-            <w:rPr/>
-            <w:t>M</w:t>
-          </w:r>
-          <w:r>
-            <w:rPr/>
-            <w:t>aster intermediar a solução dos obstáculos falados pelos membros da equipe (SUTHERLAND, 2011).</w:t>
+            <w:t>A daily é uma reunião em que permite a equipe gerencie seu trabalho e descubra impedimentos diariamente (PICHLER, 2011), ou seja, a daily deve ser realizada todos os dias, é aconselhável que ela seja feita em pé e com duração de no máximo 15 minutos, nela todos os membros da equipe reportam o que estão trabalhando, seus objetivos e impedimentos na realização de suas tarefas até a próxima reunião, cabe ao Scrum Master intermediar a solução dos obstáculos falados pelos membros da equipe (SUTHERLAND, 2011).</w:t>
           </w:r>
         </w:p>
         <w:p>
@@ -5933,31 +5538,7 @@
           <w:r>
             <w:rPr/>
             <w:tab/>
-            <w:t xml:space="preserve">Ao término da sprint, é realizada a reunião chamada review, onde o </w:t>
-          </w:r>
-          <w:r>
-            <w:rPr/>
-            <w:t>P</w:t>
-          </w:r>
-          <w:r>
-            <w:rPr/>
-            <w:t xml:space="preserve">roduct </w:t>
-          </w:r>
-          <w:r>
-            <w:rPr/>
-            <w:t>O</w:t>
-          </w:r>
-          <w:r>
-            <w:rPr/>
-            <w:t xml:space="preserve">wner juntamente com a equipe revisam a </w:t>
-          </w:r>
-          <w:r>
-            <w:rPr/>
-            <w:t>s</w:t>
-          </w:r>
-          <w:r>
-            <w:rPr/>
-            <w:t>print, ela tem como objetivo a demonstração dos itens realizados durante a iteração, mas não com a intenção de inspeção, mas sim de entender quais os objetivos foram alcançados e saber a situação do produto no contexto atual (SUTHERLAND, 2011).</w:t>
+            <w:t>Ao término da sprint, é realizada a reunião chamada review, onde o Product Owner juntamente com a equipe revisam a sprint, ela tem como objetivo a demonstração dos itens realizados durante a iteração, mas não com a intenção de inspeção, mas sim de entender quais os objetivos foram alcançados e saber a situação do produto no contexto atual (SUTHERLAND, 2011).</w:t>
           </w:r>
         </w:p>
         <w:p>
@@ -6017,23 +5598,7 @@
           <w:r>
             <w:rPr/>
             <w:tab/>
-            <w:t xml:space="preserve">A retrospective permite que a equipe identifique problemas, suas causas e suas soluções do processo da sprint (PICHLER, 2011). Segundo Jeff Sutherland (2011), na retrospective, todos os membros da equipe devem participar, e responder duas questões, o que foi feito de bom durante a </w:t>
-          </w:r>
-          <w:r>
-            <w:rPr/>
-            <w:t>s</w:t>
-          </w:r>
-          <w:r>
-            <w:rPr/>
-            <w:t xml:space="preserve">print, e o que se pode melhorar na próxima, e é papel do Scrum </w:t>
-          </w:r>
-          <w:r>
-            <w:rPr/>
-            <w:t>M</w:t>
-          </w:r>
-          <w:r>
-            <w:rPr/>
-            <w:t>aster anotar, e juntamente com o time definir ações e a priorização para o constante melhoramento das iterações, diferente do sprint review que serve para melhoramento do produto, a retrospective vida a relação da equipe no processo Scrum.</w:t>
+            <w:t>A retrospective permite que a equipe identifique problemas, suas causas e suas soluções do processo da sprint (PICHLER, 2011). Segundo Jeff Sutherland (2011), na retrospective, todos os membros da equipe devem participar, e responder duas questões, o que foi feito de bom durante a sprint, e o que se pode melhorar na próxima, e é papel do Scrum Master anotar, e juntamente com o time definir ações e a priorização para o constante melhoramento das iterações, diferente do sprint review que serve para melhoramento do produto, a retrospective vida a relação da equipe no processo Scrum.</w:t>
           </w:r>
         </w:p>
         <w:p>
@@ -6093,15 +5658,7 @@
           <w:r>
             <w:rPr/>
             <w:tab/>
-            <w:t xml:space="preserve">O </w:t>
-          </w:r>
-          <w:r>
-            <w:rPr/>
-            <w:t>S</w:t>
-          </w:r>
-          <w:r>
-            <w:rPr/>
-            <w:t>crum possui alguns artefatos e ferramentas que auxiliam a equipe no desenvolvimento do produto e na melhoria continua dos processos.</w:t>
+            <w:t>O Scrum possui alguns artefatos e ferramentas que auxiliam a equipe no desenvolvimento do produto e na melhoria continua dos processos.</w:t>
           </w:r>
         </w:p>
         <w:p>
@@ -6158,23 +5715,7 @@
           <w:r>
             <w:rPr/>
             <w:tab/>
-            <w:t xml:space="preserve">É a lista de funcionalidades que compõem o produto, essa lista é feita pelo </w:t>
-          </w:r>
-          <w:r>
-            <w:rPr/>
-            <w:t>P</w:t>
-          </w:r>
-          <w:r>
-            <w:rPr/>
-            <w:t xml:space="preserve">roduct </w:t>
-          </w:r>
-          <w:r>
-            <w:rPr/>
-            <w:t>O</w:t>
-          </w:r>
-          <w:r>
-            <w:rPr/>
-            <w:t xml:space="preserve">wner, sendo ele o responsável pela priorização, adição ou exclusão dos seus itens (SUTHERLAND, 2011). O gerenciamento do product backlog é um processo continuo, segundo Roman Pichler (2011) ele pode ser entendido nas seguintes etapas: </w:t>
+            <w:t xml:space="preserve">É a lista de funcionalidades que compõem o produto, essa lista é feita pelo Product Owner, sendo ele o responsável pela priorização, adição ou exclusão dos seus itens (SUTHERLAND, 2011). O gerenciamento do product backlog é um processo continuo, segundo Roman Pichler (2011) ele pode ser entendido nas seguintes etapas: </w:t>
           </w:r>
         </w:p>
         <w:p>
@@ -6207,23 +5748,7 @@
           <w:r>
             <w:rPr/>
             <w:tab/>
-            <w:t xml:space="preserve">- Os itens com alta prioridade devem estar preparados para a próxima sprint planning, ou seja, o </w:t>
-          </w:r>
-          <w:r>
-            <w:rPr/>
-            <w:t>P</w:t>
-          </w:r>
-          <w:r>
-            <w:rPr/>
-            <w:t xml:space="preserve">roduct </w:t>
-          </w:r>
-          <w:r>
-            <w:rPr/>
-            <w:t>O</w:t>
-          </w:r>
-          <w:r>
-            <w:rPr/>
-            <w:t>wner deve sua clara visão;</w:t>
+            <w:t>- Os itens com alta prioridade devem estar preparados para a próxima sprint planning, ou seja, o Product Owner deve sua clara visão;</w:t>
           </w:r>
         </w:p>
         <w:p>
@@ -6362,6 +5887,69 @@
           </w:pPr>
           <w:r>
             <w:rPr/>
+            <w:tab/>
+            <w:tab/>
+          </w:r>
+        </w:p>
+        <w:p>
+          <w:pPr>
+            <w:pStyle w:val="Normal"/>
+            <w:rPr>
+              <w:color w:val="800000"/>
+            </w:rPr>
+          </w:pPr>
+          <w:r>
+            <w:drawing>
+              <wp:anchor behindDoc="0" distT="0" distB="0" distL="0" distR="0" simplePos="0" locked="0" layoutInCell="1" allowOverlap="1" relativeHeight="7">
+                <wp:simplePos x="0" y="0"/>
+                <wp:positionH relativeFrom="column">
+                  <wp:align>center</wp:align>
+                </wp:positionH>
+                <wp:positionV relativeFrom="paragraph">
+                  <wp:posOffset>635</wp:posOffset>
+                </wp:positionV>
+                <wp:extent cx="5400040" cy="2206625"/>
+                <wp:effectExtent l="0" t="0" r="0" b="0"/>
+                <wp:wrapSquare wrapText="largest"/>
+                <wp:docPr id="2" name="Image6" descr=""/>
+                <wp:cNvGraphicFramePr>
+                  <a:graphicFrameLocks xmlns:a="http://schemas.openxmlformats.org/drawingml/2006/main" noChangeAspect="1"/>
+                </wp:cNvGraphicFramePr>
+                <a:graphic xmlns:a="http://schemas.openxmlformats.org/drawingml/2006/main">
+                  <a:graphicData uri="http://schemas.openxmlformats.org/drawingml/2006/picture">
+                    <pic:pic xmlns:pic="http://schemas.openxmlformats.org/drawingml/2006/picture">
+                      <pic:nvPicPr>
+                        <pic:cNvPr id="2" name="Image6" descr=""/>
+                        <pic:cNvPicPr>
+                          <a:picLocks noChangeAspect="1" noChangeArrowheads="1"/>
+                        </pic:cNvPicPr>
+                      </pic:nvPicPr>
+                      <pic:blipFill>
+                        <a:blip r:embed="rId3"/>
+                        <a:stretch>
+                          <a:fillRect/>
+                        </a:stretch>
+                      </pic:blipFill>
+                      <pic:spPr bwMode="auto">
+                        <a:xfrm>
+                          <a:off x="0" y="0"/>
+                          <a:ext cx="5400040" cy="2206625"/>
+                        </a:xfrm>
+                        <a:prstGeom prst="rect">
+                          <a:avLst/>
+                        </a:prstGeom>
+                      </pic:spPr>
+                    </pic:pic>
+                  </a:graphicData>
+                </a:graphic>
+              </wp:anchor>
+            </w:drawing>
+          </w:r>
+          <w:r>
+            <w:rPr>
+              <w:color w:val="800000"/>
+            </w:rPr>
+            <w:t>http://jzamarioli.blogspot.com.br/2014/01/conceitos-do-scrum-parte-2-no-terceira.html</w:t>
           </w:r>
         </w:p>
         <w:p>
@@ -6412,15 +6000,7 @@
           <w:r>
             <w:rPr/>
             <w:tab/>
-            <w:t xml:space="preserve">Um quadro utilizado para o acompanhamento cronológico das atividades durante as </w:t>
-          </w:r>
-          <w:r>
-            <w:rPr/>
-            <w:t>s</w:t>
-          </w:r>
-          <w:r>
-            <w:rPr/>
-            <w:t>prints, ele é dividido por etapas de desenvolvimento das tarefas, tornando-se possível a observação rápida do andamento das atividades (SBROCCO, 2012).</w:t>
+            <w:t>Um quadro utilizado para o acompanhamento cronológico das atividades durante as sprints, ele é dividido por etapas de desenvolvimento das tarefas, tornando-se possível a observação rápida do andamento das atividades (SBROCCO, 2012).</w:t>
           </w:r>
         </w:p>
         <w:p>
@@ -6431,6 +6011,79 @@
           <w:r>
             <w:rPr/>
             <w:tab/>
+          </w:r>
+        </w:p>
+        <w:p>
+          <w:pPr>
+            <w:pStyle w:val="Normal"/>
+            <w:rPr/>
+          </w:pPr>
+          <w:r>
+            <w:drawing>
+              <wp:anchor behindDoc="0" distT="0" distB="0" distL="0" distR="0" simplePos="0" locked="0" layoutInCell="1" allowOverlap="1" relativeHeight="6">
+                <wp:simplePos x="0" y="0"/>
+                <wp:positionH relativeFrom="column">
+                  <wp:align>center</wp:align>
+                </wp:positionH>
+                <wp:positionV relativeFrom="paragraph">
+                  <wp:posOffset>635</wp:posOffset>
+                </wp:positionV>
+                <wp:extent cx="5400040" cy="4118610"/>
+                <wp:effectExtent l="0" t="0" r="0" b="0"/>
+                <wp:wrapSquare wrapText="largest"/>
+                <wp:docPr id="3" name="Image5" descr=""/>
+                <wp:cNvGraphicFramePr>
+                  <a:graphicFrameLocks xmlns:a="http://schemas.openxmlformats.org/drawingml/2006/main" noChangeAspect="1"/>
+                </wp:cNvGraphicFramePr>
+                <a:graphic xmlns:a="http://schemas.openxmlformats.org/drawingml/2006/main">
+                  <a:graphicData uri="http://schemas.openxmlformats.org/drawingml/2006/picture">
+                    <pic:pic xmlns:pic="http://schemas.openxmlformats.org/drawingml/2006/picture">
+                      <pic:nvPicPr>
+                        <pic:cNvPr id="3" name="Image5" descr=""/>
+                        <pic:cNvPicPr>
+                          <a:picLocks noChangeAspect="1" noChangeArrowheads="1"/>
+                        </pic:cNvPicPr>
+                      </pic:nvPicPr>
+                      <pic:blipFill>
+                        <a:blip r:embed="rId4"/>
+                        <a:stretch>
+                          <a:fillRect/>
+                        </a:stretch>
+                      </pic:blipFill>
+                      <pic:spPr bwMode="auto">
+                        <a:xfrm>
+                          <a:off x="0" y="0"/>
+                          <a:ext cx="5400040" cy="4118610"/>
+                        </a:xfrm>
+                        <a:prstGeom prst="rect">
+                          <a:avLst/>
+                        </a:prstGeom>
+                      </pic:spPr>
+                    </pic:pic>
+                  </a:graphicData>
+                </a:graphic>
+              </wp:anchor>
+            </w:drawing>
+          </w:r>
+          <w:r>
+            <w:rPr/>
+            <w:tab/>
+            <w:t xml:space="preserve"> </w:t>
+          </w:r>
+          <w:hyperlink r:id="rId5">
+            <w:r>
+              <w:rPr>
+                <w:rStyle w:val="InternetLink"/>
+                <w:color w:val="800000"/>
+              </w:rPr>
+              <w:t>http://jzamarioli.blogspot.com.br/2014/01/conceitos-do-scrum-parte-2-no-terceira.html</w:t>
+            </w:r>
+          </w:hyperlink>
+          <w:r>
+            <w:rPr>
+              <w:color w:val="800000"/>
+            </w:rPr>
+            <w:t xml:space="preserve"> download desse site</w:t>
           </w:r>
         </w:p>
         <w:p>
@@ -6480,23 +6133,7 @@
           <w:r>
             <w:rPr/>
             <w:tab/>
-            <w:t xml:space="preserve">Utilizado durante o planejamento das </w:t>
-          </w:r>
-          <w:r>
-            <w:rPr/>
-            <w:t>s</w:t>
-          </w:r>
-          <w:r>
-            <w:rPr/>
-            <w:t xml:space="preserve">prints, é uma técnica que serve para estimar o tamanho das atividades a serem realizadas, ela é aplicada em uma dinâmica de grupo, onde se dá a impressão que estão jogando </w:t>
-          </w:r>
-          <w:r>
-            <w:rPr/>
-            <w:t>p</w:t>
-          </w:r>
-          <w:r>
-            <w:rPr/>
-            <w:t>oker. Nesta atividade cada tarefa é discutida e cada integrante dá sua nota de complexidade baseada em uma escala definida anteriormente, havendo consenso, é atribuída à tarefa, mas se houver divergências, abre-se o espaço para discussões, a após uma nova rodada de pontuações (SBROCCO, 2012).</w:t>
+            <w:t>Utilizado durante o planejamento das sprints, é uma técnica que serve para estimar o tamanho das atividades a serem realizadas, ela é aplicada em uma dinâmica de grupo, onde se dá a impressão que estão jogando poker. Nesta atividade cada tarefa é discutida e cada integrante dá sua nota de complexidade baseada em uma escala definida anteriormente, havendo consenso, é atribuída à tarefa, mas se houver divergências, abre-se o espaço para discussões, a após uma nova rodada de pontuações (SBROCCO, 2012).</w:t>
           </w:r>
         </w:p>
         <w:p>
@@ -6589,21 +6226,7 @@
               <w:color w:val="000000"/>
               <w:shd w:fill="FFFFFF" w:val="clear"/>
             </w:rPr>
-            <w:t xml:space="preserve">O projeto </w:t>
-          </w:r>
-          <w:r>
-            <w:rPr>
-              <w:color w:val="000000"/>
-              <w:shd w:fill="FFFFFF" w:val="clear"/>
-            </w:rPr>
-            <w:t>Polopoly</w:t>
-          </w:r>
-          <w:r>
-            <w:rPr>
-              <w:color w:val="000000"/>
-              <w:shd w:fill="FFFFFF" w:val="clear"/>
-            </w:rPr>
-            <w:t xml:space="preserve"> é incumbido pela manutenção do sistema de gerenciamento de conteúdo de mesmo nome, este responsável pelo gerenciamento de diversos sites regionais e nacionais da Holanda, criado por uma empresa Inglesa, o sistema Polopoly foi totalmente baseado na tecnologia J2EE, e é uma plataforma independente e totalmente escalável.</w:t>
+            <w:t>O projeto Polopoly é incumbido pela manutenção do sistema de gerenciamento de conteúdo de mesmo nome, este responsável pelo gerenciamento de diversos sites regionais e nacionais da Holanda, criado por uma empresa Inglesa, o sistema Polopoly foi totalmente baseado na tecnologia J2EE, e é uma plataforma independente e totalmente escalável.</w:t>
           </w:r>
         </w:p>
         <w:p>
@@ -6641,23 +6264,7 @@
               <w:highlight w:val="white"/>
               <w:shd w:fill="FFFFFF" w:val="clear"/>
             </w:rPr>
-            <w:t xml:space="preserve">será observado durante quatro semanas o ciclo de desenvolvimento do projeto </w:t>
-          </w:r>
-          <w:r>
-            <w:rPr>
-              <w:color w:val="000000"/>
-              <w:highlight w:val="white"/>
-              <w:shd w:fill="FFFFFF" w:val="clear"/>
-            </w:rPr>
-            <w:t>Polopoly</w:t>
-          </w:r>
-          <w:r>
-            <w:rPr>
-              <w:color w:val="000000"/>
-              <w:highlight w:val="white"/>
-              <w:shd w:fill="FFFFFF" w:val="clear"/>
-            </w:rPr>
-            <w:t xml:space="preserve">, o que corresponde no projeto em questão, a dois ciclos de desenvolvimento, do seu início com à definição das tarefas até a finalização das mesmas. </w:t>
+            <w:t xml:space="preserve">será observado durante quatro semanas o ciclo de desenvolvimento do projeto Polopoly, o que corresponde no projeto em questão, a dois ciclos de desenvolvimento, do seu início com à definição das tarefas até a finalização das mesmas. </w:t>
           </w:r>
         </w:p>
         <w:p>
@@ -6687,45 +6294,21 @@
             <w:rPr>
               <w:color w:val="000000"/>
             </w:rPr>
-            <w:t xml:space="preserve">É necessário um estudo em literatura existente acerca dos conceitos relacionados as metodologias ágeis, com enfoque na metodologia de desenvolvimento ágil </w:t>
-          </w:r>
+            <w:t>É necessário um estudo em literatura existente acerca dos conceitos relacionados as metodologias ágeis, com enfoque na metodologia de desenvolvimento ágil Scrum, seus objetivos, processos, papéis, artefatos e ferramentas utilizadas, assim como casos de sucesso para o embasamento de sua escolha.</w:t>
+          </w:r>
+        </w:p>
+        <w:p>
+          <w:pPr>
+            <w:pStyle w:val="TextBody"/>
+            <w:spacing w:before="0" w:after="0"/>
+            <w:ind w:firstLine="850"/>
+            <w:rPr/>
+          </w:pPr>
           <w:r>
             <w:rPr>
               <w:color w:val="000000"/>
             </w:rPr>
-            <w:t>Scrum</w:t>
-          </w:r>
-          <w:r>
-            <w:rPr>
-              <w:color w:val="000000"/>
-            </w:rPr>
-            <w:t>, seus objetivos, processos, papéis, artefatos e ferramentas utilizadas, assim como casos de sucesso para o embasamento de sua escolha.</w:t>
-          </w:r>
-        </w:p>
-        <w:p>
-          <w:pPr>
-            <w:pStyle w:val="TextBody"/>
-            <w:spacing w:before="0" w:after="0"/>
-            <w:ind w:firstLine="850"/>
-            <w:rPr/>
-          </w:pPr>
-          <w:r>
-            <w:rPr>
-              <w:color w:val="000000"/>
-            </w:rPr>
-            <w:t xml:space="preserve">Como etapa final da pesquisa, busca-se a elaboração de um plano de implantação do </w:t>
-          </w:r>
-          <w:r>
-            <w:rPr>
-              <w:color w:val="000000"/>
-            </w:rPr>
-            <w:t>Scrum</w:t>
-          </w:r>
-          <w:r>
-            <w:rPr>
-              <w:color w:val="000000"/>
-            </w:rPr>
-            <w:t xml:space="preserve"> no projeto </w:t>
+            <w:t xml:space="preserve">Como etapa final da pesquisa, busca-se a elaboração de um plano de implantação do Scrum no projeto </w:t>
           </w:r>
           <w:r>
             <w:rPr>
@@ -6775,8 +6358,8 @@
             <w:pStyle w:val="Heading1"/>
             <w:rPr/>
           </w:pPr>
-          <w:bookmarkStart w:id="30" w:name="_Toc258421682"/>
-          <w:bookmarkStart w:id="31" w:name="__RefHeading___Toc559_420151846"/>
+          <w:bookmarkStart w:id="30" w:name="__RefHeading___Toc559_420151846"/>
+          <w:bookmarkStart w:id="31" w:name="_Toc258421682"/>
           <w:bookmarkEnd w:id="30"/>
           <w:bookmarkEnd w:id="31"/>
           <w:r>
@@ -6961,7 +6544,7 @@
         </w:tblBorders>
         <w:tblCellMar>
           <w:top w:w="55" w:type="dxa"/>
-          <w:left w:w="48" w:type="dxa"/>
+          <w:left w:w="45" w:type="dxa"/>
           <w:bottom w:w="55" w:type="dxa"/>
           <w:right w:w="55" w:type="dxa"/>
         </w:tblCellMar>
@@ -6984,7 +6567,7 @@
             </w:tcBorders>
             <w:shd w:color="auto" w:fill="auto" w:val="clear"/>
             <w:tcMar>
-              <w:left w:w="48" w:type="dxa"/>
+              <w:left w:w="45" w:type="dxa"/>
             </w:tcMar>
             <w:vAlign w:val="center"/>
           </w:tcPr>
@@ -7013,7 +6596,7 @@
             </w:tcBorders>
             <w:shd w:color="auto" w:fill="auto" w:val="clear"/>
             <w:tcMar>
-              <w:left w:w="48" w:type="dxa"/>
+              <w:left w:w="45" w:type="dxa"/>
             </w:tcMar>
             <w:vAlign w:val="center"/>
           </w:tcPr>
@@ -7089,7 +6672,7 @@
             </w:tcBorders>
             <w:shd w:color="auto" w:fill="auto" w:val="clear"/>
             <w:tcMar>
-              <w:left w:w="48" w:type="dxa"/>
+              <w:left w:w="45" w:type="dxa"/>
             </w:tcMar>
             <w:vAlign w:val="center"/>
           </w:tcPr>
@@ -7118,7 +6701,7 @@
             </w:tcBorders>
             <w:shd w:color="auto" w:fill="auto" w:val="clear"/>
             <w:tcMar>
-              <w:left w:w="48" w:type="dxa"/>
+              <w:left w:w="45" w:type="dxa"/>
             </w:tcMar>
             <w:vAlign w:val="center"/>
           </w:tcPr>
@@ -7166,7 +6749,7 @@
             </w:tcBorders>
             <w:shd w:color="auto" w:fill="auto" w:val="clear"/>
             <w:tcMar>
-              <w:left w:w="48" w:type="dxa"/>
+              <w:left w:w="45" w:type="dxa"/>
             </w:tcMar>
             <w:vAlign w:val="center"/>
           </w:tcPr>
@@ -7195,7 +6778,7 @@
             </w:tcBorders>
             <w:shd w:color="auto" w:fill="auto" w:val="clear"/>
             <w:tcMar>
-              <w:left w:w="48" w:type="dxa"/>
+              <w:left w:w="45" w:type="dxa"/>
             </w:tcMar>
             <w:vAlign w:val="center"/>
           </w:tcPr>
@@ -7326,7 +6909,7 @@
       <w:tblPr>
         <w:tblW w:w="8504" w:type="dxa"/>
         <w:jc w:val="left"/>
-        <w:tblInd w:w="50" w:type="dxa"/>
+        <w:tblInd w:w="47" w:type="dxa"/>
         <w:tblBorders>
           <w:top w:val="single" w:sz="2" w:space="0" w:color="000001"/>
           <w:left w:val="single" w:sz="2" w:space="0" w:color="000001"/>
@@ -7335,7 +6918,7 @@
         </w:tblBorders>
         <w:tblCellMar>
           <w:top w:w="55" w:type="dxa"/>
-          <w:left w:w="48" w:type="dxa"/>
+          <w:left w:w="45" w:type="dxa"/>
           <w:bottom w:w="55" w:type="dxa"/>
           <w:right w:w="55" w:type="dxa"/>
         </w:tblCellMar>
@@ -7358,7 +6941,7 @@
             </w:tcBorders>
             <w:shd w:color="auto" w:fill="auto" w:val="clear"/>
             <w:tcMar>
-              <w:left w:w="48" w:type="dxa"/>
+              <w:left w:w="45" w:type="dxa"/>
             </w:tcMar>
             <w:vAlign w:val="center"/>
           </w:tcPr>
@@ -7387,7 +6970,7 @@
             </w:tcBorders>
             <w:shd w:color="auto" w:fill="auto" w:val="clear"/>
             <w:tcMar>
-              <w:left w:w="48" w:type="dxa"/>
+              <w:left w:w="45" w:type="dxa"/>
             </w:tcMar>
             <w:vAlign w:val="center"/>
           </w:tcPr>
@@ -7435,7 +7018,7 @@
             </w:tcBorders>
             <w:shd w:color="auto" w:fill="auto" w:val="clear"/>
             <w:tcMar>
-              <w:left w:w="48" w:type="dxa"/>
+              <w:left w:w="45" w:type="dxa"/>
             </w:tcMar>
             <w:vAlign w:val="center"/>
           </w:tcPr>
@@ -7464,7 +7047,7 @@
             </w:tcBorders>
             <w:shd w:color="auto" w:fill="auto" w:val="clear"/>
             <w:tcMar>
-              <w:left w:w="48" w:type="dxa"/>
+              <w:left w:w="45" w:type="dxa"/>
             </w:tcMar>
             <w:vAlign w:val="center"/>
           </w:tcPr>
@@ -7656,7 +7239,7 @@
       <w:tblPr>
         <w:tblW w:w="8504" w:type="dxa"/>
         <w:jc w:val="left"/>
-        <w:tblInd w:w="53" w:type="dxa"/>
+        <w:tblInd w:w="50" w:type="dxa"/>
         <w:tblBorders>
           <w:top w:val="single" w:sz="2" w:space="0" w:color="000001"/>
           <w:left w:val="single" w:sz="2" w:space="0" w:color="000001"/>
@@ -7665,7 +7248,7 @@
         </w:tblBorders>
         <w:tblCellMar>
           <w:top w:w="55" w:type="dxa"/>
-          <w:left w:w="51" w:type="dxa"/>
+          <w:left w:w="48" w:type="dxa"/>
           <w:bottom w:w="55" w:type="dxa"/>
           <w:right w:w="55" w:type="dxa"/>
         </w:tblCellMar>
@@ -7688,7 +7271,7 @@
             </w:tcBorders>
             <w:shd w:color="auto" w:fill="auto" w:val="clear"/>
             <w:tcMar>
-              <w:left w:w="51" w:type="dxa"/>
+              <w:left w:w="48" w:type="dxa"/>
             </w:tcMar>
             <w:vAlign w:val="center"/>
           </w:tcPr>
@@ -7717,7 +7300,7 @@
             </w:tcBorders>
             <w:shd w:color="auto" w:fill="auto" w:val="clear"/>
             <w:tcMar>
-              <w:left w:w="51" w:type="dxa"/>
+              <w:left w:w="48" w:type="dxa"/>
             </w:tcMar>
           </w:tcPr>
           <w:p>
@@ -7746,7 +7329,7 @@
             </w:tcBorders>
             <w:shd w:color="auto" w:fill="auto" w:val="clear"/>
             <w:tcMar>
-              <w:left w:w="51" w:type="dxa"/>
+              <w:left w:w="48" w:type="dxa"/>
             </w:tcMar>
             <w:vAlign w:val="center"/>
           </w:tcPr>
@@ -7775,7 +7358,7 @@
             </w:tcBorders>
             <w:shd w:color="auto" w:fill="auto" w:val="clear"/>
             <w:tcMar>
-              <w:left w:w="51" w:type="dxa"/>
+              <w:left w:w="48" w:type="dxa"/>
             </w:tcMar>
           </w:tcPr>
           <w:p>
@@ -7804,7 +7387,7 @@
             </w:tcBorders>
             <w:shd w:color="auto" w:fill="auto" w:val="clear"/>
             <w:tcMar>
-              <w:left w:w="51" w:type="dxa"/>
+              <w:left w:w="48" w:type="dxa"/>
             </w:tcMar>
             <w:vAlign w:val="center"/>
           </w:tcPr>
@@ -7833,7 +7416,7 @@
             </w:tcBorders>
             <w:shd w:color="auto" w:fill="auto" w:val="clear"/>
             <w:tcMar>
-              <w:left w:w="51" w:type="dxa"/>
+              <w:left w:w="48" w:type="dxa"/>
             </w:tcMar>
           </w:tcPr>
           <w:p>
@@ -7901,19 +7484,17 @@
     <w:p>
       <w:pPr>
         <w:pStyle w:val="Normal"/>
-        <w:rPr/>
-      </w:pPr>
-      <w:r>
-        <w:rPr/>
-      </w:r>
-    </w:p>
-    <w:p>
-      <w:pPr>
-        <w:pStyle w:val="Normal"/>
-        <w:rPr/>
-      </w:pPr>
-      <w:r>
-        <w:rPr/>
+        <w:rPr>
+          <w:b/>
+          <w:b/>
+          <w:color w:val="FF0000"/>
+        </w:rPr>
+      </w:pPr>
+      <w:r>
+        <w:rPr>
+          <w:b/>
+          <w:color w:val="FF0000"/>
+        </w:rPr>
       </w:r>
     </w:p>
     <w:p>
@@ -7923,6 +7504,108 @@
       </w:pPr>
       <w:r>
         <w:rPr/>
+        <w:t xml:space="preserve">5.1.1 – </w:t>
+      </w:r>
+      <w:r>
+        <w:rPr/>
+        <w:t>FLUXO GRÁFICO PROJETO POLOPOLY</w:t>
+      </w:r>
+    </w:p>
+    <w:p>
+      <w:pPr>
+        <w:pStyle w:val="Normal"/>
+        <w:rPr/>
+      </w:pPr>
+      <w:r>
+        <w:rPr/>
+      </w:r>
+    </w:p>
+    <w:p>
+      <w:pPr>
+        <w:pStyle w:val="Normal"/>
+        <w:rPr/>
+      </w:pPr>
+      <w:r>
+        <w:drawing>
+          <wp:anchor behindDoc="0" distT="0" distB="0" distL="0" distR="0" simplePos="0" locked="0" layoutInCell="1" allowOverlap="1" relativeHeight="2">
+            <wp:simplePos x="0" y="0"/>
+            <wp:positionH relativeFrom="column">
+              <wp:align>center</wp:align>
+            </wp:positionH>
+            <wp:positionV relativeFrom="paragraph">
+              <wp:posOffset>635</wp:posOffset>
+            </wp:positionV>
+            <wp:extent cx="5748655" cy="3556635"/>
+            <wp:effectExtent l="0" t="0" r="0" b="0"/>
+            <wp:wrapSquare wrapText="largest"/>
+            <wp:docPr id="4" name="Image1" descr=""/>
+            <wp:cNvGraphicFramePr>
+              <a:graphicFrameLocks xmlns:a="http://schemas.openxmlformats.org/drawingml/2006/main" noChangeAspect="1"/>
+            </wp:cNvGraphicFramePr>
+            <a:graphic xmlns:a="http://schemas.openxmlformats.org/drawingml/2006/main">
+              <a:graphicData uri="http://schemas.openxmlformats.org/drawingml/2006/picture">
+                <pic:pic xmlns:pic="http://schemas.openxmlformats.org/drawingml/2006/picture">
+                  <pic:nvPicPr>
+                    <pic:cNvPr id="4" name="Image1" descr=""/>
+                    <pic:cNvPicPr>
+                      <a:picLocks noChangeAspect="1" noChangeArrowheads="1"/>
+                    </pic:cNvPicPr>
+                  </pic:nvPicPr>
+                  <pic:blipFill>
+                    <a:blip r:embed="rId6"/>
+                    <a:stretch>
+                      <a:fillRect/>
+                    </a:stretch>
+                  </pic:blipFill>
+                  <pic:spPr bwMode="auto">
+                    <a:xfrm>
+                      <a:off x="0" y="0"/>
+                      <a:ext cx="5748655" cy="3556635"/>
+                    </a:xfrm>
+                    <a:prstGeom prst="rect">
+                      <a:avLst/>
+                    </a:prstGeom>
+                  </pic:spPr>
+                </pic:pic>
+              </a:graphicData>
+            </a:graphic>
+          </wp:anchor>
+        </w:drawing>
+      </w:r>
+      <w:r>
+        <w:rPr/>
+        <w:tab/>
+      </w:r>
+      <w:r>
+        <w:rPr/>
+        <w:t>Fluxo grafico do projeto polopoly, com as reunioes e listas.</w:t>
+      </w:r>
+    </w:p>
+    <w:p>
+      <w:pPr>
+        <w:pStyle w:val="Normal"/>
+        <w:rPr/>
+      </w:pPr>
+      <w:r>
+        <w:rPr/>
+      </w:r>
+    </w:p>
+    <w:p>
+      <w:pPr>
+        <w:pStyle w:val="Normal"/>
+        <w:rPr/>
+      </w:pPr>
+      <w:r>
+        <w:rPr/>
+      </w:r>
+    </w:p>
+    <w:p>
+      <w:pPr>
+        <w:pStyle w:val="Heading2"/>
+        <w:rPr/>
+      </w:pPr>
+      <w:r>
+        <w:rPr/>
         <w:t>5.2 IMPLANTAÇÃO DO SCRUM</w:t>
       </w:r>
     </w:p>
@@ -7953,26 +7636,7 @@
       <w:r>
         <w:rPr/>
         <w:tab/>
-      </w:r>
-      <w:r>
-        <w:rPr/>
-        <w:t>Como resultado da análise feita entre o processo de desenvolvimento atual com o que a bibliografia fala sobre a metodologia Scrum, obteve-se a seguinte proposta de implantação descrita nesse capítulo, ela é divida em três tópicos:</w:t>
-      </w:r>
-      <w:r>
-        <w:rPr/>
-        <w:t xml:space="preserve"> Papeis; Artefatos e Ferramentas; Eventos. </w:t>
-      </w:r>
-      <w:r>
-        <w:rPr/>
-        <w:t>Identificando a relação que cada item a ser implentado tem com algum já utilizado no projeto</w:t>
-      </w:r>
-      <w:r>
-        <w:rPr/>
-        <w:t xml:space="preserve">, e </w:t>
-      </w:r>
-      <w:r>
-        <w:rPr/>
-        <w:t>as mudanças que deverão ser realizadas para adequar o projeto ao Scrum.</w:t>
+        <w:t>Como resultado da análise feita entre o processo de desenvolvimento atual com o que a bibliografia fala sobre a metodologia Scrum, obteve-se a seguinte proposta de implantação descrita nesse capítulo, ela é divida em três tópicos: Papeis; Artefatos e Ferramentas; Eventos. Identificando a relação que cada item a ser implentado tem com algum já utilizado no projeto, e as mudanças que deverão ser realizadas para adequar o projeto ao Scrum.</w:t>
       </w:r>
     </w:p>
     <w:p>
@@ -8040,55 +7704,7 @@
       <w:r>
         <w:rPr/>
         <w:tab/>
-        <w:t xml:space="preserve">Ao assumir a função de Scrum </w:t>
-      </w:r>
-      <w:r>
-        <w:rPr/>
-        <w:t>M</w:t>
-      </w:r>
-      <w:r>
-        <w:rPr/>
-        <w:t xml:space="preserve">aster, o gerenciador </w:t>
-      </w:r>
-      <w:r>
-        <w:rPr/>
-        <w:t xml:space="preserve">deverá </w:t>
-      </w:r>
-      <w:r>
-        <w:rPr/>
-        <w:t>adiciona</w:t>
-      </w:r>
-      <w:r>
-        <w:rPr/>
-        <w:t>r</w:t>
-      </w:r>
-      <w:r>
-        <w:rPr/>
-        <w:t xml:space="preserve"> a suas responsabilidades a de garantir o uso do Scrum e trabalhar em pról dele, não sendo mais o líder da equipe, e sim trabalhando para resolver os impedimentos conforme apareçam, garantindo a continuidade do processo corretamente. Devido ao fato do gerenciador também participar do desenvolvimento das atividades, deverá ser incumbido a ele somente atividades sem prioridades, </w:t>
-      </w:r>
-      <w:r>
-        <w:rPr/>
-        <w:t>para o caso da necessidade de interrompê-las em favor</w:t>
-      </w:r>
-      <w:r>
-        <w:rPr/>
-        <w:t xml:space="preserve"> </w:t>
-      </w:r>
-      <w:r>
-        <w:rPr/>
-        <w:t xml:space="preserve">das </w:t>
-      </w:r>
-      <w:r>
-        <w:rPr/>
-        <w:t xml:space="preserve">responsabilidades do Scrum </w:t>
-      </w:r>
-      <w:r>
-        <w:rPr/>
-        <w:t>M</w:t>
-      </w:r>
-      <w:r>
-        <w:rPr/>
-        <w:t>aster.</w:t>
+        <w:t>Ao assumir a função de Scrum Master, o gerenciador deverá adicionar a suas responsabilidades a de garantir o uso do Scrum e trabalhar em pról dele, não sendo mais o líder da equipe, e sim trabalhando para resolver os impedimentos conforme apareçam, garantindo a continuidade do processo corretamente. Devido ao fato do gerenciador também participar do desenvolvimento das atividades, deverá ser incumbido a ele somente atividades sem prioridades, para o caso da necessidade de interrompê-las em favor das responsabilidades do Scrum Master.</w:t>
       </w:r>
     </w:p>
     <w:p>
@@ -8099,31 +7715,7 @@
       <w:r>
         <w:rPr/>
         <w:tab/>
-        <w:t>Segundo a análise do processo atual, o papel de Product Owner é totalmente representado pelos analistas, pois é deles a responsabilidade da criação dos objetivos do projeto, assim como a manutenção da lista de todas as atividades e sua priorização. Não havendo a necessidade de mudança</w:t>
-      </w:r>
-      <w:r>
-        <w:rPr/>
-        <w:t>s</w:t>
-      </w:r>
-      <w:r>
-        <w:rPr/>
-        <w:t xml:space="preserve"> </w:t>
-      </w:r>
-      <w:r>
-        <w:rPr/>
-        <w:t>em</w:t>
-      </w:r>
-      <w:r>
-        <w:rPr/>
-        <w:t xml:space="preserve"> suas atribuições, </w:t>
-      </w:r>
-      <w:r>
-        <w:rPr/>
-        <w:t>e sim apenas a sugestão de alteração do nome utilizado para representá-los</w:t>
-      </w:r>
-      <w:r>
-        <w:rPr/>
-        <w:t>.</w:t>
+        <w:t>Segundo a análise do processo atual, o papel de Product Owner é totalmente representado pelos analistas, pois é deles a responsabilidade da criação dos objetivos do projeto, assim como a manutenção da lista de todas as atividades e sua priorização. Não havendo a necessidade de mudanças em suas atribuições, e sim apenas a sugestão de alteração do nome utilizado para representá-los.</w:t>
       </w:r>
     </w:p>
     <w:p>
@@ -8134,31 +7726,7 @@
       <w:r>
         <w:rPr/>
         <w:tab/>
-        <w:t xml:space="preserve">O Scrum diz que uma equipe deve ser auto gerenciável e ter o poder de organizar seu trabalho conforme os desafios aparecem, e é essa a principal característica identificada na equipe do projeto, a razão disto, é o fato de a equipe de desenvolvimento estar situada em outro país, e na maior parte de sua jornada de trabalho não ter contato imediato com o gerenciador de atividades ou os analistas. A equipe </w:t>
-      </w:r>
-      <w:r>
-        <w:rPr/>
-        <w:t>faz</w:t>
-      </w:r>
-      <w:r>
-        <w:rPr/>
-        <w:t xml:space="preserve"> parte de todas as mudanças </w:t>
-      </w:r>
-      <w:r>
-        <w:rPr/>
-        <w:t>propostas</w:t>
-      </w:r>
-      <w:r>
-        <w:rPr/>
-        <w:t xml:space="preserve"> </w:t>
-      </w:r>
-      <w:r>
-        <w:rPr/>
-        <w:t>a</w:t>
-      </w:r>
-      <w:r>
-        <w:rPr/>
-        <w:t>o projeto, como novos eventos e a utilização de novos artefatos ou ferramentas.</w:t>
+        <w:t>O Scrum diz que uma equipe deve ser auto gerenciável e ter o poder de organizar seu trabalho conforme os desafios aparecem, e é essa a principal característica identificada na equipe do projeto, a razão disto, é o fato de a equipe de desenvolvimento estar situada em outro país, e na maior parte de sua jornada de trabalho não ter contato imediato com o gerenciador de atividades ou os analistas. A equipe faz parte de todas as mudanças propostas ao projeto, como novos eventos e a utilização de novos artefatos ou ferramentas.</w:t>
       </w:r>
     </w:p>
     <w:p>
@@ -8215,63 +7783,7 @@
       <w:r>
         <w:rPr/>
         <w:tab/>
-        <w:t xml:space="preserve">Segundo dito anteriormente, o Scrum trabalha com a criação de alguns artefatos, e o uso de ferramentas para o auxílio do processo de desenvolvimento. Um dos maiores problemas encontrados no processo de desenvolvimento atual, é a falta de padrão na criação das atividades, dependendo do analista que cria a atividade, </w:t>
-      </w:r>
-      <w:r>
-        <w:rPr/>
-        <w:t>elas são descritas com mais ou menos riqueza de detalhes</w:t>
-      </w:r>
-      <w:r>
-        <w:rPr/>
-        <w:t xml:space="preserve">, Cohn(2011) fala que histórias de usuários são as melhores maneiras para descrever um problema ou uma nova funcionalidade, elas são escritas pela perspectiva de um usuário do sistema. </w:t>
-      </w:r>
-      <w:r>
-        <w:rPr/>
-        <w:t>É</w:t>
-      </w:r>
-      <w:r>
-        <w:rPr/>
-        <w:t xml:space="preserve"> </w:t>
-      </w:r>
-      <w:r>
-        <w:rPr/>
-        <w:t>proposto aos Product Owners a utilização</w:t>
-      </w:r>
-      <w:r>
-        <w:rPr/>
-        <w:t xml:space="preserve"> </w:t>
-      </w:r>
-      <w:r>
-        <w:rPr/>
-        <w:t>d</w:t>
-      </w:r>
-      <w:r>
-        <w:rPr/>
-        <w:t xml:space="preserve">o seguinte modelo </w:t>
-      </w:r>
-      <w:r>
-        <w:rPr/>
-        <w:t>de histórias de usuários</w:t>
-      </w:r>
-      <w:r>
-        <w:rPr/>
-        <w:t>: Como&lt;Usu</w:t>
-      </w:r>
-      <w:r>
-        <w:rPr/>
-        <w:t>á</w:t>
-      </w:r>
-      <w:r>
-        <w:rPr/>
-        <w:t>rio&gt;, desejo &lt;Objetivo da tarefa&gt; para que &lt;Razão</w:t>
-      </w:r>
-      <w:r>
-        <w:rPr/>
-        <w:t>(Uma breve descrição do motivo pelo qual deseja-se aquilo, como a necessidade da correção de algum erro no sistema, ou o desenvolvimento de uma nova funcionalidade)</w:t>
-      </w:r>
-      <w:r>
-        <w:rPr/>
-        <w:t>&gt;.</w:t>
+        <w:t>Segundo dito anteriormente, o Scrum trabalha com a criação de alguns artefatos, e o uso de ferramentas para o auxílio do processo de desenvolvimento. Um dos maiores problemas encontrados no processo de desenvolvimento atual, é a falta de padrão na criação das atividades, dependendo do analista que cria a atividade, elas são descritas com mais ou menos riqueza de detalhes, Cohn(2011) fala que histórias de usuários são as melhores maneiras para descrever um problema ou uma nova funcionalidade, elas são escritas pela perspectiva de um usuário do sistema. É proposto aos Product Owners a utilização do seguinte modelo de histórias de usuários: Como&lt;Usuário&gt;, desejo &lt;Objetivo da tarefa&gt; para que &lt;Razão(Uma breve descrição do motivo pelo qual deseja-se aquilo, como a necessidade da correção de algum erro no sistema, ou o desenvolvimento de uma nova funcionalidade)&gt;.</w:t>
       </w:r>
     </w:p>
     <w:p>
@@ -8291,8 +7803,19 @@
       <w:r>
         <w:rPr/>
         <w:tab/>
+      </w:r>
+      <w:r>
+        <w:rPr>
+          <w:color w:val="800000"/>
+        </w:rPr>
         <w:t>PRINT COM O MODELO</w:t>
       </w:r>
+      <w:r>
+        <w:rPr>
+          <w:color w:val="800000"/>
+        </w:rPr>
+        <w:t>(adicionar modelo de historia de usuario)</w:t>
+      </w:r>
     </w:p>
     <w:p>
       <w:pPr>
@@ -8311,64 +7834,7 @@
       <w:r>
         <w:rPr/>
         <w:tab/>
-        <w:t xml:space="preserve">A lista de atividades atual é muito semelhante ao que o Scrum define como backlog do produto, </w:t>
-      </w:r>
-      <w:r>
-        <w:rPr/>
-        <w:t>tendo como principal utilizador o Product Owner</w:t>
-      </w:r>
-      <w:r>
-        <w:rPr/>
-        <w:t xml:space="preserve">, </w:t>
-      </w:r>
-      <w:r>
-        <w:rPr/>
-        <w:t>havendo a sugestão apenas de mudança de nomenclatura.</w:t>
-      </w:r>
-      <w:r>
-        <w:rPr/>
-        <w:t xml:space="preserve"> </w:t>
-      </w:r>
-      <w:r>
-        <w:rPr/>
-        <w:t>Também propõe-se</w:t>
-      </w:r>
-      <w:r>
-        <w:rPr/>
-        <w:t xml:space="preserve"> </w:t>
-      </w:r>
-      <w:r>
-        <w:rPr/>
-        <w:t>a manutenção</w:t>
-      </w:r>
-      <w:r>
-        <w:rPr/>
-        <w:t xml:space="preserve"> </w:t>
-      </w:r>
-      <w:r>
-        <w:rPr/>
-        <w:t>d</w:t>
-      </w:r>
-      <w:r>
-        <w:rPr/>
-        <w:t xml:space="preserve">o sistema de priorização, definindo as atividades em estados, são </w:t>
-      </w:r>
-      <w:r>
-        <w:rPr/>
-        <w:t>eles</w:t>
-      </w:r>
-      <w:r>
-        <w:rPr/>
-        <w:t>: sem prioridade, normal,  urgente e críticas, com seus significados mantidos conforme descrito no capítulo 5.1.</w:t>
-      </w:r>
-    </w:p>
-    <w:p>
-      <w:pPr>
-        <w:pStyle w:val="Normal"/>
-        <w:rPr/>
-      </w:pPr>
-      <w:r>
-        <w:rPr/>
+        <w:t>A lista de atividades atual é muito semelhante ao que o Scrum define como backlog do produto, tendo como principal utilizador o Product Owner, havendo a sugestão apenas de mudança de nomenclatura. Também propõe-se a manutenção do sistema de priorização, definindo as atividades em estados, são eles: sem prioridade, normal,  urgente e críticas, com seus significados mantidos conforme descrito no capítulo 5.1.</w:t>
       </w:r>
     </w:p>
     <w:p>
@@ -8379,27 +7845,7 @@
       <w:r>
         <w:rPr/>
         <w:tab/>
-      </w:r>
-      <w:commentRangeStart w:id="0"/>
-      <w:r>
-        <w:rPr/>
-        <w:t>PRINT COM O BACKLOG PRIORIZADO</w:t>
-      </w:r>
-      <w:commentRangeEnd w:id="0"/>
-      <w:r>
-        <w:commentReference w:id="0"/>
-      </w:r>
-      <w:r>
-        <w:rPr/>
-      </w:r>
-    </w:p>
-    <w:p>
-      <w:pPr>
-        <w:pStyle w:val="Normal"/>
-        <w:rPr/>
-      </w:pPr>
-      <w:r>
-        <w:rPr/>
+        <w:t>Sobre a lista de atividades do próximo ciclo, sugere-se a alteração do seu nome para sprint backlog, e nela somente atividades vindas do product backlog serão adicionadas. Todas as atividades contidas nela, deverão estar estimadas, priorizadas e escritas conforme sugestão das histórias de ususários. Para garantir o andamento da sprint, a inserção ou exclusão de alguma atividade nela ou dela, devem ser acordadas  entre o Product Owner, o Scrum Master e a equipe de desenvolvimento. O sprint backlog será criado na sprint planning, e o número de atividades é definido quando a soma das complexidade delas chega a um valor especifico, este definido com  experiência em sprints anteriores.</w:t>
       </w:r>
     </w:p>
     <w:p>
@@ -8410,177 +7856,7 @@
       <w:r>
         <w:rPr/>
         <w:tab/>
-      </w:r>
-      <w:r>
-        <w:rPr/>
-        <w:t>Sobre a</w:t>
-      </w:r>
-      <w:r>
-        <w:rPr/>
-        <w:t xml:space="preserve"> lista de atividades do próximo ciclo, </w:t>
-      </w:r>
-      <w:r>
-        <w:rPr/>
-        <w:t>sugere-se a alteração do seu nome para sprint backlog</w:t>
-      </w:r>
-      <w:r>
-        <w:rPr/>
-        <w:t xml:space="preserve">, e nela somente atividades vindas do </w:t>
-      </w:r>
-      <w:r>
-        <w:rPr/>
-        <w:t>p</w:t>
-      </w:r>
-      <w:r>
-        <w:rPr/>
-        <w:t xml:space="preserve">roduct </w:t>
-      </w:r>
-      <w:r>
-        <w:rPr/>
-        <w:t>b</w:t>
-      </w:r>
-      <w:r>
-        <w:rPr/>
-        <w:t xml:space="preserve">acklog </w:t>
-      </w:r>
-      <w:r>
-        <w:rPr/>
-        <w:t>serão adicionadas.</w:t>
-      </w:r>
-      <w:r>
-        <w:rPr/>
-        <w:t xml:space="preserve"> </w:t>
-      </w:r>
-      <w:r>
-        <w:rPr/>
-        <w:t>T</w:t>
-      </w:r>
-      <w:r>
-        <w:rPr/>
-        <w:t xml:space="preserve">odas as atividades </w:t>
-      </w:r>
-      <w:r>
-        <w:rPr/>
-        <w:t xml:space="preserve">contidas nela, deverão estar </w:t>
-      </w:r>
-      <w:r>
-        <w:rPr/>
-        <w:t xml:space="preserve">estimadas, </w:t>
-      </w:r>
-      <w:r>
-        <w:rPr/>
-        <w:t>priorizadas e escritas conforme sugestão das histórias de ususários</w:t>
-      </w:r>
-      <w:r>
-        <w:rPr/>
-        <w:t xml:space="preserve">. </w:t>
-      </w:r>
-      <w:r>
-        <w:rPr/>
-        <w:t>Para garantir o andamento da sprint, a</w:t>
-      </w:r>
-      <w:r>
-        <w:rPr/>
-        <w:t xml:space="preserve"> inserção ou exclusão de alguma atividade nela ou dela, </w:t>
-      </w:r>
-      <w:r>
-        <w:rPr/>
-        <w:t xml:space="preserve">devem ser acordadas  </w:t>
-      </w:r>
-      <w:r>
-        <w:rPr/>
-        <w:t xml:space="preserve">entre o </w:t>
-      </w:r>
-      <w:r>
-        <w:rPr/>
-        <w:t>P</w:t>
-      </w:r>
-      <w:r>
-        <w:rPr/>
-        <w:t xml:space="preserve">roduct </w:t>
-      </w:r>
-      <w:r>
-        <w:rPr/>
-        <w:t>O</w:t>
-      </w:r>
-      <w:r>
-        <w:rPr/>
-        <w:t xml:space="preserve">wner, o Scrum </w:t>
-      </w:r>
-      <w:r>
-        <w:rPr/>
-        <w:t>M</w:t>
-      </w:r>
-      <w:r>
-        <w:rPr/>
-        <w:t xml:space="preserve">aster e a equipe de desenvolvimento. </w:t>
-      </w:r>
-      <w:r>
-        <w:rPr/>
-        <w:t>O</w:t>
-      </w:r>
-      <w:r>
-        <w:rPr/>
-        <w:t xml:space="preserve"> sprint backlog será criado </w:t>
-      </w:r>
-      <w:r>
-        <w:rPr/>
-        <w:t>na sprint planning, e o número de atividades é definido quando a</w:t>
-      </w:r>
-      <w:r>
-        <w:rPr/>
-        <w:t xml:space="preserve"> soma das complexidade d</w:t>
-      </w:r>
-      <w:r>
-        <w:rPr/>
-        <w:t>elas</w:t>
-      </w:r>
-      <w:r>
-        <w:rPr/>
-        <w:t xml:space="preserve"> cheg</w:t>
-      </w:r>
-      <w:r>
-        <w:rPr/>
-        <w:t>a</w:t>
-      </w:r>
-      <w:r>
-        <w:rPr/>
-        <w:t xml:space="preserve"> a um valor especifico, este </w:t>
-      </w:r>
-      <w:r>
-        <w:rPr/>
-        <w:t>definido com</w:t>
-      </w:r>
-      <w:r>
-        <w:rPr/>
-        <w:t xml:space="preserve">  experiência </w:t>
-      </w:r>
-      <w:r>
-        <w:rPr/>
-        <w:t>em</w:t>
-      </w:r>
-      <w:r>
-        <w:rPr/>
-        <w:t xml:space="preserve"> sprints anteriores.</w:t>
-      </w:r>
-    </w:p>
-    <w:p>
-      <w:pPr>
-        <w:pStyle w:val="Normal"/>
-        <w:rPr/>
-      </w:pPr>
-      <w:r>
-        <w:rPr/>
-      </w:r>
-    </w:p>
-    <w:p>
-      <w:pPr>
-        <w:pStyle w:val="Normal"/>
-        <w:rPr/>
-      </w:pPr>
-      <w:r>
-        <w:rPr/>
-        <w:t>PRINT COM O SCRUM BACKLOG</w:t>
+        <w:t>Para o gerenciamento das atividades, a equipe já utiliza a ferramenta JIRA, que  disponibiliza um plugin para desenvolvimento ágil, chamado de JIRA Agile, que permite o gerenciamento de projetos ágeis, do product backlog até o acompanhamento das atividades e seus estados de desenvolvimento. Devido a este fato, não é visto a necessidade de mudanças relacionadas as ferramentas de gerenciamento das tarefas.</w:t>
       </w:r>
     </w:p>
     <w:p>
@@ -8591,100 +7867,82 @@
       <w:r>
         <w:rPr/>
         <w:tab/>
-        <w:t xml:space="preserve">Para o gerenciamento das atividades, a equipe já utiliza a ferramenta JIRA, que  disponibiliza um plugin para desenvolvimento ágil, chamado de JIRA Agile, que permite o gerenciamento de projetos ágeis, do </w:t>
-      </w:r>
-      <w:r>
-        <w:rPr/>
-        <w:t>p</w:t>
-      </w:r>
-      <w:r>
-        <w:rPr/>
-        <w:t xml:space="preserve">roduct </w:t>
-      </w:r>
-      <w:r>
-        <w:rPr/>
-        <w:t>b</w:t>
-      </w:r>
-      <w:r>
-        <w:rPr/>
-        <w:t xml:space="preserve">acklog até o acompanhamento das atividades e seus estados de desenvolvimento. Devido a este fato, não </w:t>
-      </w:r>
-      <w:r>
-        <w:rPr/>
-        <w:t>é visto a necessidade de mudanças relacionadas as ferramentas de gerenciamento das tarefas.</w:t>
-      </w:r>
-    </w:p>
-    <w:p>
-      <w:pPr>
-        <w:pStyle w:val="Normal"/>
-        <w:rPr/>
-      </w:pPr>
+        <w:t>O JIRA também disponibiliza relatórios sobre o andamento das sprints, o gráfico burndown é um deles, antes não utilizado devido ao fato das tarefas criadas no JIRA não possuirem definição das estimativas. Com a inserção dessa prática será possível a utilização deste gráfico para acompanhamento da sprint.</w:t>
+      </w:r>
+    </w:p>
+    <w:p>
+      <w:pPr>
+        <w:pStyle w:val="Normal"/>
+        <w:rPr/>
+      </w:pPr>
+      <w:r>
+        <w:rPr/>
+      </w:r>
+    </w:p>
+    <w:p>
+      <w:pPr>
+        <w:pStyle w:val="Normal"/>
+        <w:rPr/>
+      </w:pPr>
+      <w:r>
+        <w:drawing>
+          <wp:anchor behindDoc="0" distT="0" distB="0" distL="0" distR="0" simplePos="0" locked="0" layoutInCell="1" allowOverlap="1" relativeHeight="3">
+            <wp:simplePos x="0" y="0"/>
+            <wp:positionH relativeFrom="column">
+              <wp:align>center</wp:align>
+            </wp:positionH>
+            <wp:positionV relativeFrom="paragraph">
+              <wp:posOffset>635</wp:posOffset>
+            </wp:positionV>
+            <wp:extent cx="5400040" cy="3073400"/>
+            <wp:effectExtent l="0" t="0" r="0" b="0"/>
+            <wp:wrapSquare wrapText="largest"/>
+            <wp:docPr id="5" name="Image2" descr=""/>
+            <wp:cNvGraphicFramePr>
+              <a:graphicFrameLocks xmlns:a="http://schemas.openxmlformats.org/drawingml/2006/main" noChangeAspect="1"/>
+            </wp:cNvGraphicFramePr>
+            <a:graphic xmlns:a="http://schemas.openxmlformats.org/drawingml/2006/main">
+              <a:graphicData uri="http://schemas.openxmlformats.org/drawingml/2006/picture">
+                <pic:pic xmlns:pic="http://schemas.openxmlformats.org/drawingml/2006/picture">
+                  <pic:nvPicPr>
+                    <pic:cNvPr id="5" name="Image2" descr=""/>
+                    <pic:cNvPicPr>
+                      <a:picLocks noChangeAspect="1" noChangeArrowheads="1"/>
+                    </pic:cNvPicPr>
+                  </pic:nvPicPr>
+                  <pic:blipFill>
+                    <a:blip r:embed="rId7"/>
+                    <a:stretch>
+                      <a:fillRect/>
+                    </a:stretch>
+                  </pic:blipFill>
+                  <pic:spPr bwMode="auto">
+                    <a:xfrm>
+                      <a:off x="0" y="0"/>
+                      <a:ext cx="5400040" cy="3073400"/>
+                    </a:xfrm>
+                    <a:prstGeom prst="rect">
+                      <a:avLst/>
+                    </a:prstGeom>
+                  </pic:spPr>
+                </pic:pic>
+              </a:graphicData>
+            </a:graphic>
+          </wp:anchor>
+        </w:drawing>
+      </w:r>
       <w:r>
         <w:rPr/>
         <w:tab/>
-      </w:r>
-    </w:p>
-    <w:p>
-      <w:pPr>
-        <w:pStyle w:val="Normal"/>
-        <w:rPr/>
-      </w:pPr>
-      <w:r>
-        <w:rPr/>
-        <w:t>FIGURIA DO SPRINT BOARD DO JIRA</w:t>
-      </w:r>
-    </w:p>
-    <w:p>
-      <w:pPr>
-        <w:pStyle w:val="Normal"/>
-        <w:rPr/>
-      </w:pPr>
-      <w:r>
-        <w:rPr/>
         <w:tab/>
       </w:r>
-    </w:p>
-    <w:p>
-      <w:pPr>
-        <w:pStyle w:val="Normal"/>
-        <w:rPr/>
-      </w:pPr>
+      <w:r>
+        <w:rPr/>
+        <w:t>Exemplo burndownchart do JIRA</w:t>
+      </w:r>
       <w:r>
         <w:rPr/>
         <w:tab/>
-        <w:t xml:space="preserve">O JIRA também disponibiliza relatórios sobre o andamento das sprints, o gráfico burndown é um deles, antes não utilizado devido ao fato das tarefas criadas no JIRA não possuirem definição das estimativas. Com a inserção dessa prática será possível </w:t>
-      </w:r>
-      <w:r>
-        <w:rPr/>
-        <w:t>a utilização deste gráfico para acompanhamento da sprint.</w:t>
-      </w:r>
-    </w:p>
-    <w:p>
-      <w:pPr>
-        <w:pStyle w:val="Normal"/>
-        <w:rPr/>
-      </w:pPr>
-      <w:r>
-        <w:rPr/>
-      </w:r>
-    </w:p>
-    <w:p>
-      <w:pPr>
-        <w:pStyle w:val="Normal"/>
-        <w:rPr/>
-      </w:pPr>
-      <w:r>
-        <w:rPr/>
-        <w:t>EXEMPLO DO BURNDOW CHAT</w:t>
-      </w:r>
-    </w:p>
-    <w:p>
-      <w:pPr>
-        <w:pStyle w:val="Normal"/>
-        <w:rPr/>
-      </w:pPr>
-      <w:r>
-        <w:rPr/>
       </w:r>
     </w:p>
     <w:p>
@@ -8695,81 +7953,19 @@
       <w:r>
         <w:rPr/>
         <w:tab/>
-        <w:t xml:space="preserve">Em relação a pratica de estimativas das atividades, </w:t>
-      </w:r>
-      <w:r>
-        <w:rPr/>
-        <w:t>é proposto a realização</w:t>
-      </w:r>
-      <w:r>
-        <w:rPr/>
-        <w:t xml:space="preserve"> </w:t>
-      </w:r>
-      <w:r>
-        <w:rPr/>
-        <w:t>d</w:t>
-      </w:r>
-      <w:r>
-        <w:rPr/>
-        <w:t xml:space="preserve">o </w:t>
-      </w:r>
-      <w:r>
-        <w:rPr/>
-        <w:t>p</w:t>
-      </w:r>
-      <w:r>
-        <w:rPr/>
-        <w:t xml:space="preserve">lanning </w:t>
-      </w:r>
-      <w:r>
-        <w:rPr/>
-        <w:t>p</w:t>
-      </w:r>
-      <w:r>
-        <w:rPr/>
-        <w:t xml:space="preserve">oker, </w:t>
-      </w:r>
-      <w:r>
-        <w:rPr/>
-        <w:t>que deverá acontecer na</w:t>
-      </w:r>
-      <w:r>
-        <w:rPr/>
-        <w:t xml:space="preserve"> </w:t>
-      </w:r>
-      <w:r>
-        <w:rPr/>
-        <w:t>sprint planning</w:t>
-      </w:r>
-      <w:r>
-        <w:rPr/>
-        <w:t xml:space="preserve">, após ser discutida a atividade, o que deve ser feito, qual seus objetivos, cada integrante da equipe, incluindo o Scrum </w:t>
-      </w:r>
-      <w:r>
-        <w:rPr/>
-        <w:t>M</w:t>
-      </w:r>
-      <w:r>
-        <w:rPr/>
-        <w:t xml:space="preserve">aster devido a sua experiência como desenvolvedor, deverá estimar a atividade em graus de complexidade, devido ao fato da equipe não estar no mesmo ambiente de trabalho, </w:t>
-      </w:r>
-      <w:r>
-        <w:rPr/>
-        <w:t>indica-se</w:t>
-      </w:r>
-      <w:r>
-        <w:rPr/>
-        <w:t xml:space="preserve"> </w:t>
-      </w:r>
-      <w:r>
-        <w:rPr/>
-        <w:t>a utilização do</w:t>
-      </w:r>
-      <w:r>
-        <w:rPr/>
-        <w:t xml:space="preserve"> site </w:t>
-      </w:r>
-      <w:hyperlink r:id="rId2">
+      </w:r>
+    </w:p>
+    <w:p>
+      <w:pPr>
+        <w:pStyle w:val="Normal"/>
+        <w:rPr/>
+      </w:pPr>
+      <w:r>
+        <w:rPr/>
+        <w:tab/>
+        <w:t xml:space="preserve">Em relação a pratica de estimativas das atividades, é proposto a realização do planning poker, que deverá acontecer na sprint planning, após ser discutida a atividade, o que deve ser feito, qual seus objetivos, cada integrante da equipe, incluindo o Scrum Master devido a sua experiência como desenvolvedor, deverá estimar a atividade em graus de complexidade, devido ao fato da equipe não estar no mesmo ambiente de trabalho, indica-se a utilização do site </w:t>
+      </w:r>
+      <w:hyperlink r:id="rId8">
         <w:r>
           <w:rPr>
             <w:rStyle w:val="InternetLink"/>
@@ -8779,34 +7975,78 @@
       </w:hyperlink>
       <w:r>
         <w:rPr/>
-        <w:t xml:space="preserve">, onde </w:t>
-      </w:r>
-      <w:r>
-        <w:rPr/>
-        <w:t xml:space="preserve">nele </w:t>
-      </w:r>
-      <w:r>
-        <w:rPr/>
-        <w:t>é possível a criação de uma sessão com inúmeros usuários onde é disponibilizado rodadas em que cada usuário faz a estimativa, e só é revelado cada estimativa após todos usuários da sessão já terem realizado a sua.</w:t>
-      </w:r>
-    </w:p>
-    <w:p>
-      <w:pPr>
-        <w:pStyle w:val="Normal"/>
-        <w:rPr/>
-      </w:pPr>
-      <w:r>
-        <w:rPr/>
-      </w:r>
-    </w:p>
-    <w:p>
-      <w:pPr>
-        <w:pStyle w:val="Normal"/>
-        <w:rPr/>
-      </w:pPr>
-      <w:r>
-        <w:rPr/>
-        <w:t>PRINT DO SITE</w:t>
+        <w:t>, onde nele é possível a criação de uma sessão com inúmeros usuários onde é disponibilizado rodadas em que cada usuário faz a estimativa, e só é revelado cada estimativa após todos usuários da sessão já terem realizado a sua.</w:t>
+      </w:r>
+    </w:p>
+    <w:p>
+      <w:pPr>
+        <w:pStyle w:val="Normal"/>
+        <w:rPr/>
+      </w:pPr>
+      <w:r>
+        <w:rPr/>
+      </w:r>
+    </w:p>
+    <w:p>
+      <w:pPr>
+        <w:pStyle w:val="Normal"/>
+        <w:rPr/>
+      </w:pPr>
+      <w:r>
+        <w:drawing>
+          <wp:anchor behindDoc="0" distT="0" distB="0" distL="0" distR="0" simplePos="0" locked="0" layoutInCell="1" allowOverlap="1" relativeHeight="4">
+            <wp:simplePos x="0" y="0"/>
+            <wp:positionH relativeFrom="column">
+              <wp:align>center</wp:align>
+            </wp:positionH>
+            <wp:positionV relativeFrom="paragraph">
+              <wp:posOffset>635</wp:posOffset>
+            </wp:positionV>
+            <wp:extent cx="5162550" cy="3924300"/>
+            <wp:effectExtent l="0" t="0" r="0" b="0"/>
+            <wp:wrapSquare wrapText="largest"/>
+            <wp:docPr id="6" name="Image3" descr=""/>
+            <wp:cNvGraphicFramePr>
+              <a:graphicFrameLocks xmlns:a="http://schemas.openxmlformats.org/drawingml/2006/main" noChangeAspect="1"/>
+            </wp:cNvGraphicFramePr>
+            <a:graphic xmlns:a="http://schemas.openxmlformats.org/drawingml/2006/main">
+              <a:graphicData uri="http://schemas.openxmlformats.org/drawingml/2006/picture">
+                <pic:pic xmlns:pic="http://schemas.openxmlformats.org/drawingml/2006/picture">
+                  <pic:nvPicPr>
+                    <pic:cNvPr id="6" name="Image3" descr=""/>
+                    <pic:cNvPicPr>
+                      <a:picLocks noChangeAspect="1" noChangeArrowheads="1"/>
+                    </pic:cNvPicPr>
+                  </pic:nvPicPr>
+                  <pic:blipFill>
+                    <a:blip r:embed="rId9"/>
+                    <a:stretch>
+                      <a:fillRect/>
+                    </a:stretch>
+                  </pic:blipFill>
+                  <pic:spPr bwMode="auto">
+                    <a:xfrm>
+                      <a:off x="0" y="0"/>
+                      <a:ext cx="5162550" cy="3924300"/>
+                    </a:xfrm>
+                    <a:prstGeom prst="rect">
+                      <a:avLst/>
+                    </a:prstGeom>
+                  </pic:spPr>
+                </pic:pic>
+              </a:graphicData>
+            </a:graphic>
+          </wp:anchor>
+        </w:drawing>
+      </w:r>
+      <w:r>
+        <w:rPr/>
+        <w:tab/>
+        <w:tab/>
+      </w:r>
+      <w:r>
+        <w:rPr/>
+        <w:t>Exemplo do site pointingPoker</w:t>
       </w:r>
     </w:p>
     <w:p>
@@ -8863,15 +8103,7 @@
       <w:r>
         <w:rPr/>
         <w:tab/>
-        <w:t xml:space="preserve">O projeto foco da presente pesquisa já utiliza eventos que podem ser considerados ágeis, como o seu ciclo de desenvolvimento que é similar às </w:t>
-      </w:r>
-      <w:r>
-        <w:rPr/>
-        <w:t>s</w:t>
-      </w:r>
-      <w:r>
-        <w:rPr/>
-        <w:t>prints, suas reuniões de priorização entre os analistas e o gerenciador, as reuniões de planejamento com a equipe de desenvolvimento, e suas reuniões de acompanhento do projeto. Após a análise desses eventos, foi identificado pontos de melhoria, tanto nas etapas do desenvolvimento das atividades, quanto nas reuniões.</w:t>
+        <w:t>O projeto foco da presente pesquisa já utiliza eventos que podem ser considerados ágeis, como o seu ciclo de desenvolvimento que é similar às sprints, suas reuniões de priorização entre os analistas e o gerenciador, as reuniões de planejamento com a equipe de desenvolvimento, e suas reuniões de acompanhento do projeto. Após a análise desses eventos, foi identificado pontos de melhoria, tanto nas etapas do desenvolvimento das atividades, quanto nas reuniões.</w:t>
       </w:r>
     </w:p>
     <w:p>
@@ -8882,78 +8114,7 @@
       <w:r>
         <w:rPr/>
         <w:tab/>
-      </w:r>
-      <w:r>
-        <w:rPr/>
-        <w:t>Propõe-se que o</w:t>
-      </w:r>
-      <w:r>
-        <w:rPr/>
-        <w:t xml:space="preserve"> ciclo de desenvolvimento </w:t>
-      </w:r>
-      <w:r>
-        <w:rPr/>
-        <w:t>seja chamados de s</w:t>
-      </w:r>
-      <w:r>
-        <w:rPr/>
-        <w:t xml:space="preserve">print, </w:t>
-      </w:r>
-      <w:r>
-        <w:rPr/>
-        <w:t>e tenha a duração de duas semanas</w:t>
-      </w:r>
-      <w:r>
-        <w:rPr/>
-        <w:t xml:space="preserve">. As reuniões de prioridade </w:t>
-      </w:r>
-      <w:r>
-        <w:rPr/>
-        <w:t>deverão ser</w:t>
-      </w:r>
-      <w:r>
-        <w:rPr/>
-        <w:t xml:space="preserve"> mantidas com o Product Owner e o Scrum Master, com o adendo que inclusive as atividades consideradas críticas </w:t>
-      </w:r>
-      <w:r>
-        <w:rPr/>
-        <w:t>deverão ir</w:t>
-      </w:r>
-      <w:r>
-        <w:rPr/>
-        <w:t xml:space="preserve"> para o </w:t>
-      </w:r>
-      <w:r>
-        <w:rPr/>
-        <w:t>product backlog para posterior planejamento da sprint</w:t>
-      </w:r>
-      <w:r>
-        <w:rPr/>
-        <w:t xml:space="preserve">, </w:t>
-      </w:r>
-      <w:r>
-        <w:rPr/>
-        <w:t xml:space="preserve">sugere-se que </w:t>
-      </w:r>
-      <w:r>
-        <w:rPr/>
-        <w:t xml:space="preserve">esta reunião </w:t>
-      </w:r>
-      <w:r>
-        <w:rPr/>
-        <w:t>aconteça</w:t>
-      </w:r>
-      <w:r>
-        <w:rPr/>
-        <w:t xml:space="preserve"> todas as segundas </w:t>
-      </w:r>
-      <w:r>
-        <w:rPr/>
-        <w:t xml:space="preserve">após o término da sprint anterior </w:t>
-      </w:r>
-      <w:r>
-        <w:rPr/>
-        <w:t>no período da manhã com a equipe residente na Holanda.</w:t>
+        <w:t>Propõe-se que o ciclo de desenvolvimento seja chamados de sprint, e tenha a duração de duas semanas. As reuniões de prioridade deverão ser mantidas com o Product Owner e o Scrum Master, com o adendo que inclusive as atividades consideradas críticas deverão ir para o product backlog para posterior planejamento da sprint, sugere-se que esta reunião aconteça todas as segundas após o término da sprint anterior no período da manhã com a equipe residente na Holanda.</w:t>
       </w:r>
     </w:p>
     <w:p>
@@ -8964,147 +8125,7 @@
       <w:r>
         <w:rPr/>
         <w:tab/>
-        <w:t>Após a priorização das atividades, e atualizad</w:t>
-      </w:r>
-      <w:r>
-        <w:rPr/>
-        <w:t>o</w:t>
-      </w:r>
-      <w:r>
-        <w:rPr/>
-        <w:t xml:space="preserve"> o </w:t>
-      </w:r>
-      <w:r>
-        <w:rPr/>
-        <w:t>p</w:t>
-      </w:r>
-      <w:r>
-        <w:rPr/>
-        <w:t xml:space="preserve">roduct </w:t>
-      </w:r>
-      <w:r>
-        <w:rPr/>
-        <w:t>b</w:t>
-      </w:r>
-      <w:r>
-        <w:rPr/>
-        <w:t xml:space="preserve">acklog, todas as segundas no período da manhã </w:t>
-      </w:r>
-      <w:r>
-        <w:rPr/>
-        <w:t>para</w:t>
-      </w:r>
-      <w:r>
-        <w:rPr/>
-        <w:t xml:space="preserve"> a equipe do Brasil, </w:t>
-      </w:r>
-      <w:r>
-        <w:rPr/>
-        <w:t xml:space="preserve">sendo já </w:t>
-      </w:r>
-      <w:r>
-        <w:rPr/>
-        <w:t xml:space="preserve">a tarde </w:t>
-      </w:r>
-      <w:r>
-        <w:rPr/>
-        <w:t>para</w:t>
-      </w:r>
-      <w:r>
-        <w:rPr/>
-        <w:t xml:space="preserve"> a equipe da Holanda, </w:t>
-      </w:r>
-      <w:r>
-        <w:rPr/>
-        <w:t>é proposto a realização da</w:t>
-      </w:r>
-      <w:r>
-        <w:rPr/>
-        <w:t xml:space="preserve"> </w:t>
-      </w:r>
-      <w:r>
-        <w:rPr/>
-        <w:t>s</w:t>
-      </w:r>
-      <w:r>
-        <w:rPr/>
-        <w:t xml:space="preserve">print </w:t>
-      </w:r>
-      <w:r>
-        <w:rPr/>
-        <w:t>p</w:t>
-      </w:r>
-      <w:r>
-        <w:rPr/>
-        <w:t xml:space="preserve">lanning, com as participações da equipe de desenvolvimento, o Product Owner e o Scrum Master, </w:t>
-      </w:r>
-      <w:r>
-        <w:rPr/>
-        <w:t>recomenda-se que a</w:t>
-      </w:r>
-      <w:r>
-        <w:rPr/>
-        <w:t xml:space="preserve"> reunião </w:t>
-      </w:r>
-      <w:r>
-        <w:rPr/>
-        <w:t>seja</w:t>
-      </w:r>
-      <w:r>
-        <w:rPr/>
-        <w:t xml:space="preserve"> dividida em duas partes, onde </w:t>
-      </w:r>
-      <w:r>
-        <w:rPr/>
-        <w:t xml:space="preserve">na primeira, </w:t>
-      </w:r>
-      <w:r>
-        <w:rPr/>
-        <w:t xml:space="preserve">o Product Owner e o Scrum Master apresentam as atividades, seus requisitos, objetivos e solucionam as questões da equipe, </w:t>
-      </w:r>
-      <w:r>
-        <w:rPr/>
-        <w:t>e na segunda, já sem necessidade de participação do Product Owner</w:t>
-      </w:r>
-      <w:r>
-        <w:rPr/>
-        <w:t xml:space="preserve">, o Scrum Master, juntamente com a equipe farão </w:t>
-      </w:r>
-      <w:r>
-        <w:rPr/>
-        <w:t>as estimativas das atividades, o</w:t>
-      </w:r>
-      <w:r>
-        <w:rPr/>
-        <w:t xml:space="preserve"> </w:t>
-      </w:r>
-      <w:r>
-        <w:rPr/>
-        <w:t>p</w:t>
-      </w:r>
-      <w:r>
-        <w:rPr/>
-        <w:t xml:space="preserve">lanning </w:t>
-      </w:r>
-      <w:r>
-        <w:rPr/>
-        <w:t>p</w:t>
-      </w:r>
-      <w:r>
-        <w:rPr/>
-        <w:t xml:space="preserve">oker, </w:t>
-      </w:r>
-      <w:r>
-        <w:rPr/>
-        <w:t xml:space="preserve">como </w:t>
-      </w:r>
-      <w:r>
-        <w:rPr/>
-        <w:t xml:space="preserve">descrito anteriormente. </w:t>
-      </w:r>
-      <w:r>
-        <w:rPr/>
-        <w:t>Devido ao fato da sprint planning acontecer já no período vespertino para a equipe da Holanda, é sugerido que esta não dure mais que quatro horas.</w:t>
+        <w:t>Após a priorização das atividades, e atualizado o product backlog, todas as segundas no período da manhã para a equipe do Brasil, sendo já a tarde para a equipe da Holanda, é proposto a realização da sprint planning, com as participações da equipe de desenvolvimento, o Product Owner e o Scrum Master, recomenda-se que a reunião seja dividida em duas partes, onde na primeira, o Product Owner e o Scrum Master apresentam as atividades, seus requisitos, objetivos e solucionam as questões da equipe, e na segunda, já sem necessidade de participação do Product Owner, o Scrum Master, juntamente com a equipe farão as estimativas das atividades, o planning poker, como descrito anteriormente. Devido ao fato da sprint planning acontecer já no período vespertino para a equipe da Holanda, é sugerido que esta não dure mais que quatro horas.</w:t>
       </w:r>
     </w:p>
     <w:p>
@@ -9115,39 +8136,7 @@
       <w:r>
         <w:rPr/>
         <w:tab/>
-        <w:t xml:space="preserve">Como identificado anteriormente, o projeto em questão tem como uma das características a divisão de responsabilidades da equipe de desenvolvimento, existindo uma equipe somente para desenvolvimento </w:t>
-      </w:r>
-      <w:r>
-        <w:rPr/>
-        <w:t>front end</w:t>
-      </w:r>
-      <w:r>
-        <w:rPr/>
-        <w:t xml:space="preserve">, e outra </w:t>
-      </w:r>
-      <w:r>
-        <w:rPr/>
-        <w:t>back end</w:t>
-      </w:r>
-      <w:r>
-        <w:rPr/>
-        <w:t xml:space="preserve">, devido a isto, torna-se difícil o acompanhamento das atividades, pois atividades finalizadas pela equipe </w:t>
-      </w:r>
-      <w:r>
-        <w:rPr/>
-        <w:t>front end</w:t>
-      </w:r>
-      <w:r>
-        <w:rPr/>
-        <w:t xml:space="preserve">, voltam para o passo “A fazer” da lista. Outras característica identificada no projeto é o fato da equipe de testes utilizar uma metodologia sequencial, realizando os testes na sequencia do término das </w:t>
-      </w:r>
-      <w:r>
-        <w:rPr/>
-        <w:t>s</w:t>
-      </w:r>
-      <w:r>
-        <w:rPr/>
-        <w:t>prints.</w:t>
+        <w:t>Como identificado anteriormente, o projeto em questão tem como uma das características a divisão de responsabilidades da equipe de desenvolvimento, existindo uma equipe somente para desenvolvimento front end, e outra back end, devido a isto, torna-se difícil o acompanhamento das atividades, pois atividades finalizadas pela equipe front end, voltam para o passo “A fazer” da lista. Outras característica identificada no projeto é o fato da equipe de testes utilizar uma metodologia sequencial, realizando os testes na sequencia do término das sprints.</w:t>
       </w:r>
     </w:p>
     <w:p>
@@ -9158,39 +8147,7 @@
       <w:r>
         <w:rPr/>
         <w:tab/>
-        <w:t xml:space="preserve">Baseado nestas características, e para um melhor gerenciamento das atividades durante a execução da </w:t>
-      </w:r>
-      <w:r>
-        <w:rPr/>
-        <w:t>s</w:t>
-      </w:r>
-      <w:r>
-        <w:rPr/>
-        <w:t xml:space="preserve">print, propõe-se </w:t>
-      </w:r>
-      <w:r>
-        <w:rPr/>
-        <w:t>três</w:t>
-      </w:r>
-      <w:r>
-        <w:rPr/>
-        <w:t xml:space="preserve"> melhorias no processo de desenvolvimento </w:t>
-      </w:r>
-      <w:r>
-        <w:rPr/>
-        <w:t>das atividades</w:t>
-      </w:r>
-      <w:r>
-        <w:rPr/>
-        <w:t xml:space="preserve">. O primeiro é a criação de um novo workflow, com etapas de desenvolvimento apenas para a equipe </w:t>
-      </w:r>
-      <w:r>
-        <w:rPr/>
-        <w:t>front end</w:t>
-      </w:r>
-      <w:r>
-        <w:rPr/>
-        <w:t>, e também a adoção de duas práticas para minimizar o retorno das atividades dos testes.</w:t>
+        <w:t>Baseado nestas características, e para um melhor gerenciamento das atividades durante a execução da sprint, propõe-se três melhorias no processo de desenvolvimento das atividades. O primeiro é a criação de um novo workflow, com etapas de desenvolvimento apenas para a equipe front end, e também a adoção de duas práticas para minimizar o retorno das atividades dos testes.</w:t>
       </w:r>
     </w:p>
     <w:p>
@@ -9212,58 +8169,7 @@
       <w:r>
         <w:rPr/>
         <w:tab/>
-      </w:r>
-      <w:r>
-        <w:rPr/>
-        <w:t>Visto essa</w:t>
-      </w:r>
-      <w:r>
-        <w:rPr/>
-        <w:t xml:space="preserve"> necessidade da criação de novas etapas </w:t>
-      </w:r>
-      <w:r>
-        <w:rPr/>
-        <w:t>exclusivas</w:t>
-      </w:r>
-      <w:r>
-        <w:rPr/>
-        <w:t xml:space="preserve"> </w:t>
-      </w:r>
-      <w:r>
-        <w:rPr/>
-        <w:t xml:space="preserve">à </w:t>
-      </w:r>
-      <w:r>
-        <w:rPr/>
-        <w:t xml:space="preserve">equipe de desenvolvimento </w:t>
-      </w:r>
-      <w:r>
-        <w:rPr/>
-        <w:t>front end</w:t>
-      </w:r>
-      <w:r>
-        <w:rPr/>
-        <w:t xml:space="preserve">, e etapas </w:t>
-      </w:r>
-      <w:r>
-        <w:rPr/>
-        <w:t>de</w:t>
-      </w:r>
-      <w:r>
-        <w:rPr/>
-        <w:t xml:space="preserve"> </w:t>
-      </w:r>
-      <w:r>
-        <w:rPr/>
-        <w:t>revisão</w:t>
-      </w:r>
-      <w:r>
-        <w:rPr/>
-        <w:t xml:space="preserve"> de código </w:t>
-      </w:r>
-      <w:r>
-        <w:rPr/>
-        <w:t>recomenda-se a adoção das seguintes etapas:</w:t>
+        <w:t>Visto essa necessidade da criação de novas etapas exclusivas à equipe de desenvolvimento front end, e etapas de revisão de código recomenda-se a adoção das seguintes etapas:</w:t>
       </w:r>
     </w:p>
     <w:p>
@@ -9288,7 +8194,7 @@
       <w:tblPr>
         <w:tblW w:w="8504" w:type="dxa"/>
         <w:jc w:val="left"/>
-        <w:tblInd w:w="53" w:type="dxa"/>
+        <w:tblInd w:w="50" w:type="dxa"/>
         <w:tblBorders>
           <w:top w:val="single" w:sz="2" w:space="0" w:color="000001"/>
           <w:left w:val="single" w:sz="2" w:space="0" w:color="000001"/>
@@ -9297,7 +8203,7 @@
         </w:tblBorders>
         <w:tblCellMar>
           <w:top w:w="55" w:type="dxa"/>
-          <w:left w:w="51" w:type="dxa"/>
+          <w:left w:w="48" w:type="dxa"/>
           <w:bottom w:w="55" w:type="dxa"/>
           <w:right w:w="55" w:type="dxa"/>
         </w:tblCellMar>
@@ -9320,7 +8226,7 @@
             </w:tcBorders>
             <w:shd w:color="auto" w:fill="auto" w:val="clear"/>
             <w:tcMar>
-              <w:left w:w="51" w:type="dxa"/>
+              <w:left w:w="48" w:type="dxa"/>
             </w:tcMar>
           </w:tcPr>
           <w:p>
@@ -9331,15 +8237,7 @@
             </w:pPr>
             <w:r>
               <w:rPr/>
-              <w:t>A fazer (</w:t>
-            </w:r>
-            <w:r>
-              <w:rPr/>
-              <w:t>front end</w:t>
-            </w:r>
-            <w:r>
-              <w:rPr/>
-              <w:t>)</w:t>
+              <w:t>A fazer (front end)</w:t>
             </w:r>
           </w:p>
         </w:tc>
@@ -9356,7 +8254,7 @@
             </w:tcBorders>
             <w:shd w:color="auto" w:fill="auto" w:val="clear"/>
             <w:tcMar>
-              <w:left w:w="51" w:type="dxa"/>
+              <w:left w:w="48" w:type="dxa"/>
             </w:tcMar>
           </w:tcPr>
           <w:p>
@@ -9367,15 +8265,7 @@
             </w:pPr>
             <w:r>
               <w:rPr/>
-              <w:t xml:space="preserve">Atividades em que será preciso desenvolvimento </w:t>
-            </w:r>
-            <w:r>
-              <w:rPr/>
-              <w:t>front end</w:t>
-            </w:r>
-            <w:r>
-              <w:rPr/>
-              <w:t xml:space="preserve"> anterior</w:t>
+              <w:t>Atividades em que será preciso desenvolvimento front end anterior</w:t>
             </w:r>
           </w:p>
         </w:tc>
@@ -9393,7 +8283,7 @@
             </w:tcBorders>
             <w:shd w:color="auto" w:fill="auto" w:val="clear"/>
             <w:tcMar>
-              <w:left w:w="51" w:type="dxa"/>
+              <w:left w:w="48" w:type="dxa"/>
             </w:tcMar>
           </w:tcPr>
           <w:p>
@@ -9404,15 +8294,7 @@
             </w:pPr>
             <w:r>
               <w:rPr/>
-              <w:t>Em desenvolvimento (</w:t>
-            </w:r>
-            <w:r>
-              <w:rPr/>
-              <w:t>front end</w:t>
-            </w:r>
-            <w:r>
-              <w:rPr/>
-              <w:t>)</w:t>
+              <w:t>Em desenvolvimento (front end)</w:t>
             </w:r>
           </w:p>
         </w:tc>
@@ -9429,7 +8311,7 @@
             </w:tcBorders>
             <w:shd w:color="auto" w:fill="auto" w:val="clear"/>
             <w:tcMar>
-              <w:left w:w="51" w:type="dxa"/>
+              <w:left w:w="48" w:type="dxa"/>
             </w:tcMar>
           </w:tcPr>
           <w:p>
@@ -9440,11 +8322,7 @@
             </w:pPr>
             <w:r>
               <w:rPr/>
-              <w:t xml:space="preserve">Atividades sendo desenvolvidas pela equipe  </w:t>
-            </w:r>
-            <w:r>
-              <w:rPr/>
-              <w:t>front end</w:t>
+              <w:t>Atividades sendo desenvolvidas pela equipe  front end</w:t>
             </w:r>
           </w:p>
         </w:tc>
@@ -9462,7 +8340,7 @@
             </w:tcBorders>
             <w:shd w:color="auto" w:fill="auto" w:val="clear"/>
             <w:tcMar>
-              <w:left w:w="51" w:type="dxa"/>
+              <w:left w:w="48" w:type="dxa"/>
             </w:tcMar>
           </w:tcPr>
           <w:p>
@@ -9473,15 +8351,7 @@
             </w:pPr>
             <w:r>
               <w:rPr/>
-              <w:t>Pronta para revisão (</w:t>
-            </w:r>
-            <w:r>
-              <w:rPr/>
-              <w:t>front end</w:t>
-            </w:r>
-            <w:r>
-              <w:rPr/>
-              <w:t>)</w:t>
+              <w:t>Pronta para revisão (front end)</w:t>
             </w:r>
           </w:p>
         </w:tc>
@@ -9498,7 +8368,7 @@
             </w:tcBorders>
             <w:shd w:color="auto" w:fill="auto" w:val="clear"/>
             <w:tcMar>
-              <w:left w:w="51" w:type="dxa"/>
+              <w:left w:w="48" w:type="dxa"/>
             </w:tcMar>
           </w:tcPr>
           <w:p>
@@ -9509,11 +8379,7 @@
             </w:pPr>
             <w:r>
               <w:rPr/>
-              <w:t xml:space="preserve">Atividades concluidas que estão prontas para revisão do código pela equipe  </w:t>
-            </w:r>
-            <w:r>
-              <w:rPr/>
-              <w:t>front end</w:t>
+              <w:t>Atividades concluidas que estão prontas para revisão do código pela equipe  front end</w:t>
             </w:r>
           </w:p>
         </w:tc>
@@ -9531,7 +8397,7 @@
             </w:tcBorders>
             <w:shd w:color="auto" w:fill="auto" w:val="clear"/>
             <w:tcMar>
-              <w:left w:w="51" w:type="dxa"/>
+              <w:left w:w="48" w:type="dxa"/>
             </w:tcMar>
           </w:tcPr>
           <w:p>
@@ -9542,15 +8408,7 @@
             </w:pPr>
             <w:r>
               <w:rPr/>
-              <w:t>Em revisão (</w:t>
-            </w:r>
-            <w:r>
-              <w:rPr/>
-              <w:t>front end</w:t>
-            </w:r>
-            <w:r>
-              <w:rPr/>
-              <w:t>)</w:t>
+              <w:t>Em revisão (front end)</w:t>
             </w:r>
           </w:p>
         </w:tc>
@@ -9567,7 +8425,7 @@
             </w:tcBorders>
             <w:shd w:color="auto" w:fill="auto" w:val="clear"/>
             <w:tcMar>
-              <w:left w:w="51" w:type="dxa"/>
+              <w:left w:w="48" w:type="dxa"/>
             </w:tcMar>
           </w:tcPr>
           <w:p>
@@ -9578,11 +8436,7 @@
             </w:pPr>
             <w:r>
               <w:rPr/>
-              <w:t xml:space="preserve">Atividades sendo revisadas pela equipe  </w:t>
-            </w:r>
-            <w:r>
-              <w:rPr/>
-              <w:t>front end</w:t>
+              <w:t>Atividades sendo revisadas pela equipe  front end</w:t>
             </w:r>
           </w:p>
         </w:tc>
@@ -9600,7 +8454,7 @@
             </w:tcBorders>
             <w:shd w:color="auto" w:fill="auto" w:val="clear"/>
             <w:tcMar>
-              <w:left w:w="51" w:type="dxa"/>
+              <w:left w:w="48" w:type="dxa"/>
             </w:tcMar>
           </w:tcPr>
           <w:p>
@@ -9611,15 +8465,7 @@
             </w:pPr>
             <w:r>
               <w:rPr/>
-              <w:t>Revisão falhada (</w:t>
-            </w:r>
-            <w:r>
-              <w:rPr/>
-              <w:t>front end</w:t>
-            </w:r>
-            <w:r>
-              <w:rPr/>
-              <w:t>)</w:t>
+              <w:t>Revisão falhada (front end)</w:t>
             </w:r>
           </w:p>
         </w:tc>
@@ -9636,7 +8482,7 @@
             </w:tcBorders>
             <w:shd w:color="auto" w:fill="auto" w:val="clear"/>
             <w:tcMar>
-              <w:left w:w="51" w:type="dxa"/>
+              <w:left w:w="48" w:type="dxa"/>
             </w:tcMar>
           </w:tcPr>
           <w:p>
@@ -9647,11 +8493,7 @@
             </w:pPr>
             <w:r>
               <w:rPr/>
-              <w:t xml:space="preserve">Atividades que não passaram pela revisão de código da equipe  </w:t>
-            </w:r>
-            <w:r>
-              <w:rPr/>
-              <w:t>front end</w:t>
+              <w:t>Atividades que não passaram pela revisão de código da equipe  front end</w:t>
             </w:r>
           </w:p>
         </w:tc>
@@ -9669,7 +8511,7 @@
             </w:tcBorders>
             <w:shd w:color="auto" w:fill="auto" w:val="clear"/>
             <w:tcMar>
-              <w:left w:w="51" w:type="dxa"/>
+              <w:left w:w="48" w:type="dxa"/>
             </w:tcMar>
           </w:tcPr>
           <w:p>
@@ -9680,23 +8522,7 @@
             </w:pPr>
             <w:r>
               <w:rPr/>
-              <w:t>Concluidas (</w:t>
-            </w:r>
-            <w:r>
-              <w:rPr/>
-              <w:t>front end</w:t>
-            </w:r>
-            <w:r>
-              <w:rPr/>
-              <w:t>) / A fazer (</w:t>
-            </w:r>
-            <w:r>
-              <w:rPr/>
-              <w:t>back end</w:t>
-            </w:r>
-            <w:r>
-              <w:rPr/>
-              <w:t>)</w:t>
+              <w:t>Concluidas (front end) / A fazer (back end)</w:t>
             </w:r>
           </w:p>
         </w:tc>
@@ -9713,7 +8539,7 @@
             </w:tcBorders>
             <w:shd w:color="auto" w:fill="auto" w:val="clear"/>
             <w:tcMar>
-              <w:left w:w="51" w:type="dxa"/>
+              <w:left w:w="48" w:type="dxa"/>
             </w:tcMar>
           </w:tcPr>
           <w:p>
@@ -9724,31 +8550,7 @@
             </w:pPr>
             <w:r>
               <w:rPr/>
-              <w:t xml:space="preserve">Atividades que passaram pela revisão de código da equipe </w:t>
-            </w:r>
-            <w:r>
-              <w:rPr/>
-              <w:t>front end</w:t>
-            </w:r>
-            <w:r>
-              <w:rPr/>
-              <w:t xml:space="preserve"> e estão prontas para desenvolvimento </w:t>
-            </w:r>
-            <w:r>
-              <w:rPr/>
-              <w:t>back end</w:t>
-            </w:r>
-            <w:r>
-              <w:rPr/>
-              <w:t xml:space="preserve">, ou também atividades  onde não foi verificada a necessidade de trabalho </w:t>
-            </w:r>
-            <w:r>
-              <w:rPr/>
-              <w:t>front end</w:t>
-            </w:r>
-            <w:r>
-              <w:rPr/>
-              <w:t xml:space="preserve"> anterior</w:t>
+              <w:t>Atividades que passaram pela revisão de código da equipe front end e estão prontas para desenvolvimento back end, ou também atividades  onde não foi verificada a necessidade de trabalho front end anterior</w:t>
             </w:r>
           </w:p>
         </w:tc>
@@ -9766,7 +8568,7 @@
             </w:tcBorders>
             <w:shd w:color="auto" w:fill="auto" w:val="clear"/>
             <w:tcMar>
-              <w:left w:w="51" w:type="dxa"/>
+              <w:left w:w="48" w:type="dxa"/>
             </w:tcMar>
           </w:tcPr>
           <w:p>
@@ -9777,15 +8579,7 @@
             </w:pPr>
             <w:r>
               <w:rPr/>
-              <w:t>Em desenvolvimento (</w:t>
-            </w:r>
-            <w:r>
-              <w:rPr/>
-              <w:t>back end</w:t>
-            </w:r>
-            <w:r>
-              <w:rPr/>
-              <w:t>)</w:t>
+              <w:t>Em desenvolvimento (back end)</w:t>
             </w:r>
           </w:p>
         </w:tc>
@@ -9802,7 +8596,7 @@
             </w:tcBorders>
             <w:shd w:color="auto" w:fill="auto" w:val="clear"/>
             <w:tcMar>
-              <w:left w:w="51" w:type="dxa"/>
+              <w:left w:w="48" w:type="dxa"/>
             </w:tcMar>
           </w:tcPr>
           <w:p>
@@ -9813,11 +8607,7 @@
             </w:pPr>
             <w:r>
               <w:rPr/>
-              <w:t xml:space="preserve">Atividades sendo desenvolvidas pela equipe  </w:t>
-            </w:r>
-            <w:r>
-              <w:rPr/>
-              <w:t>back end</w:t>
+              <w:t>Atividades sendo desenvolvidas pela equipe  back end</w:t>
             </w:r>
           </w:p>
         </w:tc>
@@ -9835,7 +8625,7 @@
             </w:tcBorders>
             <w:shd w:color="auto" w:fill="auto" w:val="clear"/>
             <w:tcMar>
-              <w:left w:w="51" w:type="dxa"/>
+              <w:left w:w="48" w:type="dxa"/>
             </w:tcMar>
           </w:tcPr>
           <w:p>
@@ -9846,15 +8636,7 @@
             </w:pPr>
             <w:r>
               <w:rPr/>
-              <w:t>Pronta para revisão (</w:t>
-            </w:r>
-            <w:r>
-              <w:rPr/>
-              <w:t>back end</w:t>
-            </w:r>
-            <w:r>
-              <w:rPr/>
-              <w:t>)</w:t>
+              <w:t>Pronta para revisão (back end)</w:t>
             </w:r>
           </w:p>
         </w:tc>
@@ -9871,7 +8653,7 @@
             </w:tcBorders>
             <w:shd w:color="auto" w:fill="auto" w:val="clear"/>
             <w:tcMar>
-              <w:left w:w="51" w:type="dxa"/>
+              <w:left w:w="48" w:type="dxa"/>
             </w:tcMar>
           </w:tcPr>
           <w:p>
@@ -9882,11 +8664,7 @@
             </w:pPr>
             <w:r>
               <w:rPr/>
-              <w:t xml:space="preserve">Atividades concluidas que estão prontas para revisão de código pela equipe  </w:t>
-            </w:r>
-            <w:r>
-              <w:rPr/>
-              <w:t>back end</w:t>
+              <w:t>Atividades concluidas que estão prontas para revisão de código pela equipe  back end</w:t>
             </w:r>
           </w:p>
         </w:tc>
@@ -9904,7 +8682,7 @@
             </w:tcBorders>
             <w:shd w:color="auto" w:fill="auto" w:val="clear"/>
             <w:tcMar>
-              <w:left w:w="51" w:type="dxa"/>
+              <w:left w:w="48" w:type="dxa"/>
             </w:tcMar>
           </w:tcPr>
           <w:p>
@@ -9915,15 +8693,7 @@
             </w:pPr>
             <w:r>
               <w:rPr/>
-              <w:t>Em revisão (</w:t>
-            </w:r>
-            <w:r>
-              <w:rPr/>
-              <w:t>back end</w:t>
-            </w:r>
-            <w:r>
-              <w:rPr/>
-              <w:t>)</w:t>
+              <w:t>Em revisão (back end)</w:t>
             </w:r>
           </w:p>
         </w:tc>
@@ -9940,7 +8710,7 @@
             </w:tcBorders>
             <w:shd w:color="auto" w:fill="auto" w:val="clear"/>
             <w:tcMar>
-              <w:left w:w="51" w:type="dxa"/>
+              <w:left w:w="48" w:type="dxa"/>
             </w:tcMar>
           </w:tcPr>
           <w:p>
@@ -9951,11 +8721,7 @@
             </w:pPr>
             <w:r>
               <w:rPr/>
-              <w:t xml:space="preserve">Atividades sendo revisadas pela equipe  </w:t>
-            </w:r>
-            <w:r>
-              <w:rPr/>
-              <w:t>back end</w:t>
+              <w:t>Atividades sendo revisadas pela equipe  back end</w:t>
             </w:r>
           </w:p>
         </w:tc>
@@ -9973,7 +8739,7 @@
             </w:tcBorders>
             <w:shd w:color="auto" w:fill="auto" w:val="clear"/>
             <w:tcMar>
-              <w:left w:w="51" w:type="dxa"/>
+              <w:left w:w="48" w:type="dxa"/>
             </w:tcMar>
           </w:tcPr>
           <w:p>
@@ -9984,15 +8750,7 @@
             </w:pPr>
             <w:r>
               <w:rPr/>
-              <w:t>Revisão falhada (</w:t>
-            </w:r>
-            <w:r>
-              <w:rPr/>
-              <w:t>back end</w:t>
-            </w:r>
-            <w:r>
-              <w:rPr/>
-              <w:t>)</w:t>
+              <w:t>Revisão falhada (back end)</w:t>
             </w:r>
           </w:p>
         </w:tc>
@@ -10009,7 +8767,7 @@
             </w:tcBorders>
             <w:shd w:color="auto" w:fill="auto" w:val="clear"/>
             <w:tcMar>
-              <w:left w:w="51" w:type="dxa"/>
+              <w:left w:w="48" w:type="dxa"/>
             </w:tcMar>
           </w:tcPr>
           <w:p>
@@ -10020,11 +8778,7 @@
             </w:pPr>
             <w:r>
               <w:rPr/>
-              <w:t xml:space="preserve">Atividades que não passaram pela revisão de código da equipe  </w:t>
-            </w:r>
-            <w:r>
-              <w:rPr/>
-              <w:t>back end</w:t>
+              <w:t>Atividades que não passaram pela revisão de código da equipe  back end</w:t>
             </w:r>
           </w:p>
         </w:tc>
@@ -10042,7 +8796,7 @@
             </w:tcBorders>
             <w:shd w:color="auto" w:fill="auto" w:val="clear"/>
             <w:tcMar>
-              <w:left w:w="51" w:type="dxa"/>
+              <w:left w:w="48" w:type="dxa"/>
             </w:tcMar>
           </w:tcPr>
           <w:p>
@@ -10070,7 +8824,7 @@
             </w:tcBorders>
             <w:shd w:color="auto" w:fill="auto" w:val="clear"/>
             <w:tcMar>
-              <w:left w:w="51" w:type="dxa"/>
+              <w:left w:w="48" w:type="dxa"/>
             </w:tcMar>
           </w:tcPr>
           <w:p>
@@ -10081,15 +8835,7 @@
             </w:pPr>
             <w:r>
               <w:rPr/>
-              <w:t xml:space="preserve">Atividades concluídas e com a revisão de código </w:t>
-            </w:r>
-            <w:r>
-              <w:rPr/>
-              <w:t xml:space="preserve">front end </w:t>
-            </w:r>
-            <w:r>
-              <w:rPr/>
-              <w:t>ita sem nenhuma falha, e prontas para o envio a equipe de teste.</w:t>
+              <w:t>Atividades concluídas e com a revisão de código front end ita sem nenhuma falha, e prontas para o envio a equipe de teste.</w:t>
             </w:r>
           </w:p>
         </w:tc>
@@ -10107,7 +8853,7 @@
             </w:tcBorders>
             <w:shd w:color="auto" w:fill="auto" w:val="clear"/>
             <w:tcMar>
-              <w:left w:w="51" w:type="dxa"/>
+              <w:left w:w="48" w:type="dxa"/>
             </w:tcMar>
           </w:tcPr>
           <w:p>
@@ -10135,7 +8881,7 @@
             </w:tcBorders>
             <w:shd w:color="auto" w:fill="auto" w:val="clear"/>
             <w:tcMar>
-              <w:left w:w="51" w:type="dxa"/>
+              <w:left w:w="48" w:type="dxa"/>
             </w:tcMar>
           </w:tcPr>
           <w:p>
@@ -10179,9 +8925,6 @@
       <w:r>
         <w:rPr/>
         <w:tab/>
-      </w:r>
-      <w:r>
-        <w:rPr/>
         <w:t>Para melhor visualização segue modelo gráfico das etapas de desenvolvimento.</w:t>
       </w:r>
     </w:p>
@@ -10197,16 +8940,23 @@
     <w:p>
       <w:pPr>
         <w:pStyle w:val="Normal"/>
-        <w:rPr/>
-      </w:pPr>
-      <w:r>
-        <w:rPr/>
+        <w:rPr>
+          <w:color w:val="800000"/>
+        </w:rPr>
+      </w:pPr>
+      <w:r>
+        <w:rPr>
+          <w:color w:val="800000"/>
+        </w:rPr>
         <w:t>FLUXO SOMENTE DAS ETAPAS</w:t>
-      </w:r>
-      <w:r>
-        <w:rPr/>
         <w:tab/>
       </w:r>
+      <w:r>
+        <w:rPr>
+          <w:color w:val="800000"/>
+        </w:rPr>
+        <w:t>(adicionar modelo só com as etapas das tarefas, seguir tabela acima como referencia.)</w:t>
+      </w:r>
     </w:p>
     <w:p>
       <w:pPr>
@@ -10226,55 +8976,7 @@
       <w:r>
         <w:rPr/>
         <w:tab/>
-        <w:t xml:space="preserve">O projeto </w:t>
-      </w:r>
-      <w:r>
-        <w:rPr/>
-        <w:t>estudado</w:t>
-      </w:r>
-      <w:r>
-        <w:rPr/>
-        <w:t xml:space="preserve"> já realiza uma reunião diária onde participam os membros da equipe de desenvolvimento, e o gerenciador, onde os participantes relatam suas atividades do dia anterior e o que pretendem fazer no dia. </w:t>
-      </w:r>
-      <w:r>
-        <w:rPr/>
-        <w:t>É proposto</w:t>
-      </w:r>
-      <w:r>
-        <w:rPr/>
-        <w:t xml:space="preserve"> que os participantes também relatem se existe algum impedimento no desenvolvimento da tarefa em que estão trabalhando, e que o Scrum </w:t>
-      </w:r>
-      <w:r>
-        <w:rPr/>
-        <w:t>M</w:t>
-      </w:r>
-      <w:r>
-        <w:rPr/>
-        <w:t xml:space="preserve">aster </w:t>
-      </w:r>
-      <w:r>
-        <w:rPr/>
-        <w:t>tome</w:t>
-      </w:r>
-      <w:r>
-        <w:rPr/>
-        <w:t xml:space="preserve"> nota destes, e </w:t>
-      </w:r>
-      <w:r>
-        <w:rPr/>
-        <w:t xml:space="preserve">que trabalhe para </w:t>
-      </w:r>
-      <w:r>
-        <w:rPr/>
-        <w:t xml:space="preserve">soluciona-lo, garantindo o andamento da </w:t>
-      </w:r>
-      <w:r>
-        <w:rPr/>
-        <w:t>s</w:t>
-      </w:r>
-      <w:r>
-        <w:rPr/>
-        <w:t>print.</w:t>
+        <w:t>O projeto estudado já realiza uma reunião diária onde participam os membros da equipe de desenvolvimento, e o gerenciador, onde os participantes relatam suas atividades do dia anterior e o que pretendem fazer no dia. É proposto que os participantes também relatem se existe algum impedimento no desenvolvimento da tarefa em que estão trabalhando, e que o Scrum Master tome nota destes, e que trabalhe para soluciona-lo, garantindo o andamento da sprint.</w:t>
       </w:r>
     </w:p>
     <w:p>
@@ -10285,72 +8987,9 @@
       <w:r>
         <w:rPr/>
         <w:tab/>
-      </w:r>
-      <w:r>
-        <w:rPr/>
-        <w:t>Recomenda-se a</w:t>
-      </w:r>
-      <w:r>
-        <w:rPr/>
-        <w:t xml:space="preserve">o término da </w:t>
-      </w:r>
-      <w:r>
-        <w:rPr/>
-        <w:t>s</w:t>
-      </w:r>
-      <w:r>
-        <w:rPr/>
-        <w:t xml:space="preserve">print, </w:t>
-      </w:r>
-      <w:r>
-        <w:rPr/>
-        <w:t xml:space="preserve">que seja realizada a retrospective meeting, </w:t>
-      </w:r>
-      <w:r>
-        <w:rPr/>
-        <w:t>o</w:t>
-      </w:r>
-      <w:r>
-        <w:rPr/>
-        <w:t>nde o</w:t>
-      </w:r>
-      <w:r>
-        <w:rPr/>
-        <w:t xml:space="preserve"> Scrum </w:t>
-      </w:r>
-      <w:r>
-        <w:rPr/>
-        <w:t>M</w:t>
-      </w:r>
-      <w:r>
-        <w:rPr/>
-        <w:t xml:space="preserve">aster e a equipe se reunirão e farão uma retrospectiva da </w:t>
-      </w:r>
-      <w:r>
-        <w:rPr/>
-        <w:t>s</w:t>
-      </w:r>
-      <w:r>
-        <w:rPr/>
-        <w:t xml:space="preserve">print </w:t>
-      </w:r>
-      <w:r>
-        <w:rPr/>
-        <w:t>passada</w:t>
-      </w:r>
-      <w:r>
-        <w:rPr/>
-        <w:t xml:space="preserve">, </w:t>
-      </w:r>
-      <w:r>
-        <w:rPr/>
-        <w:t xml:space="preserve">é sugerido também o uso do </w:t>
-      </w:r>
-      <w:r>
-        <w:rPr/>
-        <w:t xml:space="preserve">site </w:t>
-      </w:r>
-      <w:hyperlink r:id="rId3">
+        <w:t xml:space="preserve">Recomenda-se ao término da sprint, que seja realizada a retrospective meeting, onde o Scrum Master e a equipe se reunirão e farão uma retrospectiva da sprint passada, é sugerido também o uso do site </w:t>
+      </w:r>
+      <w:hyperlink r:id="rId10">
         <w:r>
           <w:rPr>
             <w:rStyle w:val="InternetLink"/>
@@ -10368,87 +9007,77 @@
       </w:hyperlink>
       <w:r>
         <w:rPr/>
-        <w:t>, onde é disponibilizado um serviço especialmente para a realização d</w:t>
-      </w:r>
-      <w:r>
-        <w:rPr/>
-        <w:t>este tipo de reunião</w:t>
-      </w:r>
-      <w:r>
-        <w:rPr/>
-        <w:t xml:space="preserve">, onde existe três colunas em que o usuário relata ao seu ponto de vista, na primeira, </w:t>
-      </w:r>
-      <w:r>
-        <w:rPr/>
-        <w:t>ações a serem tomadas</w:t>
-      </w:r>
-      <w:r>
-        <w:rPr/>
-        <w:t xml:space="preserve"> </w:t>
-      </w:r>
-      <w:r>
-        <w:rPr/>
-        <w:t>visando a melhoria das próximas sprints</w:t>
-      </w:r>
-      <w:r>
-        <w:rPr/>
-        <w:t xml:space="preserve">, </w:t>
-      </w:r>
-      <w:r>
-        <w:rPr/>
-        <w:t>n</w:t>
-      </w:r>
-      <w:r>
-        <w:rPr/>
-        <w:t xml:space="preserve">a segunda, </w:t>
-      </w:r>
-      <w:r>
-        <w:rPr/>
-        <w:t>relatos negativos sobre a sprint em questão</w:t>
-      </w:r>
-      <w:r>
-        <w:rPr/>
-        <w:t xml:space="preserve">, e </w:t>
-      </w:r>
-      <w:r>
-        <w:rPr/>
-        <w:t>n</w:t>
-      </w:r>
-      <w:r>
-        <w:rPr/>
-        <w:t xml:space="preserve">a terceira </w:t>
-      </w:r>
-      <w:r>
-        <w:rPr/>
-        <w:t>os</w:t>
-      </w:r>
-      <w:r>
-        <w:rPr/>
-        <w:t xml:space="preserve"> aspectos positivos </w:t>
-      </w:r>
-      <w:r>
-        <w:rPr/>
-        <w:t>também sobre a sprint.</w:t>
-      </w:r>
-    </w:p>
-    <w:p>
-      <w:pPr>
-        <w:pStyle w:val="Normal"/>
-        <w:rPr/>
-      </w:pPr>
-      <w:r>
-        <w:rPr/>
-      </w:r>
-    </w:p>
-    <w:p>
-      <w:pPr>
-        <w:pStyle w:val="Normal"/>
-        <w:rPr/>
-      </w:pPr>
+        <w:t>, onde é disponibilizado um serviço especialmente para a realização deste tipo de reunião, onde existe três colunas em que o usuário relata ao seu ponto de vista, na primeira, ações a serem tomadas visando a melhoria das próximas sprints, na segunda, relatos negativos sobre a sprint em questão, e na terceira os aspectos positivos também sobre a sprint.</w:t>
+      </w:r>
+    </w:p>
+    <w:p>
+      <w:pPr>
+        <w:pStyle w:val="Normal"/>
+        <w:rPr/>
+      </w:pPr>
+      <w:r>
+        <w:rPr/>
+      </w:r>
+    </w:p>
+    <w:p>
+      <w:pPr>
+        <w:pStyle w:val="Normal"/>
+        <w:rPr/>
+      </w:pPr>
+      <w:r>
+        <w:drawing>
+          <wp:anchor behindDoc="0" distT="0" distB="0" distL="0" distR="0" simplePos="0" locked="0" layoutInCell="1" allowOverlap="1" relativeHeight="5">
+            <wp:simplePos x="0" y="0"/>
+            <wp:positionH relativeFrom="column">
+              <wp:align>center</wp:align>
+            </wp:positionH>
+            <wp:positionV relativeFrom="paragraph">
+              <wp:posOffset>635</wp:posOffset>
+            </wp:positionV>
+            <wp:extent cx="5400040" cy="2103755"/>
+            <wp:effectExtent l="0" t="0" r="0" b="0"/>
+            <wp:wrapSquare wrapText="largest"/>
+            <wp:docPr id="7" name="Image4" descr=""/>
+            <wp:cNvGraphicFramePr>
+              <a:graphicFrameLocks xmlns:a="http://schemas.openxmlformats.org/drawingml/2006/main" noChangeAspect="1"/>
+            </wp:cNvGraphicFramePr>
+            <a:graphic xmlns:a="http://schemas.openxmlformats.org/drawingml/2006/main">
+              <a:graphicData uri="http://schemas.openxmlformats.org/drawingml/2006/picture">
+                <pic:pic xmlns:pic="http://schemas.openxmlformats.org/drawingml/2006/picture">
+                  <pic:nvPicPr>
+                    <pic:cNvPr id="7" name="Image4" descr=""/>
+                    <pic:cNvPicPr>
+                      <a:picLocks noChangeAspect="1" noChangeArrowheads="1"/>
+                    </pic:cNvPicPr>
+                  </pic:nvPicPr>
+                  <pic:blipFill>
+                    <a:blip r:embed="rId11"/>
+                    <a:stretch>
+                      <a:fillRect/>
+                    </a:stretch>
+                  </pic:blipFill>
+                  <pic:spPr bwMode="auto">
+                    <a:xfrm>
+                      <a:off x="0" y="0"/>
+                      <a:ext cx="5400040" cy="2103755"/>
+                    </a:xfrm>
+                    <a:prstGeom prst="rect">
+                      <a:avLst/>
+                    </a:prstGeom>
+                  </pic:spPr>
+                </pic:pic>
+              </a:graphicData>
+            </a:graphic>
+          </wp:anchor>
+        </w:drawing>
+      </w:r>
       <w:r>
         <w:rPr/>
         <w:tab/>
-        <w:t>PRINT DO SITE(RETROSPECTIVE)</w:t>
+      </w:r>
+      <w:r>
+        <w:rPr/>
+        <w:t>Print do site da ferramenta de reunião retrospective</w:t>
       </w:r>
     </w:p>
     <w:p>
@@ -10468,63 +9097,7 @@
       <w:r>
         <w:rPr/>
         <w:tab/>
-        <w:t xml:space="preserve">Na metodologia Scrum também existe mais uma reunião, a </w:t>
-      </w:r>
-      <w:r>
-        <w:rPr/>
-        <w:t>s</w:t>
-      </w:r>
-      <w:r>
-        <w:rPr/>
-        <w:t xml:space="preserve">print </w:t>
-      </w:r>
-      <w:r>
-        <w:rPr/>
-        <w:t>r</w:t>
-      </w:r>
-      <w:r>
-        <w:rPr/>
-        <w:t xml:space="preserve">eview, onde a equipe junto com o </w:t>
-      </w:r>
-      <w:r>
-        <w:rPr/>
-        <w:t>P</w:t>
-      </w:r>
-      <w:r>
-        <w:rPr/>
-        <w:t xml:space="preserve">roduct </w:t>
-      </w:r>
-      <w:r>
-        <w:rPr/>
-        <w:t>O</w:t>
-      </w:r>
-      <w:r>
-        <w:rPr/>
-        <w:t xml:space="preserve">wner, trocam informações, a equipe fala sobre o que foi desenvolvido durante a </w:t>
-      </w:r>
-      <w:r>
-        <w:rPr/>
-        <w:t>s</w:t>
-      </w:r>
-      <w:r>
-        <w:rPr/>
-        <w:t xml:space="preserve">print, e o </w:t>
-      </w:r>
-      <w:r>
-        <w:rPr/>
-        <w:t>P</w:t>
-      </w:r>
-      <w:r>
-        <w:rPr/>
-        <w:t xml:space="preserve">roduct </w:t>
-      </w:r>
-      <w:r>
-        <w:rPr/>
-        <w:t>O</w:t>
-      </w:r>
-      <w:r>
-        <w:rPr/>
-        <w:t>wner relata a situação atual do projeto no contexto atual. Devido ao fato do Scrum Master trabalhar diretamente para o cliente, e haver muita comunicação entre a equipe de desenvolvimento e os analistas, não foi identificado necessidade da realização dessa reunião.</w:t>
+        <w:t>Na metodologia Scrum também existe mais uma reunião, a sprint review, onde a equipe junto com o Product Owner, trocam informações, a equipe fala sobre o que foi desenvolvido durante a sprint, e o Product Owner relata a situação atual do projeto no contexto atual. Devido ao fato do Scrum Master trabalhar diretamente para o cliente, e haver muita comunicação entre a equipe de desenvolvimento e os analistas, não foi identificado necessidade da realização dessa reunião.</w:t>
       </w:r>
     </w:p>
     <w:p>
@@ -10573,9 +9146,6 @@
       <w:r>
         <w:rPr/>
         <w:tab/>
-      </w:r>
-      <w:r>
-        <w:rPr/>
         <w:t>Baseado nas mudanças sugeridas, foi criado um novo fluxo gráfico para melhor entendimento.</w:t>
       </w:r>
     </w:p>
@@ -10601,11 +9171,21 @@
     <w:p>
       <w:pPr>
         <w:pStyle w:val="Normal"/>
-        <w:rPr/>
-      </w:pPr>
-      <w:r>
-        <w:rPr/>
+        <w:rPr>
+          <w:color w:val="800000"/>
+        </w:rPr>
+      </w:pPr>
+      <w:r>
+        <w:rPr>
+          <w:color w:val="800000"/>
+        </w:rPr>
         <w:t>NOVO FLUXO GRAFICO</w:t>
+      </w:r>
+      <w:r>
+        <w:rPr>
+          <w:color w:val="800000"/>
+        </w:rPr>
+        <w:t>(desenhar novo fluxo grafico, parecido com o que está na descrição do projeto, com listas e reuniões.)</w:t>
       </w:r>
     </w:p>
     <w:p>
@@ -11314,7 +9894,7 @@
         <w:rPr/>
         <w:t>Paris, 2011. Disponível em: &lt;</w:t>
       </w:r>
-      <w:hyperlink r:id="rId4">
+      <w:hyperlink r:id="rId12">
         <w:r>
           <w:rPr>
             <w:rStyle w:val="InternetLink"/>
@@ -11616,7 +10196,7 @@
       </w:r>
     </w:p>
     <w:sectPr>
-      <w:headerReference w:type="default" r:id="rId5"/>
+      <w:headerReference w:type="default" r:id="rId13"/>
       <w:type w:val="nextPage"/>
       <w:pgSz w:w="11906" w:h="16838"/>
       <w:pgMar w:left="1701" w:right="1701" w:header="1417" w:top="1976" w:footer="0" w:bottom="1417" w:gutter="0"/>
@@ -11627,24 +10207,6 @@
     </w:sectPr>
   </w:body>
 </w:document>
-</file>
-
-<file path=word/comments.xml><?xml version="1.0" encoding="utf-8"?>
-<w:comments xmlns:o="urn:schemas-microsoft-com:office:office" xmlns:r="http://schemas.openxmlformats.org/officeDocument/2006/relationships" xmlns:v="urn:schemas-microsoft-com:vml" xmlns:w="http://schemas.openxmlformats.org/wordprocessingml/2006/main" xmlns:w10="urn:schemas-microsoft-com:office:word" xmlns:wp="http://schemas.openxmlformats.org/drawingml/2006/wordprocessingDrawing" xmlns:wps="http://schemas.microsoft.com/office/word/2010/wordprocessingShape" xmlns:wpg="http://schemas.microsoft.com/office/word/2010/wordprocessingGroup" xmlns:mc="http://schemas.openxmlformats.org/markup-compatibility/2006" xmlns:wp14="http://schemas.microsoft.com/office/word/2010/wordprocessingDrawing" xmlns:w14="http://schemas.microsoft.com/office/word/2010/wordml" mc:Ignorable="w14 wp14">
-  <w:comment w:id="0" w:author="Jayson" w:date="2016-06-16T15:33:00Z" w:initials="J">
-    <w:p>
-      <w:r>
-        <w:rPr>
-          <w:rFonts w:ascii="Liberation Serif" w:hAnsi="Liberation Serif" w:eastAsia="DejaVu Sans" w:cs="DejaVu Sans"/>
-          <w:color w:val="auto"/>
-          <w:szCs w:val="24"/>
-          <w:lang w:val="en-US" w:eastAsia="en-US" w:bidi="en-US"/>
-        </w:rPr>
-        <w:t>Não vejo como você mostrar um print de um backlog que você está propondo. Talvez um esboço de como você propõe.</w:t>
-      </w:r>
-    </w:p>
-  </w:comment>
-</w:comments>
 </file>
 
 <file path=word/header1.xml><?xml version="1.0" encoding="utf-8"?>
@@ -12693,6 +11255,116 @@
   <w:abstractNum w:abstractNumId="10">
     <w:lvl w:ilvl="0">
       <w:start w:val="1"/>
+      <w:numFmt w:val="upperLetter"/>
+      <w:lvlText w:val="%1)"/>
+      <w:lvlJc w:val="left"/>
+      <w:pPr>
+        <w:tabs>
+          <w:tab w:val="num" w:pos="720"/>
+        </w:tabs>
+        <w:ind w:left="720" w:hanging="360"/>
+      </w:pPr>
+    </w:lvl>
+    <w:lvl w:ilvl="1">
+      <w:start w:val="1"/>
+      <w:numFmt w:val="decimal"/>
+      <w:lvlText w:val="%2."/>
+      <w:lvlJc w:val="left"/>
+      <w:pPr>
+        <w:tabs>
+          <w:tab w:val="num" w:pos="1080"/>
+        </w:tabs>
+        <w:ind w:left="1080" w:hanging="360"/>
+      </w:pPr>
+    </w:lvl>
+    <w:lvl w:ilvl="2">
+      <w:start w:val="1"/>
+      <w:numFmt w:val="decimal"/>
+      <w:lvlText w:val="%3."/>
+      <w:lvlJc w:val="left"/>
+      <w:pPr>
+        <w:tabs>
+          <w:tab w:val="num" w:pos="1440"/>
+        </w:tabs>
+        <w:ind w:left="1440" w:hanging="360"/>
+      </w:pPr>
+    </w:lvl>
+    <w:lvl w:ilvl="3">
+      <w:start w:val="1"/>
+      <w:numFmt w:val="decimal"/>
+      <w:lvlText w:val="%4."/>
+      <w:lvlJc w:val="left"/>
+      <w:pPr>
+        <w:tabs>
+          <w:tab w:val="num" w:pos="1800"/>
+        </w:tabs>
+        <w:ind w:left="1800" w:hanging="360"/>
+      </w:pPr>
+    </w:lvl>
+    <w:lvl w:ilvl="4">
+      <w:start w:val="1"/>
+      <w:numFmt w:val="decimal"/>
+      <w:lvlText w:val="%5."/>
+      <w:lvlJc w:val="left"/>
+      <w:pPr>
+        <w:tabs>
+          <w:tab w:val="num" w:pos="2160"/>
+        </w:tabs>
+        <w:ind w:left="2160" w:hanging="360"/>
+      </w:pPr>
+    </w:lvl>
+    <w:lvl w:ilvl="5">
+      <w:start w:val="1"/>
+      <w:numFmt w:val="decimal"/>
+      <w:lvlText w:val="%6."/>
+      <w:lvlJc w:val="left"/>
+      <w:pPr>
+        <w:tabs>
+          <w:tab w:val="num" w:pos="2520"/>
+        </w:tabs>
+        <w:ind w:left="2520" w:hanging="360"/>
+      </w:pPr>
+    </w:lvl>
+    <w:lvl w:ilvl="6">
+      <w:start w:val="1"/>
+      <w:numFmt w:val="decimal"/>
+      <w:lvlText w:val="%7."/>
+      <w:lvlJc w:val="left"/>
+      <w:pPr>
+        <w:tabs>
+          <w:tab w:val="num" w:pos="2880"/>
+        </w:tabs>
+        <w:ind w:left="2880" w:hanging="360"/>
+      </w:pPr>
+    </w:lvl>
+    <w:lvl w:ilvl="7">
+      <w:start w:val="1"/>
+      <w:numFmt w:val="decimal"/>
+      <w:lvlText w:val="%8."/>
+      <w:lvlJc w:val="left"/>
+      <w:pPr>
+        <w:tabs>
+          <w:tab w:val="num" w:pos="3240"/>
+        </w:tabs>
+        <w:ind w:left="3240" w:hanging="360"/>
+      </w:pPr>
+    </w:lvl>
+    <w:lvl w:ilvl="8">
+      <w:start w:val="1"/>
+      <w:numFmt w:val="decimal"/>
+      <w:lvlText w:val="%9."/>
+      <w:lvlJc w:val="left"/>
+      <w:pPr>
+        <w:tabs>
+          <w:tab w:val="num" w:pos="3600"/>
+        </w:tabs>
+        <w:ind w:left="3600" w:hanging="360"/>
+      </w:pPr>
+    </w:lvl>
+  </w:abstractNum>
+  <w:abstractNum w:abstractNumId="11">
+    <w:lvl w:ilvl="0">
+      <w:start w:val="1"/>
       <w:numFmt w:val="none"/>
       <w:suff w:val="nothing"/>
       <w:lvlText w:val=""/>
@@ -12806,116 +11478,6 @@
           <w:tab w:val="num" w:pos="1584"/>
         </w:tabs>
         <w:ind w:left="1584" w:hanging="1584"/>
-      </w:pPr>
-    </w:lvl>
-  </w:abstractNum>
-  <w:abstractNum w:abstractNumId="11">
-    <w:lvl w:ilvl="0">
-      <w:start w:val="1"/>
-      <w:numFmt w:val="upperLetter"/>
-      <w:lvlText w:val="%1)"/>
-      <w:lvlJc w:val="left"/>
-      <w:pPr>
-        <w:tabs>
-          <w:tab w:val="num" w:pos="720"/>
-        </w:tabs>
-        <w:ind w:left="720" w:hanging="360"/>
-      </w:pPr>
-    </w:lvl>
-    <w:lvl w:ilvl="1">
-      <w:start w:val="1"/>
-      <w:numFmt w:val="decimal"/>
-      <w:lvlText w:val="%2."/>
-      <w:lvlJc w:val="left"/>
-      <w:pPr>
-        <w:tabs>
-          <w:tab w:val="num" w:pos="1080"/>
-        </w:tabs>
-        <w:ind w:left="1080" w:hanging="360"/>
-      </w:pPr>
-    </w:lvl>
-    <w:lvl w:ilvl="2">
-      <w:start w:val="1"/>
-      <w:numFmt w:val="decimal"/>
-      <w:lvlText w:val="%3."/>
-      <w:lvlJc w:val="left"/>
-      <w:pPr>
-        <w:tabs>
-          <w:tab w:val="num" w:pos="1440"/>
-        </w:tabs>
-        <w:ind w:left="1440" w:hanging="360"/>
-      </w:pPr>
-    </w:lvl>
-    <w:lvl w:ilvl="3">
-      <w:start w:val="1"/>
-      <w:numFmt w:val="decimal"/>
-      <w:lvlText w:val="%4."/>
-      <w:lvlJc w:val="left"/>
-      <w:pPr>
-        <w:tabs>
-          <w:tab w:val="num" w:pos="1800"/>
-        </w:tabs>
-        <w:ind w:left="1800" w:hanging="360"/>
-      </w:pPr>
-    </w:lvl>
-    <w:lvl w:ilvl="4">
-      <w:start w:val="1"/>
-      <w:numFmt w:val="decimal"/>
-      <w:lvlText w:val="%5."/>
-      <w:lvlJc w:val="left"/>
-      <w:pPr>
-        <w:tabs>
-          <w:tab w:val="num" w:pos="2160"/>
-        </w:tabs>
-        <w:ind w:left="2160" w:hanging="360"/>
-      </w:pPr>
-    </w:lvl>
-    <w:lvl w:ilvl="5">
-      <w:start w:val="1"/>
-      <w:numFmt w:val="decimal"/>
-      <w:lvlText w:val="%6."/>
-      <w:lvlJc w:val="left"/>
-      <w:pPr>
-        <w:tabs>
-          <w:tab w:val="num" w:pos="2520"/>
-        </w:tabs>
-        <w:ind w:left="2520" w:hanging="360"/>
-      </w:pPr>
-    </w:lvl>
-    <w:lvl w:ilvl="6">
-      <w:start w:val="1"/>
-      <w:numFmt w:val="decimal"/>
-      <w:lvlText w:val="%7."/>
-      <w:lvlJc w:val="left"/>
-      <w:pPr>
-        <w:tabs>
-          <w:tab w:val="num" w:pos="2880"/>
-        </w:tabs>
-        <w:ind w:left="2880" w:hanging="360"/>
-      </w:pPr>
-    </w:lvl>
-    <w:lvl w:ilvl="7">
-      <w:start w:val="1"/>
-      <w:numFmt w:val="decimal"/>
-      <w:lvlText w:val="%8."/>
-      <w:lvlJc w:val="left"/>
-      <w:pPr>
-        <w:tabs>
-          <w:tab w:val="num" w:pos="3240"/>
-        </w:tabs>
-        <w:ind w:left="3240" w:hanging="360"/>
-      </w:pPr>
-    </w:lvl>
-    <w:lvl w:ilvl="8">
-      <w:start w:val="1"/>
-      <w:numFmt w:val="decimal"/>
-      <w:lvlText w:val="%9."/>
-      <w:lvlJc w:val="left"/>
-      <w:pPr>
-        <w:tabs>
-          <w:tab w:val="num" w:pos="3600"/>
-        </w:tabs>
-        <w:ind w:left="3600" w:hanging="360"/>
       </w:pPr>
     </w:lvl>
   </w:abstractNum>
@@ -14620,6 +13182,258 @@
   </w:style>
   <w:style w:type="character" w:styleId="ListLabel189">
     <w:name w:val="ListLabel 189"/>
+    <w:qFormat/>
+    <w:rPr>
+      <w:rFonts w:cs="OpenSymbol"/>
+    </w:rPr>
+  </w:style>
+  <w:style w:type="character" w:styleId="ListLabel190">
+    <w:name w:val="ListLabel 190"/>
+    <w:qFormat/>
+    <w:rPr>
+      <w:rFonts w:cs="Symbol"/>
+    </w:rPr>
+  </w:style>
+  <w:style w:type="character" w:styleId="ListLabel191">
+    <w:name w:val="ListLabel 191"/>
+    <w:qFormat/>
+    <w:rPr>
+      <w:rFonts w:cs="Symbol"/>
+    </w:rPr>
+  </w:style>
+  <w:style w:type="character" w:styleId="ListLabel192">
+    <w:name w:val="ListLabel 192"/>
+    <w:qFormat/>
+    <w:rPr>
+      <w:rFonts w:cs="Symbol"/>
+    </w:rPr>
+  </w:style>
+  <w:style w:type="character" w:styleId="ListLabel193">
+    <w:name w:val="ListLabel 193"/>
+    <w:qFormat/>
+    <w:rPr>
+      <w:rFonts w:cs="Symbol"/>
+    </w:rPr>
+  </w:style>
+  <w:style w:type="character" w:styleId="ListLabel194">
+    <w:name w:val="ListLabel 194"/>
+    <w:qFormat/>
+    <w:rPr>
+      <w:rFonts w:cs="Symbol"/>
+    </w:rPr>
+  </w:style>
+  <w:style w:type="character" w:styleId="ListLabel195">
+    <w:name w:val="ListLabel 195"/>
+    <w:qFormat/>
+    <w:rPr>
+      <w:rFonts w:cs="Symbol"/>
+    </w:rPr>
+  </w:style>
+  <w:style w:type="character" w:styleId="ListLabel196">
+    <w:name w:val="ListLabel 196"/>
+    <w:qFormat/>
+    <w:rPr>
+      <w:rFonts w:cs="Symbol"/>
+    </w:rPr>
+  </w:style>
+  <w:style w:type="character" w:styleId="ListLabel197">
+    <w:name w:val="ListLabel 197"/>
+    <w:qFormat/>
+    <w:rPr>
+      <w:rFonts w:cs="Symbol"/>
+    </w:rPr>
+  </w:style>
+  <w:style w:type="character" w:styleId="ListLabel198">
+    <w:name w:val="ListLabel 198"/>
+    <w:qFormat/>
+    <w:rPr>
+      <w:rFonts w:cs="Symbol"/>
+    </w:rPr>
+  </w:style>
+  <w:style w:type="character" w:styleId="ListLabel199">
+    <w:name w:val="ListLabel 199"/>
+    <w:qFormat/>
+    <w:rPr>
+      <w:rFonts w:cs="OpenSymbol"/>
+    </w:rPr>
+  </w:style>
+  <w:style w:type="character" w:styleId="ListLabel200">
+    <w:name w:val="ListLabel 200"/>
+    <w:qFormat/>
+    <w:rPr>
+      <w:rFonts w:cs="OpenSymbol"/>
+    </w:rPr>
+  </w:style>
+  <w:style w:type="character" w:styleId="ListLabel201">
+    <w:name w:val="ListLabel 201"/>
+    <w:qFormat/>
+    <w:rPr>
+      <w:rFonts w:cs="OpenSymbol"/>
+    </w:rPr>
+  </w:style>
+  <w:style w:type="character" w:styleId="ListLabel202">
+    <w:name w:val="ListLabel 202"/>
+    <w:qFormat/>
+    <w:rPr>
+      <w:rFonts w:cs="OpenSymbol"/>
+    </w:rPr>
+  </w:style>
+  <w:style w:type="character" w:styleId="ListLabel203">
+    <w:name w:val="ListLabel 203"/>
+    <w:qFormat/>
+    <w:rPr>
+      <w:rFonts w:cs="OpenSymbol"/>
+    </w:rPr>
+  </w:style>
+  <w:style w:type="character" w:styleId="ListLabel204">
+    <w:name w:val="ListLabel 204"/>
+    <w:qFormat/>
+    <w:rPr>
+      <w:rFonts w:cs="OpenSymbol"/>
+    </w:rPr>
+  </w:style>
+  <w:style w:type="character" w:styleId="ListLabel205">
+    <w:name w:val="ListLabel 205"/>
+    <w:qFormat/>
+    <w:rPr>
+      <w:rFonts w:cs="OpenSymbol"/>
+    </w:rPr>
+  </w:style>
+  <w:style w:type="character" w:styleId="ListLabel206">
+    <w:name w:val="ListLabel 206"/>
+    <w:qFormat/>
+    <w:rPr>
+      <w:rFonts w:cs="OpenSymbol"/>
+    </w:rPr>
+  </w:style>
+  <w:style w:type="character" w:styleId="ListLabel207">
+    <w:name w:val="ListLabel 207"/>
+    <w:qFormat/>
+    <w:rPr>
+      <w:rFonts w:cs="OpenSymbol"/>
+    </w:rPr>
+  </w:style>
+  <w:style w:type="character" w:styleId="ListLabel208">
+    <w:name w:val="ListLabel 208"/>
+    <w:qFormat/>
+    <w:rPr>
+      <w:rFonts w:cs="OpenSymbol"/>
+    </w:rPr>
+  </w:style>
+  <w:style w:type="character" w:styleId="ListLabel209">
+    <w:name w:val="ListLabel 209"/>
+    <w:qFormat/>
+    <w:rPr>
+      <w:rFonts w:cs="OpenSymbol"/>
+    </w:rPr>
+  </w:style>
+  <w:style w:type="character" w:styleId="ListLabel210">
+    <w:name w:val="ListLabel 210"/>
+    <w:qFormat/>
+    <w:rPr>
+      <w:rFonts w:cs="OpenSymbol"/>
+    </w:rPr>
+  </w:style>
+  <w:style w:type="character" w:styleId="ListLabel211">
+    <w:name w:val="ListLabel 211"/>
+    <w:qFormat/>
+    <w:rPr>
+      <w:rFonts w:cs="OpenSymbol"/>
+    </w:rPr>
+  </w:style>
+  <w:style w:type="character" w:styleId="ListLabel212">
+    <w:name w:val="ListLabel 212"/>
+    <w:qFormat/>
+    <w:rPr>
+      <w:rFonts w:cs="OpenSymbol"/>
+    </w:rPr>
+  </w:style>
+  <w:style w:type="character" w:styleId="ListLabel213">
+    <w:name w:val="ListLabel 213"/>
+    <w:qFormat/>
+    <w:rPr>
+      <w:rFonts w:cs="OpenSymbol"/>
+    </w:rPr>
+  </w:style>
+  <w:style w:type="character" w:styleId="ListLabel214">
+    <w:name w:val="ListLabel 214"/>
+    <w:qFormat/>
+    <w:rPr>
+      <w:rFonts w:cs="OpenSymbol"/>
+    </w:rPr>
+  </w:style>
+  <w:style w:type="character" w:styleId="ListLabel215">
+    <w:name w:val="ListLabel 215"/>
+    <w:qFormat/>
+    <w:rPr>
+      <w:rFonts w:cs="OpenSymbol"/>
+    </w:rPr>
+  </w:style>
+  <w:style w:type="character" w:styleId="ListLabel216">
+    <w:name w:val="ListLabel 216"/>
+    <w:qFormat/>
+    <w:rPr>
+      <w:rFonts w:cs="OpenSymbol"/>
+    </w:rPr>
+  </w:style>
+  <w:style w:type="character" w:styleId="ListLabel217">
+    <w:name w:val="ListLabel 217"/>
+    <w:qFormat/>
+    <w:rPr>
+      <w:rFonts w:cs="OpenSymbol"/>
+    </w:rPr>
+  </w:style>
+  <w:style w:type="character" w:styleId="ListLabel218">
+    <w:name w:val="ListLabel 218"/>
+    <w:qFormat/>
+    <w:rPr>
+      <w:rFonts w:cs="OpenSymbol"/>
+    </w:rPr>
+  </w:style>
+  <w:style w:type="character" w:styleId="ListLabel219">
+    <w:name w:val="ListLabel 219"/>
+    <w:qFormat/>
+    <w:rPr>
+      <w:rFonts w:cs="OpenSymbol"/>
+    </w:rPr>
+  </w:style>
+  <w:style w:type="character" w:styleId="ListLabel220">
+    <w:name w:val="ListLabel 220"/>
+    <w:qFormat/>
+    <w:rPr>
+      <w:rFonts w:cs="OpenSymbol"/>
+    </w:rPr>
+  </w:style>
+  <w:style w:type="character" w:styleId="ListLabel221">
+    <w:name w:val="ListLabel 221"/>
+    <w:qFormat/>
+    <w:rPr>
+      <w:rFonts w:cs="OpenSymbol"/>
+    </w:rPr>
+  </w:style>
+  <w:style w:type="character" w:styleId="ListLabel222">
+    <w:name w:val="ListLabel 222"/>
+    <w:qFormat/>
+    <w:rPr>
+      <w:rFonts w:cs="OpenSymbol"/>
+    </w:rPr>
+  </w:style>
+  <w:style w:type="character" w:styleId="ListLabel223">
+    <w:name w:val="ListLabel 223"/>
+    <w:qFormat/>
+    <w:rPr>
+      <w:rFonts w:cs="OpenSymbol"/>
+    </w:rPr>
+  </w:style>
+  <w:style w:type="character" w:styleId="ListLabel224">
+    <w:name w:val="ListLabel 224"/>
+    <w:qFormat/>
+    <w:rPr>
+      <w:rFonts w:cs="OpenSymbol"/>
+    </w:rPr>
+  </w:style>
+  <w:style w:type="character" w:styleId="ListLabel225">
+    <w:name w:val="ListLabel 225"/>
     <w:qFormat/>
     <w:rPr>
       <w:rFonts w:cs="OpenSymbol"/>

</xml_diff>